<commit_message>
P and other changes
</commit_message>
<xml_diff>
--- a/1_Templated Entries/LAURA ONLY ACCESS COMPLETED/LITERATURE/Odoevtseva, Irina Vladimirovna (Harwell) templated CC/Odoevtseva, Irina Vladimirovna (Harwell) templated CC.docx
+++ b/1_Templated Entries/LAURA ONLY ACCESS COMPLETED/LITERATURE/Odoevtseva, Irina Vladimirovna (Harwell) templated CC/Odoevtseva, Irina Vladimirovna (Harwell) templated CC.docx
@@ -1,6 +1,6 @@
 
 <file path=word/document.xml><?xml version="1.0" encoding="utf-8"?>
-<w:document xmlns:wpc="http://schemas.microsoft.com/office/word/2010/wordprocessingCanvas" xmlns:mc="http://schemas.openxmlformats.org/markup-compatibility/2006" xmlns:o="urn:schemas-microsoft-com:office:office" xmlns:r="http://schemas.openxmlformats.org/officeDocument/2006/relationships" xmlns:m="http://schemas.openxmlformats.org/officeDocument/2006/math" xmlns:v="urn:schemas-microsoft-com:vml" xmlns:wp14="http://schemas.microsoft.com/office/word/2010/wordprocessingDrawing" xmlns:wp="http://schemas.openxmlformats.org/drawingml/2006/wordprocessingDrawing" xmlns:w10="urn:schemas-microsoft-com:office:word" xmlns:w="http://schemas.openxmlformats.org/wordprocessingml/2006/main" xmlns:w14="http://schemas.microsoft.com/office/word/2010/wordml" xmlns:w15="http://schemas.microsoft.com/office/word/2012/wordml" xmlns:wpg="http://schemas.microsoft.com/office/word/2010/wordprocessingGroup" xmlns:wpi="http://schemas.microsoft.com/office/word/2010/wordprocessingInk" xmlns:wne="http://schemas.microsoft.com/office/word/2006/wordml" xmlns:wps="http://schemas.microsoft.com/office/word/2010/wordprocessingShape" mc:Ignorable="w14 w15 wp14">
+<w:document xmlns:wpc="http://schemas.microsoft.com/office/word/2010/wordprocessingCanvas" xmlns:mo="http://schemas.microsoft.com/office/mac/office/2008/main" xmlns:mc="http://schemas.openxmlformats.org/markup-compatibility/2006" xmlns:mv="urn:schemas-microsoft-com:mac:vml" xmlns:o="urn:schemas-microsoft-com:office:office" xmlns:r="http://schemas.openxmlformats.org/officeDocument/2006/relationships" xmlns:m="http://schemas.openxmlformats.org/officeDocument/2006/math" xmlns:v="urn:schemas-microsoft-com:vml" xmlns:wp14="http://schemas.microsoft.com/office/word/2010/wordprocessingDrawing" xmlns:wp="http://schemas.openxmlformats.org/drawingml/2006/wordprocessingDrawing" xmlns:w10="urn:schemas-microsoft-com:office:word" xmlns:w="http://schemas.openxmlformats.org/wordprocessingml/2006/main" xmlns:w14="http://schemas.microsoft.com/office/word/2010/wordml" xmlns:w15="http://schemas.microsoft.com/office/word/2012/wordml" xmlns:wpg="http://schemas.microsoft.com/office/word/2010/wordprocessingGroup" xmlns:wpi="http://schemas.microsoft.com/office/word/2010/wordprocessingInk" xmlns:wne="http://schemas.microsoft.com/office/word/2006/wordml" xmlns:wps="http://schemas.microsoft.com/office/word/2010/wordprocessingShape" mc:Ignorable="w14 w15 wp14">
   <w:body>
     <w:tbl>
       <w:tblPr>
@@ -328,11 +328,6 @@
       <w:tr>
         <w:sdt>
           <w:sdtPr>
-            <w:rPr>
-              <w:rFonts w:ascii="Times New Roman" w:hAnsi="Times New Roman" w:cs="Times New Roman"/>
-              <w:sz w:val="24"/>
-              <w:szCs w:val="24"/>
-            </w:rPr>
             <w:alias w:val="Article headword"/>
             <w:tag w:val="articleHeadword"/>
             <w:id w:val="-361440020"/>
@@ -360,37 +355,14 @@
                 </w:pPr>
                 <w:proofErr w:type="spellStart"/>
                 <w:r>
-                  <w:rPr>
-                    <w:rFonts w:ascii="Times New Roman" w:hAnsi="Times New Roman" w:cs="Times New Roman"/>
-                    <w:sz w:val="24"/>
-                    <w:szCs w:val="24"/>
-                  </w:rPr>
                   <w:t>Odoevtseva</w:t>
                 </w:r>
                 <w:proofErr w:type="spellEnd"/>
                 <w:r>
-                  <w:rPr>
-                    <w:rFonts w:ascii="Times New Roman" w:hAnsi="Times New Roman" w:cs="Times New Roman"/>
-                    <w:sz w:val="24"/>
-                    <w:szCs w:val="24"/>
-                  </w:rPr>
-                  <w:t xml:space="preserve">, </w:t>
-                </w:r>
-                <w:r>
-                  <w:rPr>
-                    <w:rFonts w:ascii="Times New Roman" w:hAnsi="Times New Roman" w:cs="Times New Roman"/>
-                    <w:sz w:val="24"/>
-                    <w:szCs w:val="24"/>
-                  </w:rPr>
-                  <w:t xml:space="preserve">Irina </w:t>
-                </w:r>
-                <w:proofErr w:type="spellStart"/>
-                <w:r>
-                  <w:rPr>
-                    <w:rFonts w:ascii="Times New Roman" w:hAnsi="Times New Roman" w:cs="Times New Roman"/>
-                    <w:sz w:val="24"/>
-                    <w:szCs w:val="24"/>
-                  </w:rPr>
+                  <w:t xml:space="preserve">, Irina </w:t>
+                </w:r>
+                <w:proofErr w:type="spellStart"/>
+                <w:r>
                   <w:t>Vladimirovna</w:t>
                 </w:r>
                 <w:proofErr w:type="spellEnd"/>
@@ -421,83 +393,81 @@
                 </w:tcMar>
               </w:tcPr>
               <w:p>
-                <w:r>
-                  <w:rPr>
-                    <w:rFonts w:ascii="Times New Roman" w:hAnsi="Times New Roman" w:cs="Times New Roman"/>
-                    <w:sz w:val="24"/>
-                    <w:szCs w:val="24"/>
-                    <w:lang w:val="ru-RU"/>
-                  </w:rPr>
-                  <w:t>ОДОЕВЦЕВА, ИРИНА ВЛАДИМИРОВНА</w:t>
-                </w:r>
-                <w:r>
-                  <w:rPr>
-                    <w:rFonts w:ascii="Times New Roman" w:hAnsi="Times New Roman" w:cs="Times New Roman"/>
-                    <w:sz w:val="24"/>
-                    <w:szCs w:val="24"/>
-                  </w:rPr>
+                <w:proofErr w:type="spellStart"/>
+                <w:r>
+                  <w:t>О</w:t>
+                </w:r>
+                <w:r>
+                  <w:t>доевцева</w:t>
+                </w:r>
+                <w:proofErr w:type="spellEnd"/>
+                <w:r>
+                  <w:t xml:space="preserve">, </w:t>
+                </w:r>
+                <w:proofErr w:type="spellStart"/>
+                <w:r>
+                  <w:t>И</w:t>
+                </w:r>
+                <w:r>
+                  <w:t>рина</w:t>
+                </w:r>
+                <w:proofErr w:type="spellEnd"/>
+                <w:r>
+                  <w:t xml:space="preserve"> </w:t>
+                </w:r>
+                <w:proofErr w:type="spellStart"/>
+                <w:r>
+                  <w:t>В</w:t>
+                </w:r>
+                <w:r>
+                  <w:t>ладимировна</w:t>
+                </w:r>
+                <w:proofErr w:type="spellEnd"/>
+                <w:r>
                   <w:t xml:space="preserve">; </w:t>
                 </w:r>
-                <w:r>
-                  <w:rPr>
-                    <w:rFonts w:ascii="Times New Roman" w:hAnsi="Times New Roman" w:cs="Times New Roman"/>
-                    <w:sz w:val="24"/>
-                    <w:szCs w:val="24"/>
-                    <w:lang w:val="ru-RU"/>
-                  </w:rPr>
-                  <w:t>Гейнике, Ираида Густавовна</w:t>
-                </w:r>
-                <w:r>
-                  <w:rPr>
-                    <w:rFonts w:ascii="Times New Roman" w:hAnsi="Times New Roman" w:cs="Times New Roman"/>
-                    <w:sz w:val="24"/>
-                    <w:szCs w:val="24"/>
-                  </w:rPr>
+                <w:proofErr w:type="spellStart"/>
+                <w:r>
+                  <w:t>Гейнике</w:t>
+                </w:r>
+                <w:proofErr w:type="spellEnd"/>
+                <w:r>
+                  <w:t xml:space="preserve">, </w:t>
+                </w:r>
+                <w:proofErr w:type="spellStart"/>
+                <w:r>
+                  <w:t>Ираида</w:t>
+                </w:r>
+                <w:proofErr w:type="spellEnd"/>
+                <w:r>
+                  <w:t xml:space="preserve"> </w:t>
+                </w:r>
+                <w:proofErr w:type="spellStart"/>
+                <w:r>
+                  <w:t>Густавовна</w:t>
+                </w:r>
+                <w:proofErr w:type="spellEnd"/>
+                <w:r>
                   <w:t xml:space="preserve">; </w:t>
                 </w:r>
                 <w:proofErr w:type="spellStart"/>
                 <w:r>
-                  <w:rPr>
-                    <w:rFonts w:ascii="Times New Roman" w:hAnsi="Times New Roman" w:cs="Times New Roman"/>
-                    <w:sz w:val="24"/>
-                    <w:szCs w:val="24"/>
-                  </w:rPr>
                   <w:t>Heinike</w:t>
                 </w:r>
                 <w:proofErr w:type="spellEnd"/>
                 <w:r>
-                  <w:rPr>
-                    <w:rFonts w:ascii="Times New Roman" w:hAnsi="Times New Roman" w:cs="Times New Roman"/>
-                    <w:sz w:val="24"/>
-                    <w:szCs w:val="24"/>
-                  </w:rPr>
                   <w:t xml:space="preserve">, </w:t>
                 </w:r>
                 <w:proofErr w:type="spellStart"/>
                 <w:r>
-                  <w:rPr>
-                    <w:rFonts w:ascii="Times New Roman" w:hAnsi="Times New Roman" w:cs="Times New Roman"/>
-                    <w:sz w:val="24"/>
-                    <w:szCs w:val="24"/>
-                  </w:rPr>
                   <w:t>Iraida</w:t>
                 </w:r>
                 <w:proofErr w:type="spellEnd"/>
                 <w:r>
-                  <w:rPr>
-                    <w:rFonts w:ascii="Times New Roman" w:hAnsi="Times New Roman" w:cs="Times New Roman"/>
-                    <w:sz w:val="24"/>
-                    <w:szCs w:val="24"/>
-                  </w:rPr>
                   <w:t xml:space="preserve"> </w:t>
                 </w:r>
                 <w:proofErr w:type="spellStart"/>
                 <w:r>
-                  <w:rPr>
-                    <w:rFonts w:ascii="Times New Roman" w:hAnsi="Times New Roman" w:cs="Times New Roman"/>
-                    <w:sz w:val="24"/>
-                    <w:szCs w:val="24"/>
-                  </w:rPr>
                   <w:t>Gustavovna</w:t>
                 </w:r>
                 <w:proofErr w:type="spellEnd"/>
@@ -529,354 +499,126 @@
               </w:tcPr>
               <w:p>
                 <w:r>
-                  <w:rPr>
-                    <w:rFonts w:ascii="Times New Roman" w:hAnsi="Times New Roman" w:cs="Times New Roman"/>
-                    <w:sz w:val="24"/>
-                    <w:szCs w:val="24"/>
-                  </w:rPr>
                   <w:t xml:space="preserve">Poet, memoirist and novelist with roots in the </w:t>
                 </w:r>
                 <w:proofErr w:type="spellStart"/>
                 <w:r>
-                  <w:rPr>
-                    <w:rFonts w:ascii="Times New Roman" w:hAnsi="Times New Roman" w:cs="Times New Roman"/>
-                    <w:sz w:val="24"/>
-                    <w:szCs w:val="24"/>
-                  </w:rPr>
                   <w:t>Acmeist</w:t>
                 </w:r>
                 <w:proofErr w:type="spellEnd"/>
                 <w:r>
-                  <w:rPr>
-                    <w:rFonts w:ascii="Times New Roman" w:hAnsi="Times New Roman" w:cs="Times New Roman"/>
-                    <w:sz w:val="24"/>
-                    <w:szCs w:val="24"/>
-                  </w:rPr>
                   <w:t xml:space="preserve"> literary movement, </w:t>
                 </w:r>
                 <w:proofErr w:type="spellStart"/>
                 <w:r>
-                  <w:rPr>
-                    <w:rFonts w:ascii="Times New Roman" w:eastAsia="Times New Roman" w:hAnsi="Times New Roman" w:cs="Times New Roman"/>
-                    <w:sz w:val="24"/>
-                    <w:szCs w:val="24"/>
-                  </w:rPr>
                   <w:t>Odoevtseva</w:t>
                 </w:r>
                 <w:proofErr w:type="spellEnd"/>
                 <w:r>
-                  <w:rPr>
-                    <w:rFonts w:ascii="Times New Roman" w:eastAsia="Times New Roman" w:hAnsi="Times New Roman" w:cs="Times New Roman"/>
-                    <w:sz w:val="24"/>
-                    <w:szCs w:val="24"/>
-                  </w:rPr>
-                  <w:t xml:space="preserve"> is best known for her two volumes of memoirs, which portray many of the leading figures of the Russian Silver Age. </w:t>
-                </w:r>
-                <w:r>
-                  <w:rPr>
-                    <w:rFonts w:ascii="Times New Roman" w:hAnsi="Times New Roman" w:cs="Times New Roman"/>
-                    <w:sz w:val="24"/>
-                    <w:szCs w:val="24"/>
-                  </w:rPr>
-                  <w:t xml:space="preserve">Born in Riga, she died in Leningrad.  She moved to Petrograd in 1918, where she studied poetry under Nikolai GUMILEV, joined the second Guild of Poets, and published one book of verse.  In 1922 she </w:t>
-                </w:r>
-                <w:proofErr w:type="gramStart"/>
-                <w:r>
-                  <w:rPr>
-                    <w:rFonts w:ascii="Times New Roman" w:hAnsi="Times New Roman" w:cs="Times New Roman"/>
-                    <w:sz w:val="24"/>
-                    <w:szCs w:val="24"/>
-                  </w:rPr>
-                  <w:t>emigrated</w:t>
-                </w:r>
-                <w:proofErr w:type="gramEnd"/>
-                <w:r>
-                  <w:rPr>
-                    <w:rFonts w:ascii="Times New Roman" w:hAnsi="Times New Roman" w:cs="Times New Roman"/>
-                    <w:sz w:val="24"/>
-                    <w:szCs w:val="24"/>
-                  </w:rPr>
-                  <w:t xml:space="preserve"> to France with her husband, poet Georgy IVANOV (</w:t>
-                </w:r>
-                <w:r>
-                  <w:rPr>
-                    <w:rFonts w:ascii="Times New Roman" w:hAnsi="Times New Roman" w:cs="Times New Roman"/>
-                    <w:sz w:val="24"/>
-                    <w:szCs w:val="24"/>
-                  </w:rPr>
-                  <w:t>1894-1958</w:t>
-                </w:r>
-                <w:r>
-                  <w:rPr>
-                    <w:rFonts w:ascii="Times New Roman" w:hAnsi="Times New Roman" w:cs="Times New Roman"/>
-                    <w:sz w:val="24"/>
-                    <w:szCs w:val="24"/>
-                  </w:rPr>
-                  <w:t xml:space="preserve">), spending most of her life in Paris at the </w:t>
-                </w:r>
-                <w:proofErr w:type="spellStart"/>
-                <w:r>
-                  <w:rPr>
-                    <w:rFonts w:ascii="Times New Roman" w:hAnsi="Times New Roman" w:cs="Times New Roman"/>
-                    <w:sz w:val="24"/>
-                    <w:szCs w:val="24"/>
-                  </w:rPr>
+                  <w:t xml:space="preserve"> is best known for her two volumes of memoirs, which portray many of the leading figures of the Russian Silver Age. Born in Riga, she died in Leningrad.  She moved to Petrograd in 1918, where she studied poetry under Nikolai </w:t>
+                </w:r>
+                <w:proofErr w:type="spellStart"/>
+                <w:r>
+                  <w:t>G</w:t>
+                </w:r>
+                <w:r>
+                  <w:t>umilev</w:t>
+                </w:r>
+                <w:proofErr w:type="spellEnd"/>
+                <w:r>
+                  <w:t>, joined the second Guild of Poets, an</w:t>
+                </w:r>
+                <w:r>
+                  <w:t xml:space="preserve">d published one book of verse. </w:t>
+                </w:r>
+                <w:r>
+                  <w:t xml:space="preserve">In 1922 she emigrated to France with her husband, poet </w:t>
+                </w:r>
+                <w:proofErr w:type="spellStart"/>
+                <w:r>
+                  <w:t>Georgy</w:t>
+                </w:r>
+                <w:proofErr w:type="spellEnd"/>
+                <w:r>
+                  <w:t xml:space="preserve"> I</w:t>
+                </w:r>
+                <w:r>
+                  <w:t>vanov</w:t>
+                </w:r>
+                <w:r>
+                  <w:t xml:space="preserve"> (1894-1958), spending most of her life in Paris at the </w:t>
+                </w:r>
+                <w:proofErr w:type="spellStart"/>
+                <w:r>
                   <w:t>center</w:t>
                 </w:r>
                 <w:proofErr w:type="spellEnd"/>
                 <w:r>
-                  <w:rPr>
-                    <w:rFonts w:ascii="Times New Roman" w:hAnsi="Times New Roman" w:cs="Times New Roman"/>
-                    <w:sz w:val="24"/>
-                    <w:szCs w:val="24"/>
-                  </w:rPr>
                   <w:t xml:space="preserve"> of Russian émigré literary society, and visiting the U.S. once. In emigration, </w:t>
                 </w:r>
                 <w:proofErr w:type="spellStart"/>
                 <w:r>
-                  <w:rPr>
-                    <w:rFonts w:ascii="Times New Roman" w:hAnsi="Times New Roman" w:cs="Times New Roman"/>
-                    <w:sz w:val="24"/>
-                    <w:szCs w:val="24"/>
-                  </w:rPr>
                   <w:t>Odoevtseva</w:t>
                 </w:r>
                 <w:proofErr w:type="spellEnd"/>
                 <w:r>
-                  <w:rPr>
-                    <w:rFonts w:ascii="Times New Roman" w:hAnsi="Times New Roman" w:cs="Times New Roman"/>
-                    <w:sz w:val="24"/>
-                    <w:szCs w:val="24"/>
-                  </w:rPr>
-                  <w:t xml:space="preserve"> initially turned to writing prose, with female protagonists as the focus of h</w:t>
-                </w:r>
-                <w:r>
-                  <w:rPr>
-                    <w:rFonts w:ascii="Times New Roman" w:hAnsi="Times New Roman" w:cs="Times New Roman"/>
-                    <w:sz w:val="24"/>
-                    <w:szCs w:val="24"/>
-                  </w:rPr>
-                  <w:t>er interwar novels</w:t>
-                </w:r>
-                <w:r>
-                  <w:rPr>
-                    <w:rFonts w:ascii="Times New Roman" w:hAnsi="Times New Roman" w:cs="Times New Roman"/>
-                    <w:sz w:val="24"/>
-                    <w:szCs w:val="24"/>
-                  </w:rPr>
-                  <w:t>.</w:t>
-                </w:r>
-                <w:r>
-                  <w:rPr>
-                    <w:rFonts w:ascii="Times New Roman" w:hAnsi="Times New Roman" w:cs="Times New Roman"/>
-                    <w:sz w:val="24"/>
-                    <w:szCs w:val="24"/>
-                  </w:rPr>
-                  <w:t xml:space="preserve">  I</w:t>
-                </w:r>
-                <w:r>
-                  <w:rPr>
-                    <w:rFonts w:ascii="Times New Roman" w:eastAsia="Times New Roman" w:hAnsi="Times New Roman" w:cs="Times New Roman"/>
-                    <w:sz w:val="24"/>
-                    <w:szCs w:val="24"/>
-                  </w:rPr>
-                  <w:t xml:space="preserve">n the post-WWII period, she published several volumes of poetry, continued to place her work in various literary </w:t>
-                </w:r>
-                <w:r>
-                  <w:rPr>
-                    <w:rFonts w:ascii="Times New Roman" w:eastAsia="Times New Roman" w:hAnsi="Times New Roman" w:cs="Times New Roman"/>
-                    <w:sz w:val="24"/>
-                    <w:szCs w:val="24"/>
-                  </w:rPr>
-                  <w:t xml:space="preserve">journals, and worked on the staff of </w:t>
-                </w:r>
-                <w:proofErr w:type="spellStart"/>
-                <w:r>
-                  <w:rPr>
-                    <w:rFonts w:ascii="Times New Roman" w:eastAsia="Times New Roman" w:hAnsi="Times New Roman" w:cs="Times New Roman"/>
-                    <w:i/>
-                    <w:iCs/>
-                    <w:sz w:val="24"/>
-                    <w:szCs w:val="24"/>
-                  </w:rPr>
+                  <w:t xml:space="preserve"> initially turned to writing prose, with female protagonists as the focus of her interwar novels.  In the post-WWII period, she published several volumes of poetry, continued to place her work in various literary journals, and worked on the staff of </w:t>
+                </w:r>
+                <w:proofErr w:type="spellStart"/>
+                <w:r>
                   <w:t>Russkaia</w:t>
                 </w:r>
                 <w:proofErr w:type="spellEnd"/>
                 <w:r>
-                  <w:rPr>
-                    <w:rFonts w:ascii="Times New Roman" w:eastAsia="Times New Roman" w:hAnsi="Times New Roman" w:cs="Times New Roman"/>
-                    <w:i/>
-                    <w:iCs/>
-                    <w:sz w:val="24"/>
-                    <w:szCs w:val="24"/>
-                  </w:rPr>
                   <w:t xml:space="preserve"> </w:t>
                 </w:r>
                 <w:proofErr w:type="spellStart"/>
                 <w:r>
-                  <w:rPr>
-                    <w:rFonts w:ascii="Times New Roman" w:eastAsia="Times New Roman" w:hAnsi="Times New Roman" w:cs="Times New Roman"/>
-                    <w:i/>
-                    <w:iCs/>
-                    <w:sz w:val="24"/>
-                    <w:szCs w:val="24"/>
-                  </w:rPr>
                   <w:t>mysl</w:t>
                 </w:r>
                 <w:proofErr w:type="spellEnd"/>
                 <w:r>
-                  <w:rPr>
-                    <w:rFonts w:ascii="Times New Roman" w:eastAsia="Times New Roman" w:hAnsi="Times New Roman" w:cs="Times New Roman"/>
-                    <w:i/>
-                    <w:iCs/>
-                    <w:sz w:val="24"/>
-                    <w:szCs w:val="24"/>
-                  </w:rPr>
-                  <w:t xml:space="preserve">’ </w:t>
-                </w:r>
-                <w:r>
-                  <w:rPr>
-                    <w:rFonts w:ascii="Times New Roman" w:eastAsia="Times New Roman" w:hAnsi="Times New Roman" w:cs="Times New Roman"/>
-                    <w:iCs/>
-                    <w:sz w:val="24"/>
-                    <w:szCs w:val="24"/>
-                  </w:rPr>
-                  <w:t>(</w:t>
-                </w:r>
-                <w:r>
-                  <w:rPr>
-                    <w:rFonts w:ascii="Times New Roman" w:eastAsia="Times New Roman" w:hAnsi="Times New Roman" w:cs="Times New Roman"/>
-                    <w:i/>
-                    <w:iCs/>
-                    <w:sz w:val="24"/>
-                    <w:szCs w:val="24"/>
-                  </w:rPr>
-                  <w:t>Russian Thought</w:t>
-                </w:r>
-                <w:r>
-                  <w:rPr>
-                    <w:rFonts w:ascii="Times New Roman" w:eastAsia="Times New Roman" w:hAnsi="Times New Roman" w:cs="Times New Roman"/>
-                    <w:iCs/>
-                    <w:sz w:val="24"/>
-                    <w:szCs w:val="24"/>
-                  </w:rPr>
-                  <w:t>)</w:t>
-                </w:r>
-                <w:r>
-                  <w:rPr>
-                    <w:rFonts w:ascii="Times New Roman" w:eastAsia="Times New Roman" w:hAnsi="Times New Roman" w:cs="Times New Roman"/>
-                    <w:i/>
-                    <w:iCs/>
-                    <w:sz w:val="24"/>
-                    <w:szCs w:val="24"/>
-                  </w:rPr>
-                  <w:t xml:space="preserve">.  </w:t>
-                </w:r>
-                <w:proofErr w:type="spellStart"/>
-                <w:r>
-                  <w:rPr>
-                    <w:rFonts w:ascii="Times New Roman" w:eastAsia="Times New Roman" w:hAnsi="Times New Roman" w:cs="Times New Roman"/>
-                    <w:sz w:val="24"/>
-                    <w:szCs w:val="24"/>
-                  </w:rPr>
+                  <w:t xml:space="preserve">’ (Russian Thought).  </w:t>
+                </w:r>
+                <w:proofErr w:type="spellStart"/>
+                <w:r>
                   <w:t>Georgii</w:t>
                 </w:r>
                 <w:proofErr w:type="spellEnd"/>
                 <w:r>
-                  <w:rPr>
-                    <w:rFonts w:ascii="Times New Roman" w:eastAsia="Times New Roman" w:hAnsi="Times New Roman" w:cs="Times New Roman"/>
-                    <w:sz w:val="24"/>
-                    <w:szCs w:val="24"/>
-                  </w:rPr>
                   <w:t xml:space="preserve"> Ivanov died in 1958, and in 1978 she married writer </w:t>
                 </w:r>
                 <w:proofErr w:type="spellStart"/>
                 <w:r>
-                  <w:rPr>
-                    <w:rFonts w:ascii="Times New Roman" w:eastAsia="Times New Roman" w:hAnsi="Times New Roman" w:cs="Times New Roman"/>
-                    <w:sz w:val="24"/>
-                    <w:szCs w:val="24"/>
-                  </w:rPr>
                   <w:t>Iakov</w:t>
                 </w:r>
                 <w:proofErr w:type="spellEnd"/>
                 <w:r>
-                  <w:rPr>
-                    <w:rFonts w:ascii="Times New Roman" w:eastAsia="Times New Roman" w:hAnsi="Times New Roman" w:cs="Times New Roman"/>
-                    <w:sz w:val="24"/>
-                    <w:szCs w:val="24"/>
-                  </w:rPr>
                   <w:t xml:space="preserve"> </w:t>
                 </w:r>
                 <w:proofErr w:type="spellStart"/>
                 <w:r>
-                  <w:rPr>
-                    <w:rFonts w:ascii="Times New Roman" w:eastAsia="Times New Roman" w:hAnsi="Times New Roman" w:cs="Times New Roman"/>
-                    <w:sz w:val="24"/>
-                    <w:szCs w:val="24"/>
-                  </w:rPr>
                   <w:t>Nikolaevich</w:t>
                 </w:r>
                 <w:proofErr w:type="spellEnd"/>
                 <w:r>
-                  <w:rPr>
-                    <w:rFonts w:ascii="Times New Roman" w:eastAsia="Times New Roman" w:hAnsi="Times New Roman" w:cs="Times New Roman"/>
-                    <w:sz w:val="24"/>
-                    <w:szCs w:val="24"/>
-                  </w:rPr>
                   <w:t xml:space="preserve"> </w:t>
                 </w:r>
                 <w:proofErr w:type="spellStart"/>
                 <w:r>
-                  <w:rPr>
-                    <w:rFonts w:ascii="Times New Roman" w:eastAsia="Times New Roman" w:hAnsi="Times New Roman" w:cs="Times New Roman"/>
-                    <w:sz w:val="24"/>
-                    <w:szCs w:val="24"/>
-                  </w:rPr>
                   <w:t>Gorbov</w:t>
                 </w:r>
                 <w:proofErr w:type="spellEnd"/>
                 <w:r>
-                  <w:rPr>
-                    <w:rFonts w:ascii="Times New Roman" w:eastAsia="Times New Roman" w:hAnsi="Times New Roman" w:cs="Times New Roman"/>
-                    <w:sz w:val="24"/>
-                    <w:szCs w:val="24"/>
-                  </w:rPr>
                   <w:t xml:space="preserve"> (1896-1982).  In 1987 </w:t>
                 </w:r>
                 <w:proofErr w:type="spellStart"/>
                 <w:r>
-                  <w:rPr>
-                    <w:rFonts w:ascii="Times New Roman" w:eastAsia="Times New Roman" w:hAnsi="Times New Roman" w:cs="Times New Roman"/>
-                    <w:sz w:val="24"/>
-                    <w:szCs w:val="24"/>
-                  </w:rPr>
                   <w:t>Odoevtseva</w:t>
                 </w:r>
                 <w:proofErr w:type="spellEnd"/>
                 <w:r>
-                  <w:rPr>
-                    <w:rFonts w:ascii="Times New Roman" w:eastAsia="Times New Roman" w:hAnsi="Times New Roman" w:cs="Times New Roman"/>
-                    <w:sz w:val="24"/>
-                    <w:szCs w:val="24"/>
-                  </w:rPr>
-                  <w:t xml:space="preserve"> returned </w:t>
-                </w:r>
-                <w:r>
-                  <w:rPr>
-                    <w:rFonts w:ascii="Times New Roman" w:eastAsia="Times New Roman" w:hAnsi="Times New Roman" w:cs="Times New Roman"/>
-                    <w:sz w:val="24"/>
-                    <w:szCs w:val="24"/>
-                  </w:rPr>
-                  <w:t xml:space="preserve">permanently </w:t>
-                </w:r>
-                <w:r>
-                  <w:rPr>
-                    <w:rFonts w:ascii="Times New Roman" w:eastAsia="Times New Roman" w:hAnsi="Times New Roman" w:cs="Times New Roman"/>
-                    <w:sz w:val="24"/>
-                    <w:szCs w:val="24"/>
-                  </w:rPr>
-                  <w:t>to Leningrad at the invitation of the Writers’ Union.  She was warmly welcomed, and attained her lifelong dream of reconnecting with Russian audiences through public appearances and the publication of some of her works.</w:t>
+                  <w:t xml:space="preserve"> returned permanently to Leningrad at the invitation of the Writers’ Union.  She was warmly welcomed, and attained her lifelong dream of reconnecting with Russian audiences through public appearances and the publication of some of her works.</w:t>
                 </w:r>
               </w:p>
             </w:tc>
@@ -918,385 +660,221 @@
               <w:p>
                 <w:pPr>
                   <w:pStyle w:val="Caption"/>
+                  <w:rPr>
+                    <w:i w:val="0"/>
+                  </w:rPr>
                 </w:pPr>
                 <w:r>
+                  <w:rPr>
+                    <w:i w:val="0"/>
+                  </w:rPr>
                   <w:t xml:space="preserve">Figure </w:t>
                 </w:r>
-                <w:fldSimple w:instr=" SEQ Figure \* ARABIC ">
+                <w:r>
+                  <w:rPr>
+                    <w:i w:val="0"/>
+                  </w:rPr>
+                  <w:fldChar w:fldCharType="begin"/>
+                </w:r>
+                <w:r>
+                  <w:rPr>
+                    <w:i w:val="0"/>
+                  </w:rPr>
+                  <w:instrText xml:space="preserve"> SEQ Figure \* ARABIC </w:instrText>
+                </w:r>
+                <w:r>
+                  <w:rPr>
+                    <w:i w:val="0"/>
+                  </w:rPr>
+                  <w:fldChar w:fldCharType="separate"/>
+                </w:r>
+                <w:r>
+                  <w:rPr>
+                    <w:i w:val="0"/>
+                    <w:noProof/>
+                  </w:rPr>
+                  <w:t>1</w:t>
+                </w:r>
+                <w:r>
+                  <w:rPr>
+                    <w:i w:val="0"/>
+                  </w:rPr>
+                  <w:fldChar w:fldCharType="end"/>
+                </w:r>
+                <w:r>
+                  <w:rPr>
+                    <w:i w:val="0"/>
+                  </w:rPr>
+                  <w:t xml:space="preserve"> </w:t>
+                </w:r>
+                <w:proofErr w:type="spellStart"/>
+                <w:r>
+                  <w:rPr>
+                    <w:i w:val="0"/>
+                  </w:rPr>
+                  <w:t>Odoevceva</w:t>
+                </w:r>
+                <w:proofErr w:type="spellEnd"/>
+                <w:r>
+                  <w:rPr>
+                    <w:i w:val="0"/>
+                  </w:rPr>
+                  <w:t xml:space="preserve"> </w:t>
+                </w:r>
+                <w:proofErr w:type="spellStart"/>
+                <w:r>
+                  <w:rPr>
+                    <w:i w:val="0"/>
+                  </w:rPr>
+                  <w:t>Heinike</w:t>
+                </w:r>
+                <w:proofErr w:type="spellEnd"/>
+              </w:p>
+              <w:p>
+                <w:r>
+                  <w:t>Source:</w:t>
+                </w:r>
+                <w:r>
+                  <w:t xml:space="preserve"> </w:t>
+                </w:r>
+                <w:hyperlink r:id="rId8" w:history="1">
                   <w:r>
                     <w:rPr>
-                      <w:noProof/>
+                      <w:rStyle w:val="Hyperlink"/>
                     </w:rPr>
-                    <w:t>1</w:t>
+                    <w:t>http://en.wikipedia.org/wiki/File:Odoevceva_heinik</w:t>
                   </w:r>
-                </w:fldSimple>
-                <w:r>
-                  <w:t xml:space="preserve"> </w:t>
-                </w:r>
-                <w:r>
-                  <w:t>http://en.wikipedia.org/wiki/File:Odoevceva_heinike.jpg</w:t>
-                </w:r>
-                <w:bookmarkStart w:id="0" w:name="_GoBack"/>
-                <w:bookmarkEnd w:id="0"/>
+                  <w:r>
+                    <w:rPr>
+                      <w:rStyle w:val="Hyperlink"/>
+                    </w:rPr>
+                    <w:t>e</w:t>
+                  </w:r>
+                  <w:r>
+                    <w:rPr>
+                      <w:rStyle w:val="Hyperlink"/>
+                    </w:rPr>
+                    <w:t>.jpg</w:t>
+                  </w:r>
+                </w:hyperlink>
               </w:p>
               <w:p/>
               <w:p>
-                <w:pPr>
-                  <w:rPr>
-                    <w:rFonts w:ascii="Times New Roman" w:eastAsia="Times New Roman" w:hAnsi="Times New Roman" w:cs="Times New Roman"/>
-                    <w:sz w:val="24"/>
-                    <w:szCs w:val="24"/>
-                  </w:rPr>
-                </w:pPr>
-                <w:r>
-                  <w:rPr>
-                    <w:rFonts w:ascii="Times New Roman" w:hAnsi="Times New Roman" w:cs="Times New Roman"/>
-                    <w:sz w:val="24"/>
-                    <w:szCs w:val="24"/>
-                  </w:rPr>
+                <w:r>
                   <w:t xml:space="preserve">Poet, memoirist and novelist with roots in the </w:t>
                 </w:r>
                 <w:proofErr w:type="spellStart"/>
                 <w:r>
-                  <w:rPr>
-                    <w:rFonts w:ascii="Times New Roman" w:hAnsi="Times New Roman" w:cs="Times New Roman"/>
-                    <w:sz w:val="24"/>
-                    <w:szCs w:val="24"/>
-                  </w:rPr>
                   <w:t>Acmeist</w:t>
                 </w:r>
                 <w:proofErr w:type="spellEnd"/>
                 <w:r>
-                  <w:rPr>
-                    <w:rFonts w:ascii="Times New Roman" w:hAnsi="Times New Roman" w:cs="Times New Roman"/>
-                    <w:sz w:val="24"/>
-                    <w:szCs w:val="24"/>
-                  </w:rPr>
                   <w:t xml:space="preserve"> literary movement, </w:t>
                 </w:r>
                 <w:proofErr w:type="spellStart"/>
                 <w:r>
-                  <w:rPr>
-                    <w:rFonts w:ascii="Times New Roman" w:eastAsia="Times New Roman" w:hAnsi="Times New Roman" w:cs="Times New Roman"/>
-                    <w:sz w:val="24"/>
-                    <w:szCs w:val="24"/>
-                  </w:rPr>
                   <w:t>Odoevtseva</w:t>
                 </w:r>
                 <w:proofErr w:type="spellEnd"/>
                 <w:r>
-                  <w:rPr>
-                    <w:rFonts w:ascii="Times New Roman" w:eastAsia="Times New Roman" w:hAnsi="Times New Roman" w:cs="Times New Roman"/>
-                    <w:sz w:val="24"/>
-                    <w:szCs w:val="24"/>
-                  </w:rPr>
-                  <w:t xml:space="preserve"> is best known for her two volumes of memoirs, which portray many of the leading figures of the Russian Silver Age. </w:t>
-                </w:r>
-                <w:r>
-                  <w:rPr>
-                    <w:rFonts w:ascii="Times New Roman" w:hAnsi="Times New Roman" w:cs="Times New Roman"/>
-                    <w:sz w:val="24"/>
-                    <w:szCs w:val="24"/>
-                  </w:rPr>
-                  <w:t xml:space="preserve">Born in Riga, she died in Leningrad.  She moved to Petrograd in 1918, where she studied poetry under Nikolai GUMILEV, joined the second Guild of Poets, and published one book of verse.  In 1922 she </w:t>
-                </w:r>
-                <w:proofErr w:type="gramStart"/>
-                <w:r>
-                  <w:rPr>
-                    <w:rFonts w:ascii="Times New Roman" w:hAnsi="Times New Roman" w:cs="Times New Roman"/>
-                    <w:sz w:val="24"/>
-                    <w:szCs w:val="24"/>
-                  </w:rPr>
-                  <w:t>emigrated</w:t>
-                </w:r>
-                <w:proofErr w:type="gramEnd"/>
-                <w:r>
-                  <w:rPr>
-                    <w:rFonts w:ascii="Times New Roman" w:hAnsi="Times New Roman" w:cs="Times New Roman"/>
-                    <w:sz w:val="24"/>
-                    <w:szCs w:val="24"/>
-                  </w:rPr>
-                  <w:t xml:space="preserve"> to France with her husband, poet Georgy IVANOV (</w:t>
-                </w:r>
-                <w:r>
-                  <w:rPr>
-                    <w:rFonts w:ascii="Times New Roman" w:hAnsi="Times New Roman" w:cs="Times New Roman"/>
-                    <w:sz w:val="24"/>
-                    <w:szCs w:val="24"/>
-                  </w:rPr>
-                  <w:t>1894-1958</w:t>
-                </w:r>
-                <w:r>
-                  <w:rPr>
-                    <w:rFonts w:ascii="Times New Roman" w:hAnsi="Times New Roman" w:cs="Times New Roman"/>
-                    <w:sz w:val="24"/>
-                    <w:szCs w:val="24"/>
-                  </w:rPr>
-                  <w:t xml:space="preserve">), spending most of her life in Paris at the </w:t>
-                </w:r>
-                <w:proofErr w:type="spellStart"/>
-                <w:r>
-                  <w:rPr>
-                    <w:rFonts w:ascii="Times New Roman" w:hAnsi="Times New Roman" w:cs="Times New Roman"/>
-                    <w:sz w:val="24"/>
-                    <w:szCs w:val="24"/>
-                  </w:rPr>
+                  <w:t xml:space="preserve"> is best known for her two volumes of memoirs, which portray many of the leading figures of the Russian Silver Age. Born in Riga, she died in Leningrad.  She moved to Petrograd in 1918, where she studied poetry under Nikolai </w:t>
+                </w:r>
+                <w:proofErr w:type="spellStart"/>
+                <w:r>
+                  <w:t>G</w:t>
+                </w:r>
+                <w:r>
+                  <w:t>umilev</w:t>
+                </w:r>
+                <w:proofErr w:type="spellEnd"/>
+                <w:r>
+                  <w:t xml:space="preserve">, joined the second Guild of Poets, and published one book of verse.  In 1922 she emigrated to France with her husband, poet </w:t>
+                </w:r>
+                <w:proofErr w:type="spellStart"/>
+                <w:r>
+                  <w:t>Georgy</w:t>
+                </w:r>
+                <w:proofErr w:type="spellEnd"/>
+                <w:r>
+                  <w:t xml:space="preserve"> I</w:t>
+                </w:r>
+                <w:r>
+                  <w:t>vanov</w:t>
+                </w:r>
+                <w:r>
+                  <w:t xml:space="preserve"> (1894-1958), spending most of her life in Paris at the </w:t>
+                </w:r>
+                <w:proofErr w:type="spellStart"/>
+                <w:r>
                   <w:t>center</w:t>
                 </w:r>
                 <w:proofErr w:type="spellEnd"/>
                 <w:r>
-                  <w:rPr>
-                    <w:rFonts w:ascii="Times New Roman" w:hAnsi="Times New Roman" w:cs="Times New Roman"/>
-                    <w:sz w:val="24"/>
-                    <w:szCs w:val="24"/>
-                  </w:rPr>
                   <w:t xml:space="preserve"> of Russian émigré literary society, and visiting the U.S. once. In emigration, </w:t>
                 </w:r>
                 <w:proofErr w:type="spellStart"/>
                 <w:r>
-                  <w:rPr>
-                    <w:rFonts w:ascii="Times New Roman" w:hAnsi="Times New Roman" w:cs="Times New Roman"/>
-                    <w:sz w:val="24"/>
-                    <w:szCs w:val="24"/>
-                  </w:rPr>
                   <w:t>Odoevtseva</w:t>
                 </w:r>
                 <w:proofErr w:type="spellEnd"/>
                 <w:r>
-                  <w:rPr>
-                    <w:rFonts w:ascii="Times New Roman" w:hAnsi="Times New Roman" w:cs="Times New Roman"/>
-                    <w:sz w:val="24"/>
-                    <w:szCs w:val="24"/>
-                  </w:rPr>
-                  <w:t xml:space="preserve"> initially turned to writing prose, with female protagonists as the focus of h</w:t>
-                </w:r>
-                <w:r>
-                  <w:rPr>
-                    <w:rFonts w:ascii="Times New Roman" w:hAnsi="Times New Roman" w:cs="Times New Roman"/>
-                    <w:sz w:val="24"/>
-                    <w:szCs w:val="24"/>
-                  </w:rPr>
-                  <w:t>er interwar novels</w:t>
-                </w:r>
-                <w:r>
-                  <w:rPr>
-                    <w:rFonts w:ascii="Times New Roman" w:hAnsi="Times New Roman" w:cs="Times New Roman"/>
-                    <w:sz w:val="24"/>
-                    <w:szCs w:val="24"/>
-                  </w:rPr>
-                  <w:t>.</w:t>
-                </w:r>
-                <w:r>
-                  <w:rPr>
-                    <w:rFonts w:ascii="Times New Roman" w:hAnsi="Times New Roman" w:cs="Times New Roman"/>
-                    <w:sz w:val="24"/>
-                    <w:szCs w:val="24"/>
-                  </w:rPr>
-                  <w:t xml:space="preserve">  I</w:t>
-                </w:r>
-                <w:r>
-                  <w:rPr>
-                    <w:rFonts w:ascii="Times New Roman" w:eastAsia="Times New Roman" w:hAnsi="Times New Roman" w:cs="Times New Roman"/>
-                    <w:sz w:val="24"/>
-                    <w:szCs w:val="24"/>
-                  </w:rPr>
-                  <w:t xml:space="preserve">n the post-WWII period, she published several volumes of poetry, continued to place her work in various literary </w:t>
-                </w:r>
-                <w:r>
-                  <w:rPr>
-                    <w:rFonts w:ascii="Times New Roman" w:eastAsia="Times New Roman" w:hAnsi="Times New Roman" w:cs="Times New Roman"/>
-                    <w:sz w:val="24"/>
-                    <w:szCs w:val="24"/>
-                  </w:rPr>
-                  <w:t xml:space="preserve">journals, and worked on the staff of </w:t>
-                </w:r>
-                <w:proofErr w:type="spellStart"/>
-                <w:r>
-                  <w:rPr>
-                    <w:rFonts w:ascii="Times New Roman" w:eastAsia="Times New Roman" w:hAnsi="Times New Roman" w:cs="Times New Roman"/>
-                    <w:i/>
-                    <w:iCs/>
-                    <w:sz w:val="24"/>
-                    <w:szCs w:val="24"/>
-                  </w:rPr>
+                  <w:t xml:space="preserve"> initially turned to writing prose, with female protagonists as the focus of her interwar novels.  In the post-WWII period, she published several volumes of poetry, continued to place her work in various literary journals, and worked on the staff of </w:t>
+                </w:r>
+                <w:proofErr w:type="spellStart"/>
+                <w:r>
                   <w:t>Russkaia</w:t>
                 </w:r>
                 <w:proofErr w:type="spellEnd"/>
                 <w:r>
-                  <w:rPr>
-                    <w:rFonts w:ascii="Times New Roman" w:eastAsia="Times New Roman" w:hAnsi="Times New Roman" w:cs="Times New Roman"/>
-                    <w:i/>
-                    <w:iCs/>
-                    <w:sz w:val="24"/>
-                    <w:szCs w:val="24"/>
-                  </w:rPr>
                   <w:t xml:space="preserve"> </w:t>
                 </w:r>
                 <w:proofErr w:type="spellStart"/>
                 <w:r>
-                  <w:rPr>
-                    <w:rFonts w:ascii="Times New Roman" w:eastAsia="Times New Roman" w:hAnsi="Times New Roman" w:cs="Times New Roman"/>
-                    <w:i/>
-                    <w:iCs/>
-                    <w:sz w:val="24"/>
-                    <w:szCs w:val="24"/>
-                  </w:rPr>
                   <w:t>mysl</w:t>
                 </w:r>
                 <w:proofErr w:type="spellEnd"/>
                 <w:r>
-                  <w:rPr>
-                    <w:rFonts w:ascii="Times New Roman" w:eastAsia="Times New Roman" w:hAnsi="Times New Roman" w:cs="Times New Roman"/>
-                    <w:i/>
-                    <w:iCs/>
-                    <w:sz w:val="24"/>
-                    <w:szCs w:val="24"/>
-                  </w:rPr>
-                  <w:t xml:space="preserve">’ </w:t>
-                </w:r>
-                <w:r>
-                  <w:rPr>
-                    <w:rFonts w:ascii="Times New Roman" w:eastAsia="Times New Roman" w:hAnsi="Times New Roman" w:cs="Times New Roman"/>
-                    <w:iCs/>
-                    <w:sz w:val="24"/>
-                    <w:szCs w:val="24"/>
-                  </w:rPr>
-                  <w:t>(</w:t>
-                </w:r>
-                <w:r>
-                  <w:rPr>
-                    <w:rFonts w:ascii="Times New Roman" w:eastAsia="Times New Roman" w:hAnsi="Times New Roman" w:cs="Times New Roman"/>
-                    <w:i/>
-                    <w:iCs/>
-                    <w:sz w:val="24"/>
-                    <w:szCs w:val="24"/>
-                  </w:rPr>
-                  <w:t>Russian Thought</w:t>
-                </w:r>
-                <w:r>
-                  <w:rPr>
-                    <w:rFonts w:ascii="Times New Roman" w:eastAsia="Times New Roman" w:hAnsi="Times New Roman" w:cs="Times New Roman"/>
-                    <w:iCs/>
-                    <w:sz w:val="24"/>
-                    <w:szCs w:val="24"/>
-                  </w:rPr>
-                  <w:t>)</w:t>
-                </w:r>
-                <w:r>
-                  <w:rPr>
-                    <w:rFonts w:ascii="Times New Roman" w:eastAsia="Times New Roman" w:hAnsi="Times New Roman" w:cs="Times New Roman"/>
-                    <w:i/>
-                    <w:iCs/>
-                    <w:sz w:val="24"/>
-                    <w:szCs w:val="24"/>
-                  </w:rPr>
-                  <w:t xml:space="preserve">.  </w:t>
-                </w:r>
-                <w:proofErr w:type="spellStart"/>
-                <w:r>
-                  <w:rPr>
-                    <w:rFonts w:ascii="Times New Roman" w:eastAsia="Times New Roman" w:hAnsi="Times New Roman" w:cs="Times New Roman"/>
-                    <w:sz w:val="24"/>
-                    <w:szCs w:val="24"/>
-                  </w:rPr>
+                  <w:t xml:space="preserve">’ (Russian Thought).  </w:t>
+                </w:r>
+                <w:proofErr w:type="spellStart"/>
+                <w:r>
                   <w:t>Georgii</w:t>
                 </w:r>
                 <w:proofErr w:type="spellEnd"/>
                 <w:r>
-                  <w:rPr>
-                    <w:rFonts w:ascii="Times New Roman" w:eastAsia="Times New Roman" w:hAnsi="Times New Roman" w:cs="Times New Roman"/>
-                    <w:sz w:val="24"/>
-                    <w:szCs w:val="24"/>
-                  </w:rPr>
                   <w:t xml:space="preserve"> Ivanov died in 1958, and in 1978 she married writer </w:t>
                 </w:r>
                 <w:proofErr w:type="spellStart"/>
                 <w:r>
-                  <w:rPr>
-                    <w:rFonts w:ascii="Times New Roman" w:eastAsia="Times New Roman" w:hAnsi="Times New Roman" w:cs="Times New Roman"/>
-                    <w:sz w:val="24"/>
-                    <w:szCs w:val="24"/>
-                  </w:rPr>
                   <w:t>Iakov</w:t>
                 </w:r>
                 <w:proofErr w:type="spellEnd"/>
                 <w:r>
-                  <w:rPr>
-                    <w:rFonts w:ascii="Times New Roman" w:eastAsia="Times New Roman" w:hAnsi="Times New Roman" w:cs="Times New Roman"/>
-                    <w:sz w:val="24"/>
-                    <w:szCs w:val="24"/>
-                  </w:rPr>
                   <w:t xml:space="preserve"> </w:t>
                 </w:r>
                 <w:proofErr w:type="spellStart"/>
                 <w:r>
-                  <w:rPr>
-                    <w:rFonts w:ascii="Times New Roman" w:eastAsia="Times New Roman" w:hAnsi="Times New Roman" w:cs="Times New Roman"/>
-                    <w:sz w:val="24"/>
-                    <w:szCs w:val="24"/>
-                  </w:rPr>
                   <w:t>Nikolaevich</w:t>
                 </w:r>
                 <w:proofErr w:type="spellEnd"/>
                 <w:r>
-                  <w:rPr>
-                    <w:rFonts w:ascii="Times New Roman" w:eastAsia="Times New Roman" w:hAnsi="Times New Roman" w:cs="Times New Roman"/>
-                    <w:sz w:val="24"/>
-                    <w:szCs w:val="24"/>
-                  </w:rPr>
                   <w:t xml:space="preserve"> </w:t>
                 </w:r>
                 <w:proofErr w:type="spellStart"/>
                 <w:r>
-                  <w:rPr>
-                    <w:rFonts w:ascii="Times New Roman" w:eastAsia="Times New Roman" w:hAnsi="Times New Roman" w:cs="Times New Roman"/>
-                    <w:sz w:val="24"/>
-                    <w:szCs w:val="24"/>
-                  </w:rPr>
                   <w:t>Gorbov</w:t>
                 </w:r>
                 <w:proofErr w:type="spellEnd"/>
                 <w:r>
-                  <w:rPr>
-                    <w:rFonts w:ascii="Times New Roman" w:eastAsia="Times New Roman" w:hAnsi="Times New Roman" w:cs="Times New Roman"/>
-                    <w:sz w:val="24"/>
-                    <w:szCs w:val="24"/>
-                  </w:rPr>
                   <w:t xml:space="preserve"> (1896-1982).  In 1987 </w:t>
                 </w:r>
                 <w:proofErr w:type="spellStart"/>
                 <w:r>
-                  <w:rPr>
-                    <w:rFonts w:ascii="Times New Roman" w:eastAsia="Times New Roman" w:hAnsi="Times New Roman" w:cs="Times New Roman"/>
-                    <w:sz w:val="24"/>
-                    <w:szCs w:val="24"/>
-                  </w:rPr>
                   <w:t>Odoevtseva</w:t>
                 </w:r>
                 <w:proofErr w:type="spellEnd"/>
                 <w:r>
-                  <w:rPr>
-                    <w:rFonts w:ascii="Times New Roman" w:eastAsia="Times New Roman" w:hAnsi="Times New Roman" w:cs="Times New Roman"/>
-                    <w:sz w:val="24"/>
-                    <w:szCs w:val="24"/>
-                  </w:rPr>
-                  <w:t xml:space="preserve"> returned </w:t>
-                </w:r>
-                <w:r>
-                  <w:rPr>
-                    <w:rFonts w:ascii="Times New Roman" w:eastAsia="Times New Roman" w:hAnsi="Times New Roman" w:cs="Times New Roman"/>
-                    <w:sz w:val="24"/>
-                    <w:szCs w:val="24"/>
-                  </w:rPr>
-                  <w:t xml:space="preserve">permanently </w:t>
-                </w:r>
-                <w:r>
-                  <w:rPr>
-                    <w:rFonts w:ascii="Times New Roman" w:eastAsia="Times New Roman" w:hAnsi="Times New Roman" w:cs="Times New Roman"/>
-                    <w:sz w:val="24"/>
-                    <w:szCs w:val="24"/>
-                  </w:rPr>
-                  <w:t>to Leningrad at the invitation of the Writers’ Union.  She was warmly welcomed, and attained her lifelong dream of reconnecting with Russian audiences through public appearances and the publication of some of her works.</w:t>
+                  <w:t xml:space="preserve"> returned permanently to Leningrad at the invitation of the Writers’ Union.  She was warmly welcomed, and attained her lifelong dream of reconnecting with Russian audiences through public appearances and the publication of some of her works.</w:t>
                 </w:r>
               </w:p>
               <w:p>
@@ -1311,122 +889,85 @@
               <w:p>
                 <w:pPr>
                   <w:rPr>
-                    <w:rFonts w:ascii="Times New Roman" w:hAnsi="Times New Roman" w:cs="Times New Roman"/>
-                    <w:b/>
-                    <w:sz w:val="24"/>
-                    <w:szCs w:val="24"/>
+                    <w:rFonts w:cs="Times New Roman"/>
                   </w:rPr>
                 </w:pPr>
                 <w:r>
                   <w:rPr>
-                    <w:rFonts w:ascii="Times New Roman" w:hAnsi="Times New Roman" w:cs="Times New Roman"/>
-                    <w:b/>
-                    <w:sz w:val="24"/>
-                    <w:szCs w:val="24"/>
-                  </w:rPr>
-                  <w:t>Memoirs</w:t>
-                </w:r>
-                <w:r>
-                  <w:rPr>
-                    <w:rFonts w:ascii="Times New Roman" w:hAnsi="Times New Roman" w:cs="Times New Roman"/>
-                    <w:b/>
-                    <w:sz w:val="24"/>
-                    <w:szCs w:val="24"/>
-                  </w:rPr>
-                  <w:t>:</w:t>
+                    <w:rFonts w:cs="Times New Roman"/>
+                  </w:rPr>
+                  <w:t>Memoirs:</w:t>
                 </w:r>
               </w:p>
               <w:p>
                 <w:pPr>
                   <w:pStyle w:val="NoSpacing"/>
                   <w:rPr>
-                    <w:rFonts w:ascii="Times New Roman" w:hAnsi="Times New Roman" w:cs="Times New Roman"/>
-                    <w:sz w:val="24"/>
-                    <w:szCs w:val="24"/>
+                    <w:rFonts w:cs="Times New Roman"/>
                   </w:rPr>
                 </w:pPr>
                 <w:r>
                   <w:rPr>
-                    <w:rFonts w:ascii="Times New Roman" w:hAnsi="Times New Roman" w:cs="Times New Roman"/>
-                    <w:sz w:val="24"/>
-                    <w:szCs w:val="24"/>
+                    <w:rFonts w:cs="Times New Roman"/>
                   </w:rPr>
                   <w:t xml:space="preserve">Na </w:t>
                 </w:r>
                 <w:proofErr w:type="spellStart"/>
                 <w:r>
                   <w:rPr>
-                    <w:rFonts w:ascii="Times New Roman" w:hAnsi="Times New Roman" w:cs="Times New Roman"/>
-                    <w:sz w:val="24"/>
-                    <w:szCs w:val="24"/>
+                    <w:rFonts w:cs="Times New Roman"/>
                   </w:rPr>
                   <w:t>beregakh</w:t>
                 </w:r>
                 <w:proofErr w:type="spellEnd"/>
                 <w:r>
                   <w:rPr>
-                    <w:rFonts w:ascii="Times New Roman" w:hAnsi="Times New Roman" w:cs="Times New Roman"/>
-                    <w:sz w:val="24"/>
-                    <w:szCs w:val="24"/>
+                    <w:rFonts w:cs="Times New Roman"/>
                   </w:rPr>
                   <w:t xml:space="preserve"> </w:t>
                 </w:r>
                 <w:proofErr w:type="spellStart"/>
                 <w:r>
                   <w:rPr>
-                    <w:rFonts w:ascii="Times New Roman" w:hAnsi="Times New Roman" w:cs="Times New Roman"/>
-                    <w:sz w:val="24"/>
-                    <w:szCs w:val="24"/>
+                    <w:rFonts w:cs="Times New Roman"/>
                   </w:rPr>
                   <w:t>Nevy</w:t>
                 </w:r>
                 <w:proofErr w:type="spellEnd"/>
                 <w:r>
                   <w:rPr>
-                    <w:rFonts w:ascii="Times New Roman" w:hAnsi="Times New Roman" w:cs="Times New Roman"/>
-                    <w:sz w:val="24"/>
-                    <w:szCs w:val="24"/>
+                    <w:rFonts w:cs="Times New Roman"/>
                   </w:rPr>
                   <w:t xml:space="preserve"> (</w:t>
                 </w:r>
                 <w:r>
                   <w:rPr>
-                    <w:rFonts w:ascii="Times New Roman" w:hAnsi="Times New Roman" w:cs="Times New Roman"/>
+                    <w:rFonts w:cs="Times New Roman"/>
                     <w:i/>
-                    <w:sz w:val="24"/>
-                    <w:szCs w:val="24"/>
                   </w:rPr>
                   <w:t>On the Banks of the Neva</w:t>
                 </w:r>
                 <w:r>
                   <w:rPr>
-                    <w:rFonts w:ascii="Times New Roman" w:hAnsi="Times New Roman" w:cs="Times New Roman"/>
-                    <w:sz w:val="24"/>
-                    <w:szCs w:val="24"/>
+                    <w:rFonts w:cs="Times New Roman"/>
                   </w:rPr>
                   <w:t xml:space="preserve">) </w:t>
                 </w:r>
                 <w:r>
                   <w:rPr>
-                    <w:rFonts w:ascii="Times New Roman" w:hAnsi="Times New Roman" w:cs="Times New Roman"/>
-                    <w:sz w:val="24"/>
-                    <w:szCs w:val="24"/>
+                    <w:rFonts w:cs="Times New Roman"/>
                   </w:rPr>
                   <w:t>[</w:t>
                 </w:r>
                 <w:r>
                   <w:rPr>
-                    <w:rFonts w:ascii="Times New Roman" w:hAnsi="Times New Roman" w:cs="Times New Roman"/>
-                    <w:sz w:val="24"/>
-                    <w:szCs w:val="24"/>
+                    <w:rFonts w:cs="Times New Roman"/>
                   </w:rPr>
                   <w:t>1967</w:t>
                 </w:r>
                 <w:r>
                   <w:rPr>
-                    <w:rFonts w:ascii="Times New Roman" w:hAnsi="Times New Roman" w:cs="Times New Roman"/>
-                    <w:sz w:val="24"/>
-                    <w:szCs w:val="24"/>
+                    <w:rFonts w:cs="Times New Roman"/>
                   </w:rPr>
                   <w:t>]</w:t>
                 </w:r>
@@ -1435,93 +976,71 @@
                 <w:pPr>
                   <w:pStyle w:val="NoSpacing"/>
                   <w:rPr>
-                    <w:rFonts w:ascii="Times New Roman" w:hAnsi="Times New Roman" w:cs="Times New Roman"/>
-                    <w:sz w:val="24"/>
-                    <w:szCs w:val="24"/>
+                    <w:rFonts w:cs="Times New Roman"/>
                   </w:rPr>
                 </w:pPr>
                 <w:r>
                   <w:rPr>
-                    <w:rFonts w:ascii="Times New Roman" w:hAnsi="Times New Roman" w:cs="Times New Roman"/>
-                    <w:sz w:val="24"/>
-                    <w:szCs w:val="24"/>
+                    <w:rFonts w:cs="Times New Roman"/>
                   </w:rPr>
                   <w:t xml:space="preserve">Na </w:t>
                 </w:r>
                 <w:proofErr w:type="spellStart"/>
                 <w:r>
                   <w:rPr>
-                    <w:rFonts w:ascii="Times New Roman" w:hAnsi="Times New Roman" w:cs="Times New Roman"/>
-                    <w:sz w:val="24"/>
-                    <w:szCs w:val="24"/>
+                    <w:rFonts w:cs="Times New Roman"/>
                   </w:rPr>
                   <w:t>beregakh</w:t>
                 </w:r>
                 <w:proofErr w:type="spellEnd"/>
                 <w:r>
                   <w:rPr>
-                    <w:rFonts w:ascii="Times New Roman" w:hAnsi="Times New Roman" w:cs="Times New Roman"/>
-                    <w:sz w:val="24"/>
-                    <w:szCs w:val="24"/>
+                    <w:rFonts w:cs="Times New Roman"/>
                   </w:rPr>
                   <w:t xml:space="preserve"> </w:t>
                 </w:r>
                 <w:proofErr w:type="spellStart"/>
                 <w:r>
                   <w:rPr>
-                    <w:rFonts w:ascii="Times New Roman" w:hAnsi="Times New Roman" w:cs="Times New Roman"/>
-                    <w:sz w:val="24"/>
-                    <w:szCs w:val="24"/>
+                    <w:rFonts w:cs="Times New Roman"/>
                   </w:rPr>
                   <w:t>Seny</w:t>
                 </w:r>
                 <w:proofErr w:type="spellEnd"/>
                 <w:r>
                   <w:rPr>
-                    <w:rFonts w:ascii="Times New Roman" w:hAnsi="Times New Roman" w:cs="Times New Roman"/>
-                    <w:sz w:val="24"/>
-                    <w:szCs w:val="24"/>
+                    <w:rFonts w:cs="Times New Roman"/>
                   </w:rPr>
                   <w:t xml:space="preserve"> (</w:t>
                 </w:r>
                 <w:r>
                   <w:rPr>
-                    <w:rFonts w:ascii="Times New Roman" w:hAnsi="Times New Roman" w:cs="Times New Roman"/>
+                    <w:rFonts w:cs="Times New Roman"/>
                     <w:i/>
-                    <w:sz w:val="24"/>
-                    <w:szCs w:val="24"/>
                   </w:rPr>
                   <w:t>On the Banks of the Seine</w:t>
                 </w:r>
                 <w:r>
                   <w:rPr>
-                    <w:rFonts w:ascii="Times New Roman" w:hAnsi="Times New Roman" w:cs="Times New Roman"/>
-                    <w:sz w:val="24"/>
-                    <w:szCs w:val="24"/>
+                    <w:rFonts w:cs="Times New Roman"/>
                   </w:rPr>
                   <w:t xml:space="preserve">) </w:t>
                 </w:r>
                 <w:r>
                   <w:rPr>
-                    <w:rFonts w:ascii="Times New Roman" w:hAnsi="Times New Roman" w:cs="Times New Roman"/>
-                    <w:sz w:val="24"/>
-                    <w:szCs w:val="24"/>
+                    <w:rFonts w:cs="Times New Roman"/>
                   </w:rPr>
                   <w:t>[</w:t>
                 </w:r>
                 <w:r>
                   <w:rPr>
-                    <w:rFonts w:ascii="Times New Roman" w:hAnsi="Times New Roman" w:cs="Times New Roman"/>
-                    <w:sz w:val="24"/>
-                    <w:szCs w:val="24"/>
+                    <w:rFonts w:cs="Times New Roman"/>
                   </w:rPr>
                   <w:t>1983</w:t>
                 </w:r>
                 <w:r>
                   <w:rPr>
-                    <w:rFonts w:ascii="Times New Roman" w:hAnsi="Times New Roman" w:cs="Times New Roman"/>
-                    <w:sz w:val="24"/>
-                    <w:szCs w:val="24"/>
+                    <w:rFonts w:cs="Times New Roman"/>
                   </w:rPr>
                   <w:t>]</w:t>
                 </w:r>
@@ -1534,18 +1053,12 @@
               <w:p>
                 <w:pPr>
                   <w:rPr>
-                    <w:rFonts w:ascii="Times New Roman" w:hAnsi="Times New Roman" w:cs="Times New Roman"/>
-                    <w:b/>
-                    <w:sz w:val="24"/>
-                    <w:szCs w:val="24"/>
+                    <w:rFonts w:cs="Times New Roman"/>
                   </w:rPr>
                 </w:pPr>
                 <w:r>
                   <w:rPr>
-                    <w:rFonts w:ascii="Times New Roman" w:hAnsi="Times New Roman" w:cs="Times New Roman"/>
-                    <w:b/>
-                    <w:sz w:val="24"/>
-                    <w:szCs w:val="24"/>
+                    <w:rFonts w:cs="Times New Roman"/>
                   </w:rPr>
                   <w:t>Prose:</w:t>
                 </w:r>
@@ -1554,60 +1067,40 @@
                 <w:pPr>
                   <w:pStyle w:val="NoSpacing"/>
                   <w:rPr>
-                    <w:rFonts w:ascii="Times New Roman" w:hAnsi="Times New Roman" w:cs="Times New Roman"/>
+                    <w:rFonts w:cs="Times New Roman"/>
                     <w:color w:val="FF0000"/>
-                    <w:sz w:val="24"/>
-                    <w:szCs w:val="24"/>
                   </w:rPr>
                 </w:pPr>
                 <w:r>
                   <w:rPr>
-                    <w:rFonts w:ascii="Times New Roman" w:hAnsi="Times New Roman" w:cs="Times New Roman"/>
-                    <w:sz w:val="24"/>
-                    <w:szCs w:val="24"/>
+                    <w:rFonts w:cs="Times New Roman"/>
                   </w:rPr>
                   <w:t xml:space="preserve">Angel </w:t>
                 </w:r>
                 <w:proofErr w:type="spellStart"/>
                 <w:r>
                   <w:rPr>
-                    <w:rFonts w:ascii="Times New Roman" w:hAnsi="Times New Roman" w:cs="Times New Roman"/>
-                    <w:sz w:val="24"/>
-                    <w:szCs w:val="24"/>
+                    <w:rFonts w:cs="Times New Roman"/>
                   </w:rPr>
                   <w:t>smerti</w:t>
                 </w:r>
                 <w:proofErr w:type="spellEnd"/>
                 <w:r>
                   <w:rPr>
-                    <w:rFonts w:ascii="Times New Roman" w:hAnsi="Times New Roman" w:cs="Times New Roman"/>
-                    <w:sz w:val="24"/>
-                    <w:szCs w:val="24"/>
-                  </w:rPr>
-                  <w:t xml:space="preserve">. Roman </w:t>
-                </w:r>
-                <w:r>
-                  <w:rPr>
-                    <w:rFonts w:ascii="Times New Roman" w:hAnsi="Times New Roman" w:cs="Times New Roman"/>
-                    <w:sz w:val="24"/>
-                    <w:szCs w:val="24"/>
-                  </w:rPr>
-                  <w:t>(</w:t>
-                </w:r>
-                <w:r>
-                  <w:rPr>
-                    <w:rFonts w:ascii="Times New Roman" w:hAnsi="Times New Roman" w:cs="Times New Roman"/>
+                    <w:rFonts w:cs="Times New Roman"/>
+                  </w:rPr>
+                  <w:t>. Roman (</w:t>
+                </w:r>
+                <w:r>
+                  <w:rPr>
+                    <w:rFonts w:cs="Times New Roman"/>
                     <w:i/>
-                    <w:sz w:val="24"/>
-                    <w:szCs w:val="24"/>
                   </w:rPr>
                   <w:t>Angel of Death. A Novel</w:t>
                 </w:r>
                 <w:r>
                   <w:rPr>
-                    <w:rFonts w:ascii="Times New Roman" w:hAnsi="Times New Roman" w:cs="Times New Roman"/>
-                    <w:sz w:val="24"/>
-                    <w:szCs w:val="24"/>
+                    <w:rFonts w:cs="Times New Roman"/>
                   </w:rPr>
                   <w:t xml:space="preserve">) [1927] </w:t>
                 </w:r>
@@ -1616,216 +1109,117 @@
                 <w:pPr>
                   <w:pStyle w:val="NoSpacing"/>
                   <w:rPr>
-                    <w:rFonts w:ascii="Times New Roman" w:hAnsi="Times New Roman" w:cs="Times New Roman"/>
-                    <w:sz w:val="24"/>
-                    <w:szCs w:val="24"/>
+                    <w:rFonts w:cs="Times New Roman"/>
                   </w:rPr>
                 </w:pPr>
                 <w:proofErr w:type="spellStart"/>
                 <w:r>
                   <w:rPr>
-                    <w:rFonts w:ascii="Times New Roman" w:hAnsi="Times New Roman" w:cs="Times New Roman"/>
-                    <w:sz w:val="24"/>
-                    <w:szCs w:val="24"/>
+                    <w:rFonts w:cs="Times New Roman"/>
                   </w:rPr>
                   <w:t>Izol’da</w:t>
                 </w:r>
                 <w:proofErr w:type="spellEnd"/>
                 <w:r>
                   <w:rPr>
-                    <w:rFonts w:ascii="Times New Roman" w:hAnsi="Times New Roman" w:cs="Times New Roman"/>
-                    <w:sz w:val="24"/>
-                    <w:szCs w:val="24"/>
-                  </w:rPr>
-                  <w:t>. Roman</w:t>
-                </w:r>
-                <w:r>
-                  <w:rPr>
-                    <w:rFonts w:ascii="Times New Roman" w:hAnsi="Times New Roman" w:cs="Times New Roman"/>
-                    <w:sz w:val="24"/>
-                    <w:szCs w:val="24"/>
-                  </w:rPr>
-                  <w:t xml:space="preserve"> (</w:t>
-                </w:r>
-                <w:r>
-                  <w:rPr>
-                    <w:rFonts w:ascii="Times New Roman" w:hAnsi="Times New Roman" w:cs="Times New Roman"/>
+                    <w:rFonts w:cs="Times New Roman"/>
+                  </w:rPr>
+                  <w:t>. Roman (</w:t>
+                </w:r>
+                <w:r>
+                  <w:rPr>
+                    <w:rFonts w:cs="Times New Roman"/>
                     <w:i/>
-                    <w:sz w:val="24"/>
-                    <w:szCs w:val="24"/>
-                  </w:rPr>
-                  <w:t xml:space="preserve">Isolde. </w:t>
-                </w:r>
-                <w:r>
-                  <w:rPr>
-                    <w:rFonts w:ascii="Times New Roman" w:hAnsi="Times New Roman" w:cs="Times New Roman"/>
-                    <w:i/>
-                    <w:sz w:val="24"/>
-                    <w:szCs w:val="24"/>
-                  </w:rPr>
-                  <w:t>A Novel</w:t>
-                </w:r>
-                <w:r>
-                  <w:rPr>
-                    <w:rFonts w:ascii="Times New Roman" w:hAnsi="Times New Roman" w:cs="Times New Roman"/>
-                    <w:sz w:val="24"/>
-                    <w:szCs w:val="24"/>
-                  </w:rPr>
-                  <w:t xml:space="preserve">) </w:t>
-                </w:r>
-                <w:r>
-                  <w:rPr>
-                    <w:rFonts w:ascii="Times New Roman" w:hAnsi="Times New Roman" w:cs="Times New Roman"/>
-                    <w:sz w:val="24"/>
-                    <w:szCs w:val="24"/>
-                  </w:rPr>
-                  <w:t>[1929]</w:t>
+                  </w:rPr>
+                  <w:t>Isolde. A Novel</w:t>
+                </w:r>
+                <w:r>
+                  <w:rPr>
+                    <w:rFonts w:cs="Times New Roman"/>
+                  </w:rPr>
+                  <w:t>) [1929]</w:t>
                 </w:r>
               </w:p>
               <w:p>
                 <w:pPr>
                   <w:pStyle w:val="NoSpacing"/>
                   <w:rPr>
-                    <w:rFonts w:ascii="Times New Roman" w:hAnsi="Times New Roman" w:cs="Times New Roman"/>
-                    <w:sz w:val="24"/>
-                    <w:szCs w:val="24"/>
+                    <w:rFonts w:cs="Times New Roman"/>
                   </w:rPr>
                 </w:pPr>
                 <w:proofErr w:type="spellStart"/>
                 <w:r>
                   <w:rPr>
-                    <w:rFonts w:ascii="Times New Roman" w:hAnsi="Times New Roman" w:cs="Times New Roman"/>
-                    <w:sz w:val="24"/>
-                    <w:szCs w:val="24"/>
+                    <w:rFonts w:cs="Times New Roman"/>
                   </w:rPr>
                   <w:t>Zerkalo</w:t>
                 </w:r>
                 <w:proofErr w:type="spellEnd"/>
                 <w:r>
                   <w:rPr>
-                    <w:rFonts w:ascii="Times New Roman" w:hAnsi="Times New Roman" w:cs="Times New Roman"/>
-                    <w:sz w:val="24"/>
-                    <w:szCs w:val="24"/>
+                    <w:rFonts w:cs="Times New Roman"/>
                   </w:rPr>
                   <w:t xml:space="preserve"> (</w:t>
                 </w:r>
                 <w:r>
                   <w:rPr>
-                    <w:rFonts w:ascii="Times New Roman" w:hAnsi="Times New Roman" w:cs="Times New Roman"/>
+                    <w:rFonts w:cs="Times New Roman"/>
                     <w:i/>
-                    <w:sz w:val="24"/>
-                    <w:szCs w:val="24"/>
                   </w:rPr>
                   <w:t>Mirror</w:t>
                 </w:r>
                 <w:r>
                   <w:rPr>
-                    <w:rFonts w:ascii="Times New Roman" w:hAnsi="Times New Roman" w:cs="Times New Roman"/>
-                    <w:sz w:val="24"/>
-                    <w:szCs w:val="24"/>
-                  </w:rPr>
-                  <w:t>)</w:t>
-                </w:r>
-                <w:r>
-                  <w:rPr>
-                    <w:rFonts w:ascii="Times New Roman" w:hAnsi="Times New Roman" w:cs="Times New Roman"/>
-                    <w:sz w:val="24"/>
-                    <w:szCs w:val="24"/>
-                  </w:rPr>
-                  <w:t xml:space="preserve"> </w:t>
-                </w:r>
-                <w:r>
-                  <w:rPr>
-                    <w:rFonts w:ascii="Times New Roman" w:hAnsi="Times New Roman" w:cs="Times New Roman"/>
-                    <w:sz w:val="24"/>
-                    <w:szCs w:val="24"/>
-                  </w:rPr>
-                  <w:t>[</w:t>
-                </w:r>
-                <w:r>
-                  <w:rPr>
-                    <w:rFonts w:ascii="Times New Roman" w:hAnsi="Times New Roman" w:cs="Times New Roman"/>
-                    <w:sz w:val="24"/>
-                    <w:szCs w:val="24"/>
-                  </w:rPr>
-                  <w:t>1939</w:t>
-                </w:r>
-                <w:r>
-                  <w:rPr>
-                    <w:rFonts w:ascii="Times New Roman" w:hAnsi="Times New Roman" w:cs="Times New Roman"/>
-                    <w:sz w:val="24"/>
-                    <w:szCs w:val="24"/>
-                  </w:rPr>
-                  <w:t>]</w:t>
-                </w:r>
-                <w:r>
-                  <w:rPr>
-                    <w:rFonts w:ascii="Times New Roman" w:hAnsi="Times New Roman" w:cs="Times New Roman"/>
-                    <w:sz w:val="24"/>
-                    <w:szCs w:val="24"/>
-                  </w:rPr>
-                  <w:t xml:space="preserve">  </w:t>
+                    <w:rFonts w:cs="Times New Roman"/>
+                  </w:rPr>
+                  <w:t xml:space="preserve">) [1939]  </w:t>
                 </w:r>
               </w:p>
               <w:p>
                 <w:pPr>
                   <w:pStyle w:val="NoSpacing"/>
                   <w:rPr>
-                    <w:rFonts w:ascii="Times New Roman" w:hAnsi="Times New Roman" w:cs="Times New Roman"/>
-                    <w:sz w:val="24"/>
-                    <w:szCs w:val="24"/>
+                    <w:rFonts w:cs="Times New Roman"/>
                   </w:rPr>
                 </w:pPr>
                 <w:proofErr w:type="spellStart"/>
                 <w:r>
                   <w:rPr>
-                    <w:rFonts w:ascii="Times New Roman" w:hAnsi="Times New Roman" w:cs="Times New Roman"/>
-                    <w:sz w:val="24"/>
-                    <w:szCs w:val="24"/>
+                    <w:rFonts w:cs="Times New Roman"/>
                   </w:rPr>
                   <w:t>Deviat</w:t>
                 </w:r>
                 <w:proofErr w:type="spellEnd"/>
                 <w:r>
                   <w:rPr>
-                    <w:rFonts w:ascii="Times New Roman" w:hAnsi="Times New Roman" w:cs="Times New Roman"/>
-                    <w:sz w:val="24"/>
-                    <w:szCs w:val="24"/>
+                    <w:rFonts w:cs="Times New Roman"/>
                   </w:rPr>
                   <w:t xml:space="preserve">’ </w:t>
                 </w:r>
                 <w:proofErr w:type="spellStart"/>
                 <w:r>
                   <w:rPr>
-                    <w:rFonts w:ascii="Times New Roman" w:hAnsi="Times New Roman" w:cs="Times New Roman"/>
-                    <w:sz w:val="24"/>
-                    <w:szCs w:val="24"/>
+                    <w:rFonts w:cs="Times New Roman"/>
                   </w:rPr>
                   <w:t>povestei</w:t>
                 </w:r>
                 <w:proofErr w:type="spellEnd"/>
                 <w:r>
                   <w:rPr>
-                    <w:rFonts w:ascii="Times New Roman" w:hAnsi="Times New Roman" w:cs="Times New Roman"/>
-                    <w:sz w:val="24"/>
-                    <w:szCs w:val="24"/>
+                    <w:rFonts w:cs="Times New Roman"/>
                   </w:rPr>
                   <w:t xml:space="preserve"> (</w:t>
                 </w:r>
                 <w:r>
                   <w:rPr>
-                    <w:rFonts w:ascii="Times New Roman" w:hAnsi="Times New Roman" w:cs="Times New Roman"/>
+                    <w:rFonts w:cs="Times New Roman"/>
                     <w:i/>
-                    <w:sz w:val="24"/>
-                    <w:szCs w:val="24"/>
                   </w:rPr>
                   <w:t>Nine tales</w:t>
                 </w:r>
                 <w:r>
                   <w:rPr>
-                    <w:rFonts w:ascii="Times New Roman" w:hAnsi="Times New Roman" w:cs="Times New Roman"/>
-                    <w:sz w:val="24"/>
-                    <w:szCs w:val="24"/>
+                    <w:rFonts w:cs="Times New Roman"/>
                   </w:rPr>
                   <w:t>) [1951]</w:t>
                 </w:r>
@@ -1834,79 +1228,61 @@
                 <w:pPr>
                   <w:pStyle w:val="NoSpacing"/>
                   <w:rPr>
-                    <w:rFonts w:ascii="Times New Roman" w:hAnsi="Times New Roman" w:cs="Times New Roman"/>
-                    <w:sz w:val="24"/>
-                    <w:szCs w:val="24"/>
+                    <w:rFonts w:cs="Times New Roman"/>
                   </w:rPr>
                 </w:pPr>
                 <w:proofErr w:type="spellStart"/>
                 <w:r>
                   <w:rPr>
-                    <w:rFonts w:ascii="Times New Roman" w:hAnsi="Times New Roman" w:cs="Times New Roman"/>
-                    <w:sz w:val="24"/>
-                    <w:szCs w:val="24"/>
+                    <w:rFonts w:cs="Times New Roman"/>
                   </w:rPr>
                   <w:t>Ostav</w:t>
                 </w:r>
                 <w:proofErr w:type="spellEnd"/>
                 <w:r>
                   <w:rPr>
-                    <w:rFonts w:ascii="Times New Roman" w:hAnsi="Times New Roman" w:cs="Times New Roman"/>
-                    <w:sz w:val="24"/>
-                    <w:szCs w:val="24"/>
+                    <w:rFonts w:cs="Times New Roman"/>
                   </w:rPr>
                   <w:t xml:space="preserve"> </w:t>
                 </w:r>
                 <w:proofErr w:type="spellStart"/>
                 <w:r>
                   <w:rPr>
-                    <w:rFonts w:ascii="Times New Roman" w:hAnsi="Times New Roman" w:cs="Times New Roman"/>
-                    <w:sz w:val="24"/>
-                    <w:szCs w:val="24"/>
+                    <w:rFonts w:cs="Times New Roman"/>
                   </w:rPr>
                   <w:t>nadezhdu</w:t>
                 </w:r>
                 <w:proofErr w:type="spellEnd"/>
                 <w:r>
                   <w:rPr>
-                    <w:rFonts w:ascii="Times New Roman" w:hAnsi="Times New Roman" w:cs="Times New Roman"/>
-                    <w:sz w:val="24"/>
-                    <w:szCs w:val="24"/>
+                    <w:rFonts w:cs="Times New Roman"/>
                   </w:rPr>
                   <w:t xml:space="preserve"> </w:t>
                 </w:r>
                 <w:proofErr w:type="spellStart"/>
                 <w:r>
                   <w:rPr>
-                    <w:rFonts w:ascii="Times New Roman" w:hAnsi="Times New Roman" w:cs="Times New Roman"/>
-                    <w:sz w:val="24"/>
-                    <w:szCs w:val="24"/>
+                    <w:rFonts w:cs="Times New Roman"/>
                   </w:rPr>
                   <w:t>navsegda</w:t>
                 </w:r>
                 <w:proofErr w:type="spellEnd"/>
                 <w:r>
                   <w:rPr>
-                    <w:rFonts w:ascii="Times New Roman" w:hAnsi="Times New Roman" w:cs="Times New Roman"/>
-                    <w:sz w:val="24"/>
-                    <w:szCs w:val="24"/>
+                    <w:rFonts w:cs="Times New Roman"/>
                   </w:rPr>
                   <w:t xml:space="preserve"> (</w:t>
                 </w:r>
                 <w:r>
                   <w:rPr>
-                    <w:rFonts w:ascii="Times New Roman" w:hAnsi="Times New Roman" w:cs="Times New Roman"/>
+                    <w:rFonts w:cs="Times New Roman"/>
                     <w:i/>
-                    <w:sz w:val="24"/>
-                    <w:szCs w:val="24"/>
                   </w:rPr>
                   <w:t>Abandon all hope forever</w:t>
                 </w:r>
                 <w:r>
                   <w:rPr>
-                    <w:rFonts w:ascii="Times New Roman" w:hAnsi="Times New Roman" w:cs="Times New Roman"/>
-                    <w:sz w:val="24"/>
-                    <w:szCs w:val="24"/>
+                    <w:rFonts w:cs="Times New Roman"/>
                   </w:rPr>
                   <w:t>) [1954]</w:t>
                 </w:r>
@@ -1915,78 +1291,54 @@
                 <w:pPr>
                   <w:pStyle w:val="NoSpacing"/>
                   <w:rPr>
-                    <w:rFonts w:ascii="Times New Roman" w:hAnsi="Times New Roman" w:cs="Times New Roman"/>
-                    <w:sz w:val="24"/>
-                    <w:szCs w:val="24"/>
+                    <w:rFonts w:cs="Times New Roman"/>
                   </w:rPr>
                 </w:pPr>
                 <w:r>
                   <w:rPr>
-                    <w:rFonts w:ascii="Times New Roman" w:hAnsi="Times New Roman" w:cs="Times New Roman"/>
-                    <w:sz w:val="24"/>
-                    <w:szCs w:val="24"/>
+                    <w:rFonts w:cs="Times New Roman"/>
                   </w:rPr>
                   <w:t xml:space="preserve">God </w:t>
                 </w:r>
                 <w:proofErr w:type="spellStart"/>
                 <w:r>
                   <w:rPr>
-                    <w:rFonts w:ascii="Times New Roman" w:hAnsi="Times New Roman" w:cs="Times New Roman"/>
-                    <w:sz w:val="24"/>
-                    <w:szCs w:val="24"/>
+                    <w:rFonts w:cs="Times New Roman"/>
                   </w:rPr>
                   <w:t>zhizni</w:t>
                 </w:r>
                 <w:proofErr w:type="spellEnd"/>
                 <w:r>
                   <w:rPr>
-                    <w:rFonts w:ascii="Times New Roman" w:hAnsi="Times New Roman" w:cs="Times New Roman"/>
-                    <w:sz w:val="24"/>
-                    <w:szCs w:val="24"/>
+                    <w:rFonts w:cs="Times New Roman"/>
                   </w:rPr>
                   <w:t xml:space="preserve"> (</w:t>
                 </w:r>
                 <w:r>
                   <w:rPr>
-                    <w:rFonts w:ascii="Times New Roman" w:hAnsi="Times New Roman" w:cs="Times New Roman"/>
+                    <w:rFonts w:cs="Times New Roman"/>
                     <w:i/>
-                    <w:sz w:val="24"/>
-                    <w:szCs w:val="24"/>
                   </w:rPr>
                   <w:t>One Year in a Life</w:t>
                 </w:r>
                 <w:r>
                   <w:rPr>
-                    <w:rFonts w:ascii="Times New Roman" w:hAnsi="Times New Roman" w:cs="Times New Roman"/>
-                    <w:sz w:val="24"/>
-                    <w:szCs w:val="24"/>
-                  </w:rPr>
-                  <w:t>)</w:t>
-                </w:r>
-                <w:r>
-                  <w:rPr>
-                    <w:rFonts w:ascii="Times New Roman" w:hAnsi="Times New Roman" w:cs="Times New Roman"/>
-                    <w:sz w:val="24"/>
-                    <w:szCs w:val="24"/>
-                  </w:rPr>
-                  <w:t xml:space="preserve"> </w:t>
-                </w:r>
-                <w:proofErr w:type="spellStart"/>
-                <w:r>
-                  <w:rPr>
-                    <w:rFonts w:ascii="Times New Roman" w:hAnsi="Times New Roman" w:cs="Times New Roman"/>
+                    <w:rFonts w:cs="Times New Roman"/>
+                  </w:rPr>
+                  <w:t xml:space="preserve">) </w:t>
+                </w:r>
+                <w:proofErr w:type="spellStart"/>
+                <w:r>
+                  <w:rPr>
+                    <w:rFonts w:cs="Times New Roman"/>
                     <w:i/>
-                    <w:sz w:val="24"/>
-                    <w:szCs w:val="24"/>
                   </w:rPr>
                   <w:t>Vozrozhdenie</w:t>
                 </w:r>
                 <w:proofErr w:type="spellEnd"/>
                 <w:r>
                   <w:rPr>
-                    <w:rFonts w:ascii="Times New Roman" w:hAnsi="Times New Roman" w:cs="Times New Roman"/>
-                    <w:sz w:val="24"/>
-                    <w:szCs w:val="24"/>
+                    <w:rFonts w:cs="Times New Roman"/>
                   </w:rPr>
                   <w:t xml:space="preserve"> 63-68 [1957]</w:t>
                 </w:r>
@@ -1995,43 +1347,33 @@
                 <w:pPr>
                   <w:pStyle w:val="NoSpacing"/>
                   <w:rPr>
-                    <w:rFonts w:ascii="Times New Roman" w:hAnsi="Times New Roman" w:cs="Times New Roman"/>
-                    <w:sz w:val="24"/>
-                    <w:szCs w:val="24"/>
+                    <w:rFonts w:cs="Times New Roman"/>
                   </w:rPr>
                 </w:pPr>
                 <w:proofErr w:type="spellStart"/>
                 <w:r>
                   <w:rPr>
-                    <w:rFonts w:ascii="Times New Roman" w:hAnsi="Times New Roman" w:cs="Times New Roman"/>
-                    <w:sz w:val="24"/>
-                    <w:szCs w:val="24"/>
+                    <w:rFonts w:cs="Times New Roman"/>
                   </w:rPr>
                   <w:t>Naslediye</w:t>
                 </w:r>
                 <w:proofErr w:type="spellEnd"/>
                 <w:r>
                   <w:rPr>
-                    <w:rFonts w:ascii="Times New Roman" w:hAnsi="Times New Roman" w:cs="Times New Roman"/>
-                    <w:sz w:val="24"/>
-                    <w:szCs w:val="24"/>
+                    <w:rFonts w:cs="Times New Roman"/>
                   </w:rPr>
                   <w:t xml:space="preserve"> (</w:t>
                 </w:r>
                 <w:r>
                   <w:rPr>
-                    <w:rFonts w:ascii="Times New Roman" w:hAnsi="Times New Roman" w:cs="Times New Roman"/>
+                    <w:rFonts w:cs="Times New Roman"/>
                     <w:i/>
-                    <w:sz w:val="24"/>
-                    <w:szCs w:val="24"/>
                   </w:rPr>
                   <w:t>Heritage</w:t>
                 </w:r>
                 <w:r>
                   <w:rPr>
-                    <w:rFonts w:ascii="Times New Roman" w:hAnsi="Times New Roman" w:cs="Times New Roman"/>
-                    <w:sz w:val="24"/>
-                    <w:szCs w:val="24"/>
+                    <w:rFonts w:cs="Times New Roman"/>
                   </w:rPr>
                   <w:t>) [date unknown]</w:t>
                 </w:r>
@@ -2040,116 +1382,83 @@
                 <w:pPr>
                   <w:pStyle w:val="NoSpacing"/>
                   <w:rPr>
-                    <w:rFonts w:ascii="Times New Roman" w:hAnsi="Times New Roman" w:cs="Times New Roman"/>
+                    <w:rFonts w:cs="Times New Roman"/>
                     <w:i/>
-                    <w:sz w:val="24"/>
-                    <w:szCs w:val="24"/>
                   </w:rPr>
                 </w:pPr>
               </w:p>
               <w:p>
                 <w:pPr>
                   <w:rPr>
-                    <w:rFonts w:ascii="Times New Roman" w:hAnsi="Times New Roman" w:cs="Times New Roman"/>
-                    <w:sz w:val="24"/>
-                    <w:szCs w:val="24"/>
+                    <w:rFonts w:cs="Times New Roman"/>
                   </w:rPr>
                 </w:pPr>
                 <w:r>
                   <w:rPr>
-                    <w:rFonts w:ascii="Times New Roman" w:hAnsi="Times New Roman" w:cs="Times New Roman"/>
-                    <w:b/>
-                    <w:sz w:val="24"/>
-                    <w:szCs w:val="24"/>
-                  </w:rPr>
-                  <w:t>Poetry</w:t>
-                </w:r>
-                <w:r>
-                  <w:rPr>
-                    <w:rFonts w:ascii="Times New Roman" w:hAnsi="Times New Roman" w:cs="Times New Roman"/>
-                    <w:sz w:val="24"/>
-                    <w:szCs w:val="24"/>
-                  </w:rPr>
-                  <w:t>:</w:t>
+                    <w:rFonts w:cs="Times New Roman"/>
+                  </w:rPr>
+                  <w:t>Poetry:</w:t>
                 </w:r>
               </w:p>
               <w:p>
                 <w:pPr>
                   <w:pStyle w:val="NoSpacing"/>
                   <w:rPr>
-                    <w:rFonts w:ascii="Times New Roman" w:hAnsi="Times New Roman" w:cs="Times New Roman"/>
-                    <w:sz w:val="24"/>
-                    <w:szCs w:val="24"/>
+                    <w:rFonts w:cs="Times New Roman"/>
                   </w:rPr>
                 </w:pPr>
                 <w:proofErr w:type="spellStart"/>
                 <w:r>
                   <w:rPr>
-                    <w:rFonts w:ascii="Times New Roman" w:hAnsi="Times New Roman" w:cs="Times New Roman"/>
-                    <w:sz w:val="24"/>
-                    <w:szCs w:val="24"/>
+                    <w:rFonts w:cs="Times New Roman"/>
                   </w:rPr>
                   <w:t>Dvor</w:t>
                 </w:r>
                 <w:proofErr w:type="spellEnd"/>
                 <w:r>
                   <w:rPr>
-                    <w:rFonts w:ascii="Times New Roman" w:hAnsi="Times New Roman" w:cs="Times New Roman"/>
-                    <w:sz w:val="24"/>
-                    <w:szCs w:val="24"/>
+                    <w:rFonts w:cs="Times New Roman"/>
                   </w:rPr>
                   <w:t xml:space="preserve"> </w:t>
                 </w:r>
                 <w:proofErr w:type="spellStart"/>
                 <w:r>
                   <w:rPr>
-                    <w:rFonts w:ascii="Times New Roman" w:hAnsi="Times New Roman" w:cs="Times New Roman"/>
-                    <w:sz w:val="24"/>
-                    <w:szCs w:val="24"/>
+                    <w:rFonts w:cs="Times New Roman"/>
                   </w:rPr>
                   <w:t>chudes</w:t>
                 </w:r>
                 <w:proofErr w:type="spellEnd"/>
                 <w:r>
                   <w:rPr>
-                    <w:rFonts w:ascii="Times New Roman" w:hAnsi="Times New Roman" w:cs="Times New Roman"/>
-                    <w:sz w:val="24"/>
-                    <w:szCs w:val="24"/>
+                    <w:rFonts w:cs="Times New Roman"/>
                   </w:rPr>
                   <w:t xml:space="preserve">: </w:t>
                 </w:r>
                 <w:proofErr w:type="spellStart"/>
                 <w:r>
                   <w:rPr>
-                    <w:rFonts w:ascii="Times New Roman" w:hAnsi="Times New Roman" w:cs="Times New Roman"/>
-                    <w:sz w:val="24"/>
-                    <w:szCs w:val="24"/>
+                    <w:rFonts w:cs="Times New Roman"/>
                   </w:rPr>
                   <w:t>stikhi</w:t>
                 </w:r>
                 <w:proofErr w:type="spellEnd"/>
                 <w:r>
                   <w:rPr>
-                    <w:rFonts w:ascii="Times New Roman" w:hAnsi="Times New Roman" w:cs="Times New Roman"/>
-                    <w:sz w:val="24"/>
-                    <w:szCs w:val="24"/>
+                    <w:rFonts w:cs="Times New Roman"/>
                   </w:rPr>
                   <w:t xml:space="preserve"> 1920-1921 g. (</w:t>
                 </w:r>
                 <w:r>
                   <w:rPr>
-                    <w:rFonts w:ascii="Times New Roman" w:hAnsi="Times New Roman" w:cs="Times New Roman"/>
+                    <w:rFonts w:cs="Times New Roman"/>
                     <w:i/>
-                    <w:sz w:val="24"/>
-                    <w:szCs w:val="24"/>
                   </w:rPr>
                   <w:t>Court of wonders: poems 1920-1921</w:t>
                 </w:r>
                 <w:r>
                   <w:rPr>
-                    <w:rFonts w:ascii="Times New Roman" w:hAnsi="Times New Roman" w:cs="Times New Roman"/>
-                    <w:sz w:val="24"/>
-                    <w:szCs w:val="24"/>
+                    <w:rFonts w:cs="Times New Roman"/>
                   </w:rPr>
                   <w:t>) [1922]</w:t>
                 </w:r>
@@ -2158,61 +1467,47 @@
                 <w:pPr>
                   <w:pStyle w:val="NoSpacing"/>
                   <w:rPr>
-                    <w:rFonts w:ascii="Times New Roman" w:hAnsi="Times New Roman" w:cs="Times New Roman"/>
-                    <w:sz w:val="24"/>
-                    <w:szCs w:val="24"/>
+                    <w:rFonts w:cs="Times New Roman"/>
                   </w:rPr>
                 </w:pPr>
                 <w:proofErr w:type="spellStart"/>
                 <w:r>
                   <w:rPr>
-                    <w:rFonts w:ascii="Times New Roman" w:hAnsi="Times New Roman" w:cs="Times New Roman"/>
-                    <w:sz w:val="24"/>
-                    <w:szCs w:val="24"/>
+                    <w:rFonts w:cs="Times New Roman"/>
                   </w:rPr>
                   <w:t>Kontrapunkt</w:t>
                 </w:r>
                 <w:proofErr w:type="spellEnd"/>
                 <w:r>
                   <w:rPr>
-                    <w:rFonts w:ascii="Times New Roman" w:hAnsi="Times New Roman" w:cs="Times New Roman"/>
-                    <w:sz w:val="24"/>
-                    <w:szCs w:val="24"/>
+                    <w:rFonts w:cs="Times New Roman"/>
                   </w:rPr>
                   <w:t xml:space="preserve">: </w:t>
                 </w:r>
                 <w:proofErr w:type="spellStart"/>
                 <w:r>
                   <w:rPr>
-                    <w:rFonts w:ascii="Times New Roman" w:hAnsi="Times New Roman" w:cs="Times New Roman"/>
-                    <w:sz w:val="24"/>
-                    <w:szCs w:val="24"/>
+                    <w:rFonts w:cs="Times New Roman"/>
                   </w:rPr>
                   <w:t>stikhi</w:t>
                 </w:r>
                 <w:proofErr w:type="spellEnd"/>
                 <w:r>
                   <w:rPr>
-                    <w:rFonts w:ascii="Times New Roman" w:hAnsi="Times New Roman" w:cs="Times New Roman"/>
-                    <w:sz w:val="24"/>
-                    <w:szCs w:val="24"/>
+                    <w:rFonts w:cs="Times New Roman"/>
                   </w:rPr>
                   <w:t xml:space="preserve"> (</w:t>
                 </w:r>
                 <w:r>
                   <w:rPr>
-                    <w:rFonts w:ascii="Times New Roman" w:hAnsi="Times New Roman" w:cs="Times New Roman"/>
+                    <w:rFonts w:cs="Times New Roman"/>
                     <w:i/>
-                    <w:sz w:val="24"/>
-                    <w:szCs w:val="24"/>
                   </w:rPr>
                   <w:t>Counterpoint: Poems</w:t>
                 </w:r>
                 <w:r>
                   <w:rPr>
-                    <w:rFonts w:ascii="Times New Roman" w:hAnsi="Times New Roman" w:cs="Times New Roman"/>
-                    <w:sz w:val="24"/>
-                    <w:szCs w:val="24"/>
+                    <w:rFonts w:cs="Times New Roman"/>
                   </w:rPr>
                   <w:t>) [1951]</w:t>
                 </w:r>
@@ -2221,115 +1516,89 @@
                 <w:pPr>
                   <w:pStyle w:val="NoSpacing"/>
                   <w:rPr>
-                    <w:rFonts w:ascii="Times New Roman" w:hAnsi="Times New Roman" w:cs="Times New Roman"/>
-                    <w:sz w:val="24"/>
-                    <w:szCs w:val="24"/>
+                    <w:rFonts w:cs="Times New Roman"/>
                   </w:rPr>
                 </w:pPr>
                 <w:proofErr w:type="spellStart"/>
                 <w:r>
                   <w:rPr>
-                    <w:rFonts w:ascii="Times New Roman" w:hAnsi="Times New Roman" w:cs="Times New Roman"/>
-                    <w:sz w:val="24"/>
-                    <w:szCs w:val="24"/>
+                    <w:rFonts w:cs="Times New Roman"/>
                   </w:rPr>
                   <w:t>Stikhi</w:t>
                 </w:r>
                 <w:proofErr w:type="spellEnd"/>
                 <w:r>
                   <w:rPr>
-                    <w:rFonts w:ascii="Times New Roman" w:hAnsi="Times New Roman" w:cs="Times New Roman"/>
-                    <w:sz w:val="24"/>
-                    <w:szCs w:val="24"/>
+                    <w:rFonts w:cs="Times New Roman"/>
                   </w:rPr>
                   <w:t xml:space="preserve">, </w:t>
                 </w:r>
                 <w:proofErr w:type="spellStart"/>
                 <w:r>
                   <w:rPr>
-                    <w:rFonts w:ascii="Times New Roman" w:hAnsi="Times New Roman" w:cs="Times New Roman"/>
-                    <w:sz w:val="24"/>
-                    <w:szCs w:val="24"/>
+                    <w:rFonts w:cs="Times New Roman"/>
                   </w:rPr>
                   <w:t>napisannye</w:t>
                 </w:r>
                 <w:proofErr w:type="spellEnd"/>
                 <w:r>
                   <w:rPr>
-                    <w:rFonts w:ascii="Times New Roman" w:hAnsi="Times New Roman" w:cs="Times New Roman"/>
-                    <w:sz w:val="24"/>
-                    <w:szCs w:val="24"/>
+                    <w:rFonts w:cs="Times New Roman"/>
                   </w:rPr>
                   <w:t xml:space="preserve"> </w:t>
                 </w:r>
                 <w:proofErr w:type="spellStart"/>
                 <w:r>
                   <w:rPr>
-                    <w:rFonts w:ascii="Times New Roman" w:hAnsi="Times New Roman" w:cs="Times New Roman"/>
-                    <w:sz w:val="24"/>
-                    <w:szCs w:val="24"/>
+                    <w:rFonts w:cs="Times New Roman"/>
                   </w:rPr>
                   <w:t>vo</w:t>
                 </w:r>
                 <w:proofErr w:type="spellEnd"/>
                 <w:r>
                   <w:rPr>
-                    <w:rFonts w:ascii="Times New Roman" w:hAnsi="Times New Roman" w:cs="Times New Roman"/>
-                    <w:sz w:val="24"/>
-                    <w:szCs w:val="24"/>
+                    <w:rFonts w:cs="Times New Roman"/>
                   </w:rPr>
                   <w:t xml:space="preserve"> </w:t>
                 </w:r>
                 <w:proofErr w:type="spellStart"/>
                 <w:r>
                   <w:rPr>
-                    <w:rFonts w:ascii="Times New Roman" w:hAnsi="Times New Roman" w:cs="Times New Roman"/>
-                    <w:sz w:val="24"/>
-                    <w:szCs w:val="24"/>
+                    <w:rFonts w:cs="Times New Roman"/>
                   </w:rPr>
                   <w:t>vremia</w:t>
                 </w:r>
                 <w:proofErr w:type="spellEnd"/>
                 <w:r>
                   <w:rPr>
-                    <w:rFonts w:ascii="Times New Roman" w:hAnsi="Times New Roman" w:cs="Times New Roman"/>
-                    <w:sz w:val="24"/>
-                    <w:szCs w:val="24"/>
+                    <w:rFonts w:cs="Times New Roman"/>
                   </w:rPr>
                   <w:t xml:space="preserve"> </w:t>
                 </w:r>
                 <w:proofErr w:type="spellStart"/>
                 <w:r>
                   <w:rPr>
-                    <w:rFonts w:ascii="Times New Roman" w:hAnsi="Times New Roman" w:cs="Times New Roman"/>
-                    <w:sz w:val="24"/>
-                    <w:szCs w:val="24"/>
+                    <w:rFonts w:cs="Times New Roman"/>
                   </w:rPr>
                   <w:t>bolezni</w:t>
                 </w:r>
                 <w:proofErr w:type="spellEnd"/>
                 <w:r>
                   <w:rPr>
-                    <w:rFonts w:ascii="Times New Roman" w:hAnsi="Times New Roman" w:cs="Times New Roman"/>
-                    <w:sz w:val="24"/>
-                    <w:szCs w:val="24"/>
+                    <w:rFonts w:cs="Times New Roman"/>
                   </w:rPr>
                   <w:t xml:space="preserve"> (</w:t>
                 </w:r>
                 <w:r>
                   <w:rPr>
-                    <w:rFonts w:ascii="Times New Roman" w:hAnsi="Times New Roman" w:cs="Times New Roman"/>
+                    <w:rFonts w:cs="Times New Roman"/>
                     <w:i/>
-                    <w:sz w:val="24"/>
-                    <w:szCs w:val="24"/>
                   </w:rPr>
                   <w:t>Poems written during a time of illness</w:t>
                 </w:r>
                 <w:r>
                   <w:rPr>
-                    <w:rFonts w:ascii="Times New Roman" w:hAnsi="Times New Roman" w:cs="Times New Roman"/>
-                    <w:sz w:val="24"/>
-                    <w:szCs w:val="24"/>
+                    <w:rFonts w:cs="Times New Roman"/>
                   </w:rPr>
                   <w:t>) [1952]</w:t>
                 </w:r>
@@ -2338,43 +1607,33 @@
                 <w:pPr>
                   <w:pStyle w:val="NoSpacing"/>
                   <w:rPr>
-                    <w:rFonts w:ascii="Times New Roman" w:hAnsi="Times New Roman" w:cs="Times New Roman"/>
-                    <w:sz w:val="24"/>
-                    <w:szCs w:val="24"/>
+                    <w:rFonts w:cs="Times New Roman"/>
                   </w:rPr>
                 </w:pPr>
                 <w:proofErr w:type="spellStart"/>
                 <w:r>
                   <w:rPr>
-                    <w:rFonts w:ascii="Times New Roman" w:hAnsi="Times New Roman" w:cs="Times New Roman"/>
-                    <w:sz w:val="24"/>
-                    <w:szCs w:val="24"/>
+                    <w:rFonts w:cs="Times New Roman"/>
                   </w:rPr>
                   <w:t>Stikhi</w:t>
                 </w:r>
                 <w:proofErr w:type="spellEnd"/>
                 <w:r>
                   <w:rPr>
-                    <w:rFonts w:ascii="Times New Roman" w:hAnsi="Times New Roman" w:cs="Times New Roman"/>
-                    <w:sz w:val="24"/>
-                    <w:szCs w:val="24"/>
+                    <w:rFonts w:cs="Times New Roman"/>
                   </w:rPr>
                   <w:t xml:space="preserve"> (</w:t>
                 </w:r>
                 <w:r>
                   <w:rPr>
-                    <w:rFonts w:ascii="Times New Roman" w:hAnsi="Times New Roman" w:cs="Times New Roman"/>
+                    <w:rFonts w:cs="Times New Roman"/>
                     <w:i/>
-                    <w:sz w:val="24"/>
-                    <w:szCs w:val="24"/>
                   </w:rPr>
                   <w:t>Poems</w:t>
                 </w:r>
                 <w:r>
                   <w:rPr>
-                    <w:rFonts w:ascii="Times New Roman" w:hAnsi="Times New Roman" w:cs="Times New Roman"/>
-                    <w:sz w:val="24"/>
-                    <w:szCs w:val="24"/>
+                    <w:rFonts w:cs="Times New Roman"/>
                   </w:rPr>
                   <w:t>) [1960]</w:t>
                 </w:r>
@@ -2383,61 +1642,47 @@
                 <w:pPr>
                   <w:pStyle w:val="NoSpacing"/>
                   <w:rPr>
-                    <w:rFonts w:ascii="Times New Roman" w:hAnsi="Times New Roman" w:cs="Times New Roman"/>
-                    <w:sz w:val="24"/>
-                    <w:szCs w:val="24"/>
+                    <w:rFonts w:cs="Times New Roman"/>
                   </w:rPr>
                 </w:pPr>
                 <w:proofErr w:type="spellStart"/>
                 <w:r>
                   <w:rPr>
-                    <w:rFonts w:ascii="Times New Roman" w:hAnsi="Times New Roman" w:cs="Times New Roman"/>
-                    <w:sz w:val="24"/>
-                    <w:szCs w:val="24"/>
+                    <w:rFonts w:cs="Times New Roman"/>
                   </w:rPr>
                   <w:t>Desiat</w:t>
                 </w:r>
                 <w:proofErr w:type="spellEnd"/>
                 <w:r>
                   <w:rPr>
-                    <w:rFonts w:ascii="Times New Roman" w:hAnsi="Times New Roman" w:cs="Times New Roman"/>
-                    <w:sz w:val="24"/>
-                    <w:szCs w:val="24"/>
+                    <w:rFonts w:cs="Times New Roman"/>
                   </w:rPr>
                   <w:t xml:space="preserve">’ let. </w:t>
                 </w:r>
                 <w:proofErr w:type="spellStart"/>
                 <w:r>
                   <w:rPr>
-                    <w:rFonts w:ascii="Times New Roman" w:hAnsi="Times New Roman" w:cs="Times New Roman"/>
-                    <w:sz w:val="24"/>
-                    <w:szCs w:val="24"/>
+                    <w:rFonts w:cs="Times New Roman"/>
                   </w:rPr>
                   <w:t>Stikhi</w:t>
                 </w:r>
                 <w:proofErr w:type="spellEnd"/>
                 <w:r>
                   <w:rPr>
-                    <w:rFonts w:ascii="Times New Roman" w:hAnsi="Times New Roman" w:cs="Times New Roman"/>
-                    <w:sz w:val="24"/>
-                    <w:szCs w:val="24"/>
+                    <w:rFonts w:cs="Times New Roman"/>
                   </w:rPr>
                   <w:t xml:space="preserve"> (</w:t>
                 </w:r>
                 <w:r>
                   <w:rPr>
-                    <w:rFonts w:ascii="Times New Roman" w:hAnsi="Times New Roman" w:cs="Times New Roman"/>
+                    <w:rFonts w:cs="Times New Roman"/>
                     <w:i/>
-                    <w:sz w:val="24"/>
-                    <w:szCs w:val="24"/>
                   </w:rPr>
                   <w:t>Ten Years.  Poems</w:t>
                 </w:r>
                 <w:r>
                   <w:rPr>
-                    <w:rFonts w:ascii="Times New Roman" w:hAnsi="Times New Roman" w:cs="Times New Roman"/>
-                    <w:sz w:val="24"/>
-                    <w:szCs w:val="24"/>
+                    <w:rFonts w:cs="Times New Roman"/>
                   </w:rPr>
                   <w:t>) [1961]</w:t>
                 </w:r>
@@ -2446,43 +1691,33 @@
                 <w:pPr>
                   <w:pStyle w:val="NoSpacing"/>
                   <w:rPr>
-                    <w:rFonts w:ascii="Times New Roman" w:hAnsi="Times New Roman" w:cs="Times New Roman"/>
-                    <w:sz w:val="24"/>
-                    <w:szCs w:val="24"/>
+                    <w:rFonts w:cs="Times New Roman"/>
                   </w:rPr>
                 </w:pPr>
                 <w:proofErr w:type="spellStart"/>
                 <w:r>
                   <w:rPr>
-                    <w:rFonts w:ascii="Times New Roman" w:hAnsi="Times New Roman" w:cs="Times New Roman"/>
-                    <w:sz w:val="24"/>
-                    <w:szCs w:val="24"/>
+                    <w:rFonts w:cs="Times New Roman"/>
                   </w:rPr>
                   <w:t>Odinochestvo</w:t>
                 </w:r>
                 <w:proofErr w:type="spellEnd"/>
                 <w:r>
                   <w:rPr>
-                    <w:rFonts w:ascii="Times New Roman" w:hAnsi="Times New Roman" w:cs="Times New Roman"/>
-                    <w:sz w:val="24"/>
-                    <w:szCs w:val="24"/>
+                    <w:rFonts w:cs="Times New Roman"/>
                   </w:rPr>
                   <w:t xml:space="preserve"> (</w:t>
                 </w:r>
                 <w:r>
                   <w:rPr>
-                    <w:rFonts w:ascii="Times New Roman" w:hAnsi="Times New Roman" w:cs="Times New Roman"/>
+                    <w:rFonts w:cs="Times New Roman"/>
                     <w:i/>
-                    <w:sz w:val="24"/>
-                    <w:szCs w:val="24"/>
                   </w:rPr>
                   <w:t>Solitude</w:t>
                 </w:r>
                 <w:r>
                   <w:rPr>
-                    <w:rFonts w:ascii="Times New Roman" w:hAnsi="Times New Roman" w:cs="Times New Roman"/>
-                    <w:sz w:val="24"/>
-                    <w:szCs w:val="24"/>
+                    <w:rFonts w:cs="Times New Roman"/>
                   </w:rPr>
                   <w:t>) [1965]</w:t>
                 </w:r>
@@ -2491,61 +1726,47 @@
                 <w:pPr>
                   <w:pStyle w:val="NoSpacing"/>
                   <w:rPr>
-                    <w:rFonts w:ascii="Times New Roman" w:hAnsi="Times New Roman" w:cs="Times New Roman"/>
-                    <w:sz w:val="24"/>
-                    <w:szCs w:val="24"/>
+                    <w:rFonts w:cs="Times New Roman"/>
                   </w:rPr>
                 </w:pPr>
                 <w:proofErr w:type="spellStart"/>
                 <w:r>
                   <w:rPr>
-                    <w:rFonts w:ascii="Times New Roman" w:hAnsi="Times New Roman" w:cs="Times New Roman"/>
-                    <w:sz w:val="24"/>
-                    <w:szCs w:val="24"/>
+                    <w:rFonts w:cs="Times New Roman"/>
                   </w:rPr>
                   <w:t>Zlataia</w:t>
                 </w:r>
                 <w:proofErr w:type="spellEnd"/>
                 <w:r>
                   <w:rPr>
-                    <w:rFonts w:ascii="Times New Roman" w:hAnsi="Times New Roman" w:cs="Times New Roman"/>
-                    <w:sz w:val="24"/>
-                    <w:szCs w:val="24"/>
+                    <w:rFonts w:cs="Times New Roman"/>
                   </w:rPr>
                   <w:t xml:space="preserve"> </w:t>
                 </w:r>
                 <w:proofErr w:type="spellStart"/>
                 <w:r>
                   <w:rPr>
-                    <w:rFonts w:ascii="Times New Roman" w:hAnsi="Times New Roman" w:cs="Times New Roman"/>
-                    <w:sz w:val="24"/>
-                    <w:szCs w:val="24"/>
+                    <w:rFonts w:cs="Times New Roman"/>
                   </w:rPr>
                   <w:t>tsep</w:t>
                 </w:r>
                 <w:proofErr w:type="spellEnd"/>
                 <w:r>
                   <w:rPr>
-                    <w:rFonts w:ascii="Times New Roman" w:hAnsi="Times New Roman" w:cs="Times New Roman"/>
-                    <w:sz w:val="24"/>
-                    <w:szCs w:val="24"/>
+                    <w:rFonts w:cs="Times New Roman"/>
                   </w:rPr>
                   <w:t>’ (</w:t>
                 </w:r>
                 <w:r>
                   <w:rPr>
-                    <w:rFonts w:ascii="Times New Roman" w:hAnsi="Times New Roman" w:cs="Times New Roman"/>
+                    <w:rFonts w:cs="Times New Roman"/>
                     <w:i/>
-                    <w:sz w:val="24"/>
-                    <w:szCs w:val="24"/>
                   </w:rPr>
                   <w:t>The Golden Chain</w:t>
                 </w:r>
                 <w:r>
                   <w:rPr>
-                    <w:rFonts w:ascii="Times New Roman" w:hAnsi="Times New Roman" w:cs="Times New Roman"/>
-                    <w:sz w:val="24"/>
-                    <w:szCs w:val="24"/>
+                    <w:rFonts w:cs="Times New Roman"/>
                   </w:rPr>
                   <w:t>) [1975]</w:t>
                 </w:r>
@@ -2554,107 +1775,77 @@
                 <w:pPr>
                   <w:pStyle w:val="NoSpacing"/>
                   <w:rPr>
-                    <w:rFonts w:ascii="Times New Roman" w:hAnsi="Times New Roman" w:cs="Times New Roman"/>
-                    <w:sz w:val="24"/>
-                    <w:szCs w:val="24"/>
+                    <w:rFonts w:cs="Times New Roman"/>
                   </w:rPr>
                 </w:pPr>
                 <w:proofErr w:type="spellStart"/>
                 <w:r>
                   <w:rPr>
-                    <w:rFonts w:ascii="Times New Roman" w:hAnsi="Times New Roman" w:cs="Times New Roman"/>
-                    <w:sz w:val="24"/>
-                    <w:szCs w:val="24"/>
+                    <w:rFonts w:cs="Times New Roman"/>
                   </w:rPr>
                   <w:t>Portret</w:t>
                 </w:r>
                 <w:proofErr w:type="spellEnd"/>
                 <w:r>
                   <w:rPr>
-                    <w:rFonts w:ascii="Times New Roman" w:hAnsi="Times New Roman" w:cs="Times New Roman"/>
-                    <w:sz w:val="24"/>
-                    <w:szCs w:val="24"/>
+                    <w:rFonts w:cs="Times New Roman"/>
                   </w:rPr>
                   <w:t xml:space="preserve"> v </w:t>
                 </w:r>
                 <w:proofErr w:type="spellStart"/>
                 <w:r>
                   <w:rPr>
-                    <w:rFonts w:ascii="Times New Roman" w:hAnsi="Times New Roman" w:cs="Times New Roman"/>
-                    <w:sz w:val="24"/>
-                    <w:szCs w:val="24"/>
+                    <w:rFonts w:cs="Times New Roman"/>
                   </w:rPr>
                   <w:t>rifmovannoi</w:t>
                 </w:r>
                 <w:proofErr w:type="spellEnd"/>
                 <w:r>
                   <w:rPr>
-                    <w:rFonts w:ascii="Times New Roman" w:hAnsi="Times New Roman" w:cs="Times New Roman"/>
-                    <w:sz w:val="24"/>
-                    <w:szCs w:val="24"/>
+                    <w:rFonts w:cs="Times New Roman"/>
                   </w:rPr>
                   <w:t xml:space="preserve"> </w:t>
                 </w:r>
                 <w:proofErr w:type="spellStart"/>
                 <w:r>
                   <w:rPr>
-                    <w:rFonts w:ascii="Times New Roman" w:hAnsi="Times New Roman" w:cs="Times New Roman"/>
-                    <w:sz w:val="24"/>
-                    <w:szCs w:val="24"/>
+                    <w:rFonts w:cs="Times New Roman"/>
                   </w:rPr>
                   <w:t>rame</w:t>
                 </w:r>
                 <w:proofErr w:type="spellEnd"/>
                 <w:r>
                   <w:rPr>
-                    <w:rFonts w:ascii="Times New Roman" w:hAnsi="Times New Roman" w:cs="Times New Roman"/>
-                    <w:sz w:val="24"/>
-                    <w:szCs w:val="24"/>
+                    <w:rFonts w:cs="Times New Roman"/>
                   </w:rPr>
                   <w:t xml:space="preserve">: </w:t>
                 </w:r>
                 <w:proofErr w:type="spellStart"/>
                 <w:r>
                   <w:rPr>
-                    <w:rFonts w:ascii="Times New Roman" w:hAnsi="Times New Roman" w:cs="Times New Roman"/>
-                    <w:sz w:val="24"/>
-                    <w:szCs w:val="24"/>
+                    <w:rFonts w:cs="Times New Roman"/>
                   </w:rPr>
                   <w:t>stikhi</w:t>
                 </w:r>
                 <w:proofErr w:type="spellEnd"/>
                 <w:r>
                   <w:rPr>
-                    <w:rFonts w:ascii="Times New Roman" w:hAnsi="Times New Roman" w:cs="Times New Roman"/>
-                    <w:sz w:val="24"/>
-                    <w:szCs w:val="24"/>
+                    <w:rFonts w:cs="Times New Roman"/>
                   </w:rPr>
                   <w:t xml:space="preserve"> (</w:t>
                 </w:r>
                 <w:r>
                   <w:rPr>
-                    <w:rFonts w:ascii="Times New Roman" w:hAnsi="Times New Roman" w:cs="Times New Roman"/>
+                    <w:rFonts w:cs="Times New Roman"/>
                     <w:i/>
-                    <w:sz w:val="24"/>
-                    <w:szCs w:val="24"/>
                   </w:rPr>
                   <w:t>Portrait in a rhymed frame: poems</w:t>
                 </w:r>
                 <w:r>
                   <w:rPr>
-                    <w:rFonts w:ascii="Times New Roman" w:hAnsi="Times New Roman" w:cs="Times New Roman"/>
-                    <w:sz w:val="24"/>
-                    <w:szCs w:val="24"/>
-                  </w:rPr>
-                  <w:t xml:space="preserve">) </w:t>
-                </w:r>
-                <w:r>
-                  <w:rPr>
-                    <w:rFonts w:ascii="Times New Roman" w:hAnsi="Times New Roman" w:cs="Times New Roman"/>
-                    <w:sz w:val="24"/>
-                    <w:szCs w:val="24"/>
-                  </w:rPr>
-                  <w:t>[1976]</w:t>
+                    <w:rFonts w:cs="Times New Roman"/>
+                  </w:rPr>
+                  <w:t>) [1976]</w:t>
                 </w:r>
               </w:p>
               <w:p/>
@@ -2663,6 +1854,9 @@
         </w:sdt>
       </w:tr>
       <w:tr>
+        <w:trPr>
+          <w:trHeight w:val="9061"/>
+        </w:trPr>
         <w:tc>
           <w:tcPr>
             <w:tcW w:w="9016" w:type="dxa"/>
@@ -2672,6 +1866,7 @@
               <w:rPr>
                 <w:u w:val="single"/>
               </w:rPr>
+              <w:lastRenderedPageBreak/>
               <w:t>Further reading</w:t>
             </w:r>
             <w:r>
@@ -2683,19 +1878,15 @@
             <w:pPr>
               <w:pStyle w:val="NoSpacing"/>
               <w:rPr>
-                <w:rFonts w:ascii="Times New Roman" w:hAnsi="Times New Roman" w:cs="Times New Roman"/>
+                <w:rFonts w:cs="Times New Roman"/>
                 <w:b/>
-                <w:sz w:val="24"/>
-                <w:szCs w:val="24"/>
               </w:rPr>
             </w:pPr>
             <w:sdt>
               <w:sdtPr>
                 <w:rPr>
-                  <w:rFonts w:ascii="Times New Roman" w:hAnsi="Times New Roman" w:cs="Times New Roman"/>
+                  <w:rFonts w:cs="Times New Roman"/>
                   <w:b/>
-                  <w:sz w:val="24"/>
-                  <w:szCs w:val="24"/>
                 </w:rPr>
                 <w:id w:val="684248017"/>
                 <w:citation/>
@@ -2704,48 +1895,38 @@
               <w:sdtContent>
                 <w:r>
                   <w:rPr>
-                    <w:rFonts w:ascii="Times New Roman" w:hAnsi="Times New Roman" w:cs="Times New Roman"/>
+                    <w:rFonts w:cs="Times New Roman"/>
                     <w:b/>
-                    <w:sz w:val="24"/>
-                    <w:szCs w:val="24"/>
                   </w:rPr>
                   <w:fldChar w:fldCharType="begin"/>
                 </w:r>
                 <w:r>
                   <w:rPr>
-                    <w:rFonts w:ascii="Times New Roman" w:hAnsi="Times New Roman" w:cs="Times New Roman"/>
+                    <w:rFonts w:cs="Times New Roman"/>
                     <w:b/>
-                    <w:sz w:val="24"/>
-                    <w:szCs w:val="24"/>
                     <w:lang w:val="en-GB"/>
                   </w:rPr>
                   <w:instrText xml:space="preserve"> CITATION Aby06 \l 2057 </w:instrText>
                 </w:r>
                 <w:r>
                   <w:rPr>
-                    <w:rFonts w:ascii="Times New Roman" w:hAnsi="Times New Roman" w:cs="Times New Roman"/>
+                    <w:rFonts w:cs="Times New Roman"/>
                     <w:b/>
-                    <w:sz w:val="24"/>
-                    <w:szCs w:val="24"/>
                   </w:rPr>
                   <w:fldChar w:fldCharType="separate"/>
                 </w:r>
                 <w:r>
                   <w:rPr>
-                    <w:rFonts w:ascii="Times New Roman" w:hAnsi="Times New Roman" w:cs="Times New Roman"/>
+                    <w:rFonts w:cs="Times New Roman"/>
                     <w:noProof/>
-                    <w:sz w:val="24"/>
-                    <w:szCs w:val="24"/>
                     <w:lang w:val="en-GB"/>
                   </w:rPr>
                   <w:t>(Abyzov)</w:t>
                 </w:r>
                 <w:r>
                   <w:rPr>
-                    <w:rFonts w:ascii="Times New Roman" w:hAnsi="Times New Roman" w:cs="Times New Roman"/>
+                    <w:rFonts w:cs="Times New Roman"/>
                     <w:b/>
-                    <w:sz w:val="24"/>
-                    <w:szCs w:val="24"/>
                   </w:rPr>
                   <w:fldChar w:fldCharType="end"/>
                 </w:r>
@@ -2756,9 +1937,7 @@
             <w:pPr>
               <w:pStyle w:val="NoSpacing"/>
               <w:rPr>
-                <w:rFonts w:ascii="Times New Roman" w:hAnsi="Times New Roman" w:cs="Times New Roman"/>
-                <w:sz w:val="24"/>
-                <w:szCs w:val="24"/>
+                <w:rFonts w:cs="Times New Roman"/>
               </w:rPr>
             </w:pPr>
           </w:p>
@@ -2766,17 +1945,13 @@
             <w:pPr>
               <w:pStyle w:val="NoSpacing"/>
               <w:rPr>
-                <w:rFonts w:ascii="Times New Roman" w:hAnsi="Times New Roman" w:cs="Times New Roman"/>
-                <w:sz w:val="24"/>
-                <w:szCs w:val="24"/>
+                <w:rFonts w:cs="Times New Roman"/>
               </w:rPr>
             </w:pPr>
             <w:sdt>
               <w:sdtPr>
                 <w:rPr>
-                  <w:rFonts w:ascii="Times New Roman" w:hAnsi="Times New Roman" w:cs="Times New Roman"/>
-                  <w:sz w:val="24"/>
-                  <w:szCs w:val="24"/>
+                  <w:rFonts w:cs="Times New Roman"/>
                 </w:rPr>
                 <w:id w:val="1493918840"/>
                 <w:citation/>
@@ -2785,44 +1960,34 @@
               <w:sdtContent>
                 <w:r>
                   <w:rPr>
-                    <w:rFonts w:ascii="Times New Roman" w:hAnsi="Times New Roman" w:cs="Times New Roman"/>
-                    <w:sz w:val="24"/>
-                    <w:szCs w:val="24"/>
+                    <w:rFonts w:cs="Times New Roman"/>
                   </w:rPr>
                   <w:fldChar w:fldCharType="begin"/>
                 </w:r>
                 <w:r>
                   <w:rPr>
-                    <w:rFonts w:ascii="Times New Roman" w:hAnsi="Times New Roman" w:cs="Times New Roman"/>
-                    <w:sz w:val="24"/>
-                    <w:szCs w:val="24"/>
+                    <w:rFonts w:cs="Times New Roman"/>
                     <w:lang w:val="en-GB"/>
                   </w:rPr>
                   <w:instrText xml:space="preserve"> CITATION Are10 \l 2057 </w:instrText>
                 </w:r>
                 <w:r>
                   <w:rPr>
-                    <w:rFonts w:ascii="Times New Roman" w:hAnsi="Times New Roman" w:cs="Times New Roman"/>
-                    <w:sz w:val="24"/>
-                    <w:szCs w:val="24"/>
+                    <w:rFonts w:cs="Times New Roman"/>
                   </w:rPr>
                   <w:fldChar w:fldCharType="separate"/>
                 </w:r>
                 <w:r>
                   <w:rPr>
-                    <w:rFonts w:ascii="Times New Roman" w:hAnsi="Times New Roman" w:cs="Times New Roman"/>
+                    <w:rFonts w:cs="Times New Roman"/>
                     <w:noProof/>
-                    <w:sz w:val="24"/>
-                    <w:szCs w:val="24"/>
                     <w:lang w:val="en-GB"/>
                   </w:rPr>
                   <w:t>(Ar'eva and Guan'elli)</w:t>
                 </w:r>
                 <w:r>
                   <w:rPr>
-                    <w:rFonts w:ascii="Times New Roman" w:hAnsi="Times New Roman" w:cs="Times New Roman"/>
-                    <w:sz w:val="24"/>
-                    <w:szCs w:val="24"/>
+                    <w:rFonts w:cs="Times New Roman"/>
                   </w:rPr>
                   <w:fldChar w:fldCharType="end"/>
                 </w:r>
@@ -2833,9 +1998,7 @@
             <w:pPr>
               <w:pStyle w:val="NoSpacing"/>
               <w:rPr>
-                <w:rFonts w:ascii="Times New Roman" w:hAnsi="Times New Roman" w:cs="Times New Roman"/>
-                <w:sz w:val="24"/>
-                <w:szCs w:val="24"/>
+                <w:rFonts w:cs="Times New Roman"/>
               </w:rPr>
             </w:pPr>
           </w:p>
@@ -2843,17 +2006,13 @@
             <w:pPr>
               <w:pStyle w:val="NoSpacing"/>
               <w:rPr>
-                <w:rFonts w:ascii="Times New Roman" w:hAnsi="Times New Roman" w:cs="Times New Roman"/>
-                <w:sz w:val="24"/>
-                <w:szCs w:val="24"/>
+                <w:rFonts w:cs="Times New Roman"/>
               </w:rPr>
             </w:pPr>
             <w:sdt>
               <w:sdtPr>
                 <w:rPr>
-                  <w:rFonts w:ascii="Times New Roman" w:hAnsi="Times New Roman" w:cs="Times New Roman"/>
-                  <w:sz w:val="24"/>
-                  <w:szCs w:val="24"/>
+                  <w:rFonts w:cs="Times New Roman"/>
                 </w:rPr>
                 <w:id w:val="1975874660"/>
                 <w:citation/>
@@ -2862,44 +2021,34 @@
               <w:sdtContent>
                 <w:r>
                   <w:rPr>
-                    <w:rFonts w:ascii="Times New Roman" w:hAnsi="Times New Roman" w:cs="Times New Roman"/>
-                    <w:sz w:val="24"/>
-                    <w:szCs w:val="24"/>
+                    <w:rFonts w:cs="Times New Roman"/>
                   </w:rPr>
                   <w:fldChar w:fldCharType="begin"/>
                 </w:r>
                 <w:r>
                   <w:rPr>
-                    <w:rFonts w:ascii="Times New Roman" w:hAnsi="Times New Roman" w:cs="Times New Roman"/>
-                    <w:sz w:val="24"/>
-                    <w:szCs w:val="24"/>
+                    <w:rFonts w:cs="Times New Roman"/>
                     <w:lang w:val="en-GB"/>
                   </w:rPr>
                   <w:instrText xml:space="preserve"> CITATION Bob96 \l 2057 </w:instrText>
                 </w:r>
                 <w:r>
                   <w:rPr>
-                    <w:rFonts w:ascii="Times New Roman" w:hAnsi="Times New Roman" w:cs="Times New Roman"/>
-                    <w:sz w:val="24"/>
-                    <w:szCs w:val="24"/>
+                    <w:rFonts w:cs="Times New Roman"/>
                   </w:rPr>
                   <w:fldChar w:fldCharType="separate"/>
                 </w:r>
                 <w:r>
                   <w:rPr>
-                    <w:rFonts w:ascii="Times New Roman" w:hAnsi="Times New Roman" w:cs="Times New Roman"/>
+                    <w:rFonts w:cs="Times New Roman"/>
                     <w:noProof/>
-                    <w:sz w:val="24"/>
-                    <w:szCs w:val="24"/>
                     <w:lang w:val="en-GB"/>
                   </w:rPr>
                   <w:t>(Bobrow)</w:t>
                 </w:r>
                 <w:r>
                   <w:rPr>
-                    <w:rFonts w:ascii="Times New Roman" w:hAnsi="Times New Roman" w:cs="Times New Roman"/>
-                    <w:sz w:val="24"/>
-                    <w:szCs w:val="24"/>
+                    <w:rFonts w:cs="Times New Roman"/>
                   </w:rPr>
                   <w:fldChar w:fldCharType="end"/>
                 </w:r>
@@ -2910,9 +2059,7 @@
             <w:pPr>
               <w:pStyle w:val="NoSpacing"/>
               <w:rPr>
-                <w:rFonts w:ascii="Times New Roman" w:hAnsi="Times New Roman" w:cs="Times New Roman"/>
-                <w:sz w:val="24"/>
-                <w:szCs w:val="24"/>
+                <w:rFonts w:cs="Times New Roman"/>
               </w:rPr>
             </w:pPr>
           </w:p>
@@ -2920,17 +2067,13 @@
             <w:pPr>
               <w:pStyle w:val="NoSpacing"/>
               <w:rPr>
-                <w:rFonts w:ascii="Times New Roman" w:hAnsi="Times New Roman" w:cs="Times New Roman"/>
-                <w:sz w:val="24"/>
-                <w:szCs w:val="24"/>
+                <w:rFonts w:cs="Times New Roman"/>
               </w:rPr>
             </w:pPr>
             <w:sdt>
               <w:sdtPr>
                 <w:rPr>
-                  <w:rFonts w:ascii="Times New Roman" w:hAnsi="Times New Roman" w:cs="Times New Roman"/>
-                  <w:sz w:val="24"/>
-                  <w:szCs w:val="24"/>
+                  <w:rFonts w:cs="Times New Roman"/>
                 </w:rPr>
                 <w:id w:val="-1314706679"/>
                 <w:citation/>
@@ -2939,44 +2082,34 @@
               <w:sdtContent>
                 <w:r>
                   <w:rPr>
-                    <w:rFonts w:ascii="Times New Roman" w:hAnsi="Times New Roman" w:cs="Times New Roman"/>
-                    <w:sz w:val="24"/>
-                    <w:szCs w:val="24"/>
+                    <w:rFonts w:cs="Times New Roman"/>
                   </w:rPr>
                   <w:fldChar w:fldCharType="begin"/>
                 </w:r>
                 <w:r>
                   <w:rPr>
-                    <w:rFonts w:ascii="Times New Roman" w:hAnsi="Times New Roman" w:cs="Times New Roman"/>
-                    <w:sz w:val="24"/>
-                    <w:szCs w:val="24"/>
+                    <w:rFonts w:cs="Times New Roman"/>
                     <w:lang w:val="en-GB"/>
                   </w:rPr>
                   <w:instrText xml:space="preserve">CITATION Bob94 \l 2057 </w:instrText>
                 </w:r>
                 <w:r>
                   <w:rPr>
-                    <w:rFonts w:ascii="Times New Roman" w:hAnsi="Times New Roman" w:cs="Times New Roman"/>
-                    <w:sz w:val="24"/>
-                    <w:szCs w:val="24"/>
+                    <w:rFonts w:cs="Times New Roman"/>
                   </w:rPr>
                   <w:fldChar w:fldCharType="separate"/>
                 </w:r>
                 <w:r>
                   <w:rPr>
-                    <w:rFonts w:ascii="Times New Roman" w:hAnsi="Times New Roman" w:cs="Times New Roman"/>
+                    <w:rFonts w:cs="Times New Roman"/>
                     <w:noProof/>
-                    <w:sz w:val="24"/>
-                    <w:szCs w:val="24"/>
                     <w:lang w:val="en-GB"/>
                   </w:rPr>
                   <w:t>(Bobrow, Irina Vladimirovna Odoevtseva)</w:t>
                 </w:r>
                 <w:r>
                   <w:rPr>
-                    <w:rFonts w:ascii="Times New Roman" w:hAnsi="Times New Roman" w:cs="Times New Roman"/>
-                    <w:sz w:val="24"/>
-                    <w:szCs w:val="24"/>
+                    <w:rFonts w:cs="Times New Roman"/>
                   </w:rPr>
                   <w:fldChar w:fldCharType="end"/>
                 </w:r>
@@ -2987,9 +2120,7 @@
             <w:pPr>
               <w:pStyle w:val="NoSpacing"/>
               <w:rPr>
-                <w:rFonts w:ascii="Times New Roman" w:hAnsi="Times New Roman" w:cs="Times New Roman"/>
-                <w:sz w:val="24"/>
-                <w:szCs w:val="24"/>
+                <w:rFonts w:cs="Times New Roman"/>
               </w:rPr>
             </w:pPr>
           </w:p>
@@ -2997,17 +2128,13 @@
             <w:pPr>
               <w:pStyle w:val="NoSpacing"/>
               <w:rPr>
-                <w:rFonts w:ascii="Times New Roman" w:hAnsi="Times New Roman" w:cs="Times New Roman"/>
-                <w:sz w:val="24"/>
-                <w:szCs w:val="24"/>
+                <w:rFonts w:cs="Times New Roman"/>
               </w:rPr>
             </w:pPr>
             <w:sdt>
               <w:sdtPr>
                 <w:rPr>
-                  <w:rFonts w:ascii="Times New Roman" w:hAnsi="Times New Roman" w:cs="Times New Roman"/>
-                  <w:sz w:val="24"/>
-                  <w:szCs w:val="24"/>
+                  <w:rFonts w:cs="Times New Roman"/>
                 </w:rPr>
                 <w:id w:val="-308556826"/>
                 <w:citation/>
@@ -3016,45 +2143,35 @@
               <w:sdtContent>
                 <w:r>
                   <w:rPr>
-                    <w:rFonts w:ascii="Times New Roman" w:hAnsi="Times New Roman" w:cs="Times New Roman"/>
-                    <w:sz w:val="24"/>
-                    <w:szCs w:val="24"/>
+                    <w:rFonts w:cs="Times New Roman"/>
                   </w:rPr>
                   <w:fldChar w:fldCharType="begin"/>
                 </w:r>
                 <w:r>
                   <w:rPr>
-                    <w:rFonts w:ascii="Times New Roman" w:hAnsi="Times New Roman" w:cs="Times New Roman"/>
+                    <w:rFonts w:cs="Times New Roman"/>
                     <w:i/>
-                    <w:sz w:val="24"/>
-                    <w:szCs w:val="24"/>
                     <w:lang w:val="en-GB"/>
                   </w:rPr>
                   <w:instrText xml:space="preserve"> CITATION Fos70 \l 2057 </w:instrText>
                 </w:r>
                 <w:r>
                   <w:rPr>
-                    <w:rFonts w:ascii="Times New Roman" w:hAnsi="Times New Roman" w:cs="Times New Roman"/>
-                    <w:sz w:val="24"/>
-                    <w:szCs w:val="24"/>
+                    <w:rFonts w:cs="Times New Roman"/>
                   </w:rPr>
                   <w:fldChar w:fldCharType="separate"/>
                 </w:r>
                 <w:r>
                   <w:rPr>
-                    <w:rFonts w:ascii="Times New Roman" w:hAnsi="Times New Roman" w:cs="Times New Roman"/>
+                    <w:rFonts w:cs="Times New Roman"/>
                     <w:noProof/>
-                    <w:sz w:val="24"/>
-                    <w:szCs w:val="24"/>
                     <w:lang w:val="en-GB"/>
                   </w:rPr>
                   <w:t>(Foster)</w:t>
                 </w:r>
                 <w:r>
                   <w:rPr>
-                    <w:rFonts w:ascii="Times New Roman" w:hAnsi="Times New Roman" w:cs="Times New Roman"/>
-                    <w:sz w:val="24"/>
-                    <w:szCs w:val="24"/>
+                    <w:rFonts w:cs="Times New Roman"/>
                   </w:rPr>
                   <w:fldChar w:fldCharType="end"/>
                 </w:r>
@@ -3065,9 +2182,7 @@
             <w:pPr>
               <w:pStyle w:val="NoSpacing"/>
               <w:rPr>
-                <w:rFonts w:ascii="Times New Roman" w:hAnsi="Times New Roman" w:cs="Times New Roman"/>
-                <w:sz w:val="24"/>
-                <w:szCs w:val="24"/>
+                <w:rFonts w:cs="Times New Roman"/>
               </w:rPr>
             </w:pPr>
           </w:p>
@@ -3075,17 +2190,13 @@
             <w:pPr>
               <w:pStyle w:val="NoSpacing"/>
               <w:rPr>
-                <w:rFonts w:ascii="Times New Roman" w:hAnsi="Times New Roman" w:cs="Times New Roman"/>
-                <w:sz w:val="24"/>
-                <w:szCs w:val="24"/>
+                <w:rFonts w:cs="Times New Roman"/>
               </w:rPr>
             </w:pPr>
             <w:sdt>
               <w:sdtPr>
                 <w:rPr>
-                  <w:rFonts w:ascii="Times New Roman" w:hAnsi="Times New Roman" w:cs="Times New Roman"/>
-                  <w:sz w:val="24"/>
-                  <w:szCs w:val="24"/>
+                  <w:rFonts w:cs="Times New Roman"/>
                 </w:rPr>
                 <w:id w:val="209841122"/>
                 <w:citation/>
@@ -3094,44 +2205,34 @@
               <w:sdtContent>
                 <w:r>
                   <w:rPr>
-                    <w:rFonts w:ascii="Times New Roman" w:hAnsi="Times New Roman" w:cs="Times New Roman"/>
-                    <w:sz w:val="24"/>
-                    <w:szCs w:val="24"/>
+                    <w:rFonts w:cs="Times New Roman"/>
                   </w:rPr>
                   <w:fldChar w:fldCharType="begin"/>
                 </w:r>
                 <w:r>
                   <w:rPr>
-                    <w:rFonts w:ascii="Times New Roman" w:hAnsi="Times New Roman" w:cs="Times New Roman"/>
-                    <w:sz w:val="24"/>
-                    <w:szCs w:val="24"/>
+                    <w:rFonts w:cs="Times New Roman"/>
                     <w:lang w:val="en-GB"/>
                   </w:rPr>
                   <w:instrText xml:space="preserve">CITATION Har00 \l 2057 </w:instrText>
                 </w:r>
                 <w:r>
                   <w:rPr>
-                    <w:rFonts w:ascii="Times New Roman" w:hAnsi="Times New Roman" w:cs="Times New Roman"/>
-                    <w:sz w:val="24"/>
-                    <w:szCs w:val="24"/>
+                    <w:rFonts w:cs="Times New Roman"/>
                   </w:rPr>
                   <w:fldChar w:fldCharType="separate"/>
                 </w:r>
                 <w:r>
                   <w:rPr>
-                    <w:rFonts w:ascii="Times New Roman" w:hAnsi="Times New Roman" w:cs="Times New Roman"/>
+                    <w:rFonts w:cs="Times New Roman"/>
                     <w:noProof/>
-                    <w:sz w:val="24"/>
-                    <w:szCs w:val="24"/>
                     <w:lang w:val="en-GB"/>
                   </w:rPr>
                   <w:t>(Harwell, The Female Adolescent in Exile in Works by Irina Odoevtseva, Nina Berberova, Irmgard Keun, and Ilse Tielsch)</w:t>
                 </w:r>
                 <w:r>
                   <w:rPr>
-                    <w:rFonts w:ascii="Times New Roman" w:hAnsi="Times New Roman" w:cs="Times New Roman"/>
-                    <w:sz w:val="24"/>
-                    <w:szCs w:val="24"/>
+                    <w:rFonts w:cs="Times New Roman"/>
                   </w:rPr>
                   <w:fldChar w:fldCharType="end"/>
                 </w:r>
@@ -3142,9 +2243,7 @@
             <w:pPr>
               <w:pStyle w:val="NoSpacing"/>
               <w:rPr>
-                <w:rFonts w:ascii="Times New Roman" w:hAnsi="Times New Roman" w:cs="Times New Roman"/>
-                <w:sz w:val="24"/>
-                <w:szCs w:val="24"/>
+                <w:rFonts w:cs="Times New Roman"/>
               </w:rPr>
             </w:pPr>
           </w:p>
@@ -3152,17 +2251,13 @@
             <w:pPr>
               <w:pStyle w:val="NoSpacing"/>
               <w:rPr>
-                <w:rFonts w:ascii="Times New Roman" w:hAnsi="Times New Roman" w:cs="Times New Roman"/>
-                <w:sz w:val="24"/>
-                <w:szCs w:val="24"/>
+                <w:rFonts w:cs="Times New Roman"/>
               </w:rPr>
             </w:pPr>
             <w:sdt>
               <w:sdtPr>
                 <w:rPr>
-                  <w:rFonts w:ascii="Times New Roman" w:hAnsi="Times New Roman" w:cs="Times New Roman"/>
-                  <w:sz w:val="24"/>
-                  <w:szCs w:val="24"/>
+                  <w:rFonts w:cs="Times New Roman"/>
                 </w:rPr>
                 <w:id w:val="849225303"/>
                 <w:citation/>
@@ -3171,44 +2266,34 @@
               <w:sdtContent>
                 <w:r>
                   <w:rPr>
-                    <w:rFonts w:ascii="Times New Roman" w:hAnsi="Times New Roman" w:cs="Times New Roman"/>
-                    <w:sz w:val="24"/>
-                    <w:szCs w:val="24"/>
+                    <w:rFonts w:cs="Times New Roman"/>
                   </w:rPr>
                   <w:fldChar w:fldCharType="begin"/>
                 </w:r>
                 <w:r>
                   <w:rPr>
-                    <w:rFonts w:ascii="Times New Roman" w:hAnsi="Times New Roman" w:cs="Times New Roman"/>
-                    <w:sz w:val="24"/>
-                    <w:szCs w:val="24"/>
+                    <w:rFonts w:cs="Times New Roman"/>
                     <w:lang w:val="en-GB"/>
                   </w:rPr>
                   <w:instrText xml:space="preserve">CITATION Har04 \l 2057 </w:instrText>
                 </w:r>
                 <w:r>
                   <w:rPr>
-                    <w:rFonts w:ascii="Times New Roman" w:hAnsi="Times New Roman" w:cs="Times New Roman"/>
-                    <w:sz w:val="24"/>
-                    <w:szCs w:val="24"/>
+                    <w:rFonts w:cs="Times New Roman"/>
                   </w:rPr>
                   <w:fldChar w:fldCharType="separate"/>
                 </w:r>
                 <w:r>
                   <w:rPr>
-                    <w:rFonts w:ascii="Times New Roman" w:hAnsi="Times New Roman" w:cs="Times New Roman"/>
+                    <w:rFonts w:cs="Times New Roman"/>
                     <w:noProof/>
-                    <w:sz w:val="24"/>
-                    <w:szCs w:val="24"/>
                     <w:lang w:val="en-GB"/>
                   </w:rPr>
                   <w:t>(Harwell, The Poetics of Exile in Irina Odoevtseva's Interwar Novels)</w:t>
                 </w:r>
                 <w:r>
                   <w:rPr>
-                    <w:rFonts w:ascii="Times New Roman" w:hAnsi="Times New Roman" w:cs="Times New Roman"/>
-                    <w:sz w:val="24"/>
-                    <w:szCs w:val="24"/>
+                    <w:rFonts w:cs="Times New Roman"/>
                   </w:rPr>
                   <w:fldChar w:fldCharType="end"/>
                 </w:r>
@@ -3219,9 +2304,7 @@
             <w:pPr>
               <w:pStyle w:val="NoSpacing"/>
               <w:rPr>
-                <w:rFonts w:ascii="Times New Roman" w:hAnsi="Times New Roman" w:cs="Times New Roman"/>
-                <w:sz w:val="24"/>
-                <w:szCs w:val="24"/>
+                <w:rFonts w:cs="Times New Roman"/>
               </w:rPr>
             </w:pPr>
           </w:p>
@@ -3229,17 +2312,13 @@
             <w:pPr>
               <w:pStyle w:val="NoSpacing"/>
               <w:rPr>
-                <w:rFonts w:ascii="Times New Roman" w:hAnsi="Times New Roman" w:cs="Times New Roman"/>
-                <w:sz w:val="24"/>
-                <w:szCs w:val="24"/>
+                <w:rFonts w:cs="Times New Roman"/>
               </w:rPr>
             </w:pPr>
             <w:sdt>
               <w:sdtPr>
                 <w:rPr>
-                  <w:rFonts w:ascii="Times New Roman" w:hAnsi="Times New Roman" w:cs="Times New Roman"/>
-                  <w:sz w:val="24"/>
-                  <w:szCs w:val="24"/>
+                  <w:rFonts w:cs="Times New Roman"/>
                 </w:rPr>
                 <w:id w:val="-991328739"/>
                 <w:citation/>
@@ -3248,44 +2327,34 @@
               <w:sdtContent>
                 <w:r>
                   <w:rPr>
-                    <w:rFonts w:ascii="Times New Roman" w:hAnsi="Times New Roman" w:cs="Times New Roman"/>
-                    <w:sz w:val="24"/>
-                    <w:szCs w:val="24"/>
+                    <w:rFonts w:cs="Times New Roman"/>
                   </w:rPr>
                   <w:fldChar w:fldCharType="begin"/>
                 </w:r>
                 <w:r>
                   <w:rPr>
-                    <w:rFonts w:ascii="Times New Roman" w:hAnsi="Times New Roman" w:cs="Times New Roman"/>
-                    <w:sz w:val="24"/>
-                    <w:szCs w:val="24"/>
+                    <w:rFonts w:cs="Times New Roman"/>
                     <w:lang w:val="en-GB"/>
                   </w:rPr>
                   <w:instrText xml:space="preserve">CITATION Har08 \l 2057 </w:instrText>
                 </w:r>
                 <w:r>
                   <w:rPr>
-                    <w:rFonts w:ascii="Times New Roman" w:hAnsi="Times New Roman" w:cs="Times New Roman"/>
-                    <w:sz w:val="24"/>
-                    <w:szCs w:val="24"/>
+                    <w:rFonts w:cs="Times New Roman"/>
                   </w:rPr>
                   <w:fldChar w:fldCharType="separate"/>
                 </w:r>
                 <w:r>
                   <w:rPr>
-                    <w:rFonts w:ascii="Times New Roman" w:hAnsi="Times New Roman" w:cs="Times New Roman"/>
+                    <w:rFonts w:cs="Times New Roman"/>
                     <w:noProof/>
-                    <w:sz w:val="24"/>
-                    <w:szCs w:val="24"/>
                     <w:lang w:val="en-GB"/>
                   </w:rPr>
                   <w:t>(Harwell, Venus' Mirror: Exile and Masquerade in Irina Odoevtseva's Zerkalo)</w:t>
                 </w:r>
                 <w:r>
                   <w:rPr>
-                    <w:rFonts w:ascii="Times New Roman" w:hAnsi="Times New Roman" w:cs="Times New Roman"/>
-                    <w:sz w:val="24"/>
-                    <w:szCs w:val="24"/>
+                    <w:rFonts w:cs="Times New Roman"/>
                   </w:rPr>
                   <w:fldChar w:fldCharType="end"/>
                 </w:r>
@@ -3296,9 +2365,7 @@
             <w:pPr>
               <w:pStyle w:val="NoSpacing"/>
               <w:rPr>
-                <w:rFonts w:ascii="Times New Roman" w:hAnsi="Times New Roman" w:cs="Times New Roman"/>
-                <w:sz w:val="24"/>
-                <w:szCs w:val="24"/>
+                <w:rFonts w:cs="Times New Roman"/>
               </w:rPr>
             </w:pPr>
           </w:p>
@@ -3306,17 +2373,13 @@
             <w:pPr>
               <w:pStyle w:val="NoSpacing"/>
               <w:rPr>
-                <w:rFonts w:ascii="Times New Roman" w:hAnsi="Times New Roman" w:cs="Times New Roman"/>
-                <w:sz w:val="24"/>
-                <w:szCs w:val="24"/>
+                <w:rFonts w:cs="Times New Roman"/>
               </w:rPr>
             </w:pPr>
             <w:sdt>
               <w:sdtPr>
                 <w:rPr>
-                  <w:rFonts w:ascii="Times New Roman" w:hAnsi="Times New Roman" w:cs="Times New Roman"/>
-                  <w:sz w:val="24"/>
-                  <w:szCs w:val="24"/>
+                  <w:rFonts w:cs="Times New Roman"/>
                 </w:rPr>
                 <w:id w:val="134155879"/>
                 <w:citation/>
@@ -3325,44 +2388,97 @@
               <w:sdtContent>
                 <w:r>
                   <w:rPr>
-                    <w:rFonts w:ascii="Times New Roman" w:hAnsi="Times New Roman" w:cs="Times New Roman"/>
-                    <w:sz w:val="24"/>
-                    <w:szCs w:val="24"/>
+                    <w:rFonts w:cs="Times New Roman"/>
                   </w:rPr>
                   <w:fldChar w:fldCharType="begin"/>
                 </w:r>
                 <w:r>
                   <w:rPr>
-                    <w:rFonts w:ascii="Times New Roman" w:hAnsi="Times New Roman" w:cs="Times New Roman"/>
-                    <w:sz w:val="24"/>
-                    <w:szCs w:val="24"/>
+                    <w:rFonts w:cs="Times New Roman"/>
                     <w:lang w:val="en-GB"/>
                   </w:rPr>
                   <w:instrText xml:space="preserve"> CITATION Ked88 \l 2057 </w:instrText>
                 </w:r>
                 <w:r>
                   <w:rPr>
-                    <w:rFonts w:ascii="Times New Roman" w:hAnsi="Times New Roman" w:cs="Times New Roman"/>
-                    <w:sz w:val="24"/>
-                    <w:szCs w:val="24"/>
+                    <w:rFonts w:cs="Times New Roman"/>
                   </w:rPr>
                   <w:fldChar w:fldCharType="separate"/>
                 </w:r>
                 <w:r>
                   <w:rPr>
-                    <w:rFonts w:ascii="Times New Roman" w:hAnsi="Times New Roman" w:cs="Times New Roman"/>
+                    <w:rFonts w:cs="Times New Roman"/>
                     <w:noProof/>
-                    <w:sz w:val="24"/>
-                    <w:szCs w:val="24"/>
                     <w:lang w:val="en-GB"/>
                   </w:rPr>
                   <w:t>(Kedrov)</w:t>
                 </w:r>
                 <w:r>
                   <w:rPr>
-                    <w:rFonts w:ascii="Times New Roman" w:hAnsi="Times New Roman" w:cs="Times New Roman"/>
-                    <w:sz w:val="24"/>
-                    <w:szCs w:val="24"/>
+                    <w:rFonts w:cs="Times New Roman"/>
+                  </w:rPr>
+                  <w:fldChar w:fldCharType="end"/>
+                </w:r>
+              </w:sdtContent>
+            </w:sdt>
+            <w:bookmarkStart w:id="0" w:name="_GoBack"/>
+            <w:bookmarkEnd w:id="0"/>
+          </w:p>
+          <w:p>
+            <w:pPr>
+              <w:pStyle w:val="NoSpacing"/>
+              <w:rPr>
+                <w:rFonts w:cs="Times New Roman"/>
+              </w:rPr>
+            </w:pPr>
+          </w:p>
+          <w:p>
+            <w:pPr>
+              <w:pStyle w:val="NoSpacing"/>
+              <w:rPr>
+                <w:rFonts w:cs="Times New Roman"/>
+              </w:rPr>
+            </w:pPr>
+            <w:sdt>
+              <w:sdtPr>
+                <w:rPr>
+                  <w:rFonts w:cs="Times New Roman"/>
+                </w:rPr>
+                <w:id w:val="-781267086"/>
+                <w:citation/>
+              </w:sdtPr>
+              <w:sdtEndPr/>
+              <w:sdtContent>
+                <w:r>
+                  <w:rPr>
+                    <w:rFonts w:cs="Times New Roman"/>
+                  </w:rPr>
+                  <w:fldChar w:fldCharType="begin"/>
+                </w:r>
+                <w:r>
+                  <w:rPr>
+                    <w:rFonts w:cs="Times New Roman"/>
+                    <w:lang w:val="en-GB"/>
+                  </w:rPr>
+                  <w:instrText xml:space="preserve"> CITATION Kol01 \l 2057 </w:instrText>
+                </w:r>
+                <w:r>
+                  <w:rPr>
+                    <w:rFonts w:cs="Times New Roman"/>
+                  </w:rPr>
+                  <w:fldChar w:fldCharType="separate"/>
+                </w:r>
+                <w:r>
+                  <w:rPr>
+                    <w:rFonts w:cs="Times New Roman"/>
+                    <w:noProof/>
+                    <w:lang w:val="en-GB"/>
+                  </w:rPr>
+                  <w:t>(Kolonitskaia)</w:t>
+                </w:r>
+                <w:r>
+                  <w:rPr>
+                    <w:rFonts w:cs="Times New Roman"/>
                   </w:rPr>
                   <w:fldChar w:fldCharType="end"/>
                 </w:r>
@@ -3373,9 +2489,7 @@
             <w:pPr>
               <w:pStyle w:val="NoSpacing"/>
               <w:rPr>
-                <w:rFonts w:ascii="Times New Roman" w:hAnsi="Times New Roman" w:cs="Times New Roman"/>
-                <w:sz w:val="24"/>
-                <w:szCs w:val="24"/>
+                <w:rFonts w:cs="Times New Roman"/>
               </w:rPr>
             </w:pPr>
           </w:p>
@@ -3383,63 +2497,49 @@
             <w:pPr>
               <w:pStyle w:val="NoSpacing"/>
               <w:rPr>
-                <w:rFonts w:ascii="Times New Roman" w:hAnsi="Times New Roman" w:cs="Times New Roman"/>
-                <w:sz w:val="24"/>
-                <w:szCs w:val="24"/>
+                <w:rFonts w:cs="Times New Roman"/>
               </w:rPr>
             </w:pPr>
             <w:sdt>
               <w:sdtPr>
                 <w:rPr>
-                  <w:rFonts w:ascii="Times New Roman" w:hAnsi="Times New Roman" w:cs="Times New Roman"/>
-                  <w:sz w:val="24"/>
-                  <w:szCs w:val="24"/>
+                  <w:rFonts w:cs="Times New Roman"/>
                 </w:rPr>
-                <w:id w:val="-781267086"/>
+                <w:id w:val="1018511281"/>
                 <w:citation/>
               </w:sdtPr>
               <w:sdtEndPr/>
               <w:sdtContent>
                 <w:r>
                   <w:rPr>
-                    <w:rFonts w:ascii="Times New Roman" w:hAnsi="Times New Roman" w:cs="Times New Roman"/>
-                    <w:sz w:val="24"/>
-                    <w:szCs w:val="24"/>
+                    <w:rFonts w:cs="Times New Roman"/>
                   </w:rPr>
                   <w:fldChar w:fldCharType="begin"/>
                 </w:r>
                 <w:r>
                   <w:rPr>
-                    <w:rFonts w:ascii="Times New Roman" w:hAnsi="Times New Roman" w:cs="Times New Roman"/>
-                    <w:sz w:val="24"/>
-                    <w:szCs w:val="24"/>
+                    <w:rFonts w:cs="Times New Roman"/>
                     <w:lang w:val="en-GB"/>
                   </w:rPr>
-                  <w:instrText xml:space="preserve"> CITATION Kol01 \l 2057 </w:instrText>
-                </w:r>
-                <w:r>
-                  <w:rPr>
-                    <w:rFonts w:ascii="Times New Roman" w:hAnsi="Times New Roman" w:cs="Times New Roman"/>
-                    <w:sz w:val="24"/>
-                    <w:szCs w:val="24"/>
+                  <w:instrText xml:space="preserve"> CITATION Kre07 \l 2057 </w:instrText>
+                </w:r>
+                <w:r>
+                  <w:rPr>
+                    <w:rFonts w:cs="Times New Roman"/>
                   </w:rPr>
                   <w:fldChar w:fldCharType="separate"/>
                 </w:r>
                 <w:r>
                   <w:rPr>
-                    <w:rFonts w:ascii="Times New Roman" w:hAnsi="Times New Roman" w:cs="Times New Roman"/>
+                    <w:rFonts w:cs="Times New Roman"/>
                     <w:noProof/>
-                    <w:sz w:val="24"/>
-                    <w:szCs w:val="24"/>
                     <w:lang w:val="en-GB"/>
                   </w:rPr>
-                  <w:t>(Kolonitskaia)</w:t>
-                </w:r>
-                <w:r>
-                  <w:rPr>
-                    <w:rFonts w:ascii="Times New Roman" w:hAnsi="Times New Roman" w:cs="Times New Roman"/>
-                    <w:sz w:val="24"/>
-                    <w:szCs w:val="24"/>
+                  <w:t>(Kreyd)</w:t>
+                </w:r>
+                <w:r>
+                  <w:rPr>
+                    <w:rFonts w:cs="Times New Roman"/>
                   </w:rPr>
                   <w:fldChar w:fldCharType="end"/>
                 </w:r>
@@ -3450,9 +2550,7 @@
             <w:pPr>
               <w:pStyle w:val="NoSpacing"/>
               <w:rPr>
-                <w:rFonts w:ascii="Times New Roman" w:hAnsi="Times New Roman" w:cs="Times New Roman"/>
-                <w:sz w:val="24"/>
-                <w:szCs w:val="24"/>
+                <w:rFonts w:cs="Times New Roman"/>
               </w:rPr>
             </w:pPr>
           </w:p>
@@ -3460,63 +2558,65 @@
             <w:pPr>
               <w:pStyle w:val="NoSpacing"/>
               <w:rPr>
-                <w:rFonts w:ascii="Times New Roman" w:hAnsi="Times New Roman" w:cs="Times New Roman"/>
-                <w:sz w:val="24"/>
-                <w:szCs w:val="24"/>
+                <w:rFonts w:cs="Times New Roman"/>
+              </w:rPr>
+            </w:pPr>
+          </w:p>
+          <w:p>
+            <w:pPr>
+              <w:pStyle w:val="NoSpacing"/>
+              <w:rPr>
+                <w:rFonts w:cs="Times New Roman"/>
+              </w:rPr>
+            </w:pPr>
+          </w:p>
+          <w:p>
+            <w:pPr>
+              <w:pStyle w:val="NoSpacing"/>
+              <w:rPr>
+                <w:rFonts w:cs="Times New Roman"/>
               </w:rPr>
             </w:pPr>
             <w:sdt>
               <w:sdtPr>
                 <w:rPr>
-                  <w:rFonts w:ascii="Times New Roman" w:hAnsi="Times New Roman" w:cs="Times New Roman"/>
-                  <w:sz w:val="24"/>
-                  <w:szCs w:val="24"/>
+                  <w:rFonts w:cs="Times New Roman"/>
                 </w:rPr>
-                <w:id w:val="1018511281"/>
+                <w:id w:val="-222674338"/>
                 <w:citation/>
               </w:sdtPr>
               <w:sdtEndPr/>
               <w:sdtContent>
                 <w:r>
                   <w:rPr>
-                    <w:rFonts w:ascii="Times New Roman" w:hAnsi="Times New Roman" w:cs="Times New Roman"/>
-                    <w:sz w:val="24"/>
-                    <w:szCs w:val="24"/>
+                    <w:rFonts w:cs="Times New Roman"/>
                   </w:rPr>
                   <w:fldChar w:fldCharType="begin"/>
                 </w:r>
                 <w:r>
                   <w:rPr>
-                    <w:rFonts w:ascii="Times New Roman" w:hAnsi="Times New Roman" w:cs="Times New Roman"/>
-                    <w:sz w:val="24"/>
-                    <w:szCs w:val="24"/>
+                    <w:rFonts w:cs="Times New Roman"/>
                     <w:lang w:val="en-GB"/>
                   </w:rPr>
-                  <w:instrText xml:space="preserve"> CITATION Kre07 \l 2057 </w:instrText>
-                </w:r>
-                <w:r>
-                  <w:rPr>
-                    <w:rFonts w:ascii="Times New Roman" w:hAnsi="Times New Roman" w:cs="Times New Roman"/>
-                    <w:sz w:val="24"/>
-                    <w:szCs w:val="24"/>
+                  <w:instrText xml:space="preserve">CITATION Tch03 \l 2057 </w:instrText>
+                </w:r>
+                <w:r>
+                  <w:rPr>
+                    <w:rFonts w:cs="Times New Roman"/>
                   </w:rPr>
                   <w:fldChar w:fldCharType="separate"/>
                 </w:r>
                 <w:r>
                   <w:rPr>
-                    <w:rFonts w:ascii="Times New Roman" w:hAnsi="Times New Roman" w:cs="Times New Roman"/>
+                    <w:rFonts w:cs="Times New Roman"/>
                     <w:noProof/>
-                    <w:sz w:val="24"/>
-                    <w:szCs w:val="24"/>
                     <w:lang w:val="en-GB"/>
                   </w:rPr>
-                  <w:t>(Kreyd)</w:t>
-                </w:r>
-                <w:r>
-                  <w:rPr>
-                    <w:rFonts w:ascii="Times New Roman" w:hAnsi="Times New Roman" w:cs="Times New Roman"/>
-                    <w:sz w:val="24"/>
-                    <w:szCs w:val="24"/>
+                  <w:t>(Tcherkassova)</w:t>
+                </w:r>
+                <w:r>
+                  <w:rPr>
+                    <w:rFonts w:cs="Times New Roman"/>
                   </w:rPr>
                   <w:fldChar w:fldCharType="end"/>
                 </w:r>
@@ -3527,9 +2627,8 @@
             <w:pPr>
               <w:pStyle w:val="NoSpacing"/>
               <w:rPr>
-                <w:rFonts w:ascii="Times New Roman" w:hAnsi="Times New Roman" w:cs="Times New Roman"/>
-                <w:sz w:val="24"/>
-                <w:szCs w:val="24"/>
+                <w:rFonts w:cs="Times New Roman"/>
+                <w:color w:val="FF0000"/>
               </w:rPr>
             </w:pPr>
           </w:p>
@@ -3537,9 +2636,60 @@
             <w:pPr>
               <w:pStyle w:val="NoSpacing"/>
               <w:rPr>
-                <w:rFonts w:ascii="Times New Roman" w:hAnsi="Times New Roman" w:cs="Times New Roman"/>
-                <w:sz w:val="24"/>
-                <w:szCs w:val="24"/>
+                <w:rFonts w:cs="Times New Roman"/>
+              </w:rPr>
+            </w:pPr>
+            <w:sdt>
+              <w:sdtPr>
+                <w:rPr>
+                  <w:rFonts w:cs="Times New Roman"/>
+                </w:rPr>
+                <w:id w:val="-266002404"/>
+                <w:citation/>
+              </w:sdtPr>
+              <w:sdtEndPr/>
+              <w:sdtContent>
+                <w:r>
+                  <w:rPr>
+                    <w:rFonts w:cs="Times New Roman"/>
+                  </w:rPr>
+                  <w:fldChar w:fldCharType="begin"/>
+                </w:r>
+                <w:r>
+                  <w:rPr>
+                    <w:rFonts w:cs="Times New Roman"/>
+                    <w:lang w:val="en-GB"/>
+                  </w:rPr>
+                  <w:instrText xml:space="preserve">CITATION Pac81 \l 2057 </w:instrText>
+                </w:r>
+                <w:r>
+                  <w:rPr>
+                    <w:rFonts w:cs="Times New Roman"/>
+                  </w:rPr>
+                  <w:fldChar w:fldCharType="separate"/>
+                </w:r>
+                <w:r>
+                  <w:rPr>
+                    <w:rFonts w:cs="Times New Roman"/>
+                    <w:noProof/>
+                    <w:lang w:val="en-GB"/>
+                  </w:rPr>
+                  <w:t>(Pachmuss)</w:t>
+                </w:r>
+                <w:r>
+                  <w:rPr>
+                    <w:rFonts w:cs="Times New Roman"/>
+                  </w:rPr>
+                  <w:fldChar w:fldCharType="end"/>
+                </w:r>
+              </w:sdtContent>
+            </w:sdt>
+          </w:p>
+          <w:p>
+            <w:pPr>
+              <w:pStyle w:val="NoSpacing"/>
+              <w:rPr>
+                <w:rFonts w:cs="Times New Roman"/>
               </w:rPr>
             </w:pPr>
           </w:p>
@@ -3547,9 +2697,60 @@
             <w:pPr>
               <w:pStyle w:val="NoSpacing"/>
               <w:rPr>
-                <w:rFonts w:ascii="Times New Roman" w:hAnsi="Times New Roman" w:cs="Times New Roman"/>
-                <w:sz w:val="24"/>
-                <w:szCs w:val="24"/>
+                <w:rFonts w:cs="Times New Roman"/>
+              </w:rPr>
+            </w:pPr>
+            <w:sdt>
+              <w:sdtPr>
+                <w:rPr>
+                  <w:rFonts w:cs="Times New Roman"/>
+                </w:rPr>
+                <w:id w:val="196975548"/>
+                <w:citation/>
+              </w:sdtPr>
+              <w:sdtEndPr/>
+              <w:sdtContent>
+                <w:r>
+                  <w:rPr>
+                    <w:rFonts w:cs="Times New Roman"/>
+                  </w:rPr>
+                  <w:fldChar w:fldCharType="begin"/>
+                </w:r>
+                <w:r>
+                  <w:rPr>
+                    <w:rFonts w:cs="Times New Roman"/>
+                    <w:lang w:val="en-GB"/>
+                  </w:rPr>
+                  <w:instrText xml:space="preserve">CITATION Smi05 \l 2057 </w:instrText>
+                </w:r>
+                <w:r>
+                  <w:rPr>
+                    <w:rFonts w:cs="Times New Roman"/>
+                  </w:rPr>
+                  <w:fldChar w:fldCharType="separate"/>
+                </w:r>
+                <w:r>
+                  <w:rPr>
+                    <w:rFonts w:cs="Times New Roman"/>
+                    <w:noProof/>
+                    <w:lang w:val="en-GB"/>
+                  </w:rPr>
+                  <w:t>(Smith)</w:t>
+                </w:r>
+                <w:r>
+                  <w:rPr>
+                    <w:rFonts w:cs="Times New Roman"/>
+                  </w:rPr>
+                  <w:fldChar w:fldCharType="end"/>
+                </w:r>
+              </w:sdtContent>
+            </w:sdt>
+          </w:p>
+          <w:p>
+            <w:pPr>
+              <w:pStyle w:val="NoSpacing"/>
+              <w:rPr>
+                <w:rFonts w:cs="Times New Roman"/>
               </w:rPr>
             </w:pPr>
           </w:p>
@@ -3557,63 +2758,49 @@
             <w:pPr>
               <w:pStyle w:val="NoSpacing"/>
               <w:rPr>
-                <w:rFonts w:ascii="Times New Roman" w:hAnsi="Times New Roman" w:cs="Times New Roman"/>
-                <w:sz w:val="24"/>
-                <w:szCs w:val="24"/>
+                <w:rFonts w:cs="Times New Roman"/>
               </w:rPr>
             </w:pPr>
             <w:sdt>
               <w:sdtPr>
                 <w:rPr>
-                  <w:rFonts w:ascii="Times New Roman" w:hAnsi="Times New Roman" w:cs="Times New Roman"/>
-                  <w:sz w:val="24"/>
-                  <w:szCs w:val="24"/>
+                  <w:rFonts w:cs="Times New Roman"/>
                 </w:rPr>
-                <w:id w:val="-222674338"/>
+                <w:id w:val="-964045820"/>
                 <w:citation/>
               </w:sdtPr>
               <w:sdtEndPr/>
               <w:sdtContent>
                 <w:r>
                   <w:rPr>
-                    <w:rFonts w:ascii="Times New Roman" w:hAnsi="Times New Roman" w:cs="Times New Roman"/>
-                    <w:sz w:val="24"/>
-                    <w:szCs w:val="24"/>
+                    <w:rFonts w:cs="Times New Roman"/>
                   </w:rPr>
                   <w:fldChar w:fldCharType="begin"/>
                 </w:r>
                 <w:r>
                   <w:rPr>
-                    <w:rFonts w:ascii="Times New Roman" w:hAnsi="Times New Roman" w:cs="Times New Roman"/>
-                    <w:sz w:val="24"/>
-                    <w:szCs w:val="24"/>
+                    <w:rFonts w:cs="Times New Roman"/>
                     <w:lang w:val="en-GB"/>
                   </w:rPr>
-                  <w:instrText xml:space="preserve">CITATION Tch03 \l 2057 </w:instrText>
-                </w:r>
-                <w:r>
-                  <w:rPr>
-                    <w:rFonts w:ascii="Times New Roman" w:hAnsi="Times New Roman" w:cs="Times New Roman"/>
-                    <w:sz w:val="24"/>
-                    <w:szCs w:val="24"/>
+                  <w:instrText xml:space="preserve"> CITATION Rub00 \l 2057 </w:instrText>
+                </w:r>
+                <w:r>
+                  <w:rPr>
+                    <w:rFonts w:cs="Times New Roman"/>
                   </w:rPr>
                   <w:fldChar w:fldCharType="separate"/>
                 </w:r>
                 <w:r>
                   <w:rPr>
-                    <w:rFonts w:ascii="Times New Roman" w:hAnsi="Times New Roman" w:cs="Times New Roman"/>
+                    <w:rFonts w:cs="Times New Roman"/>
                     <w:noProof/>
-                    <w:sz w:val="24"/>
-                    <w:szCs w:val="24"/>
                     <w:lang w:val="en-GB"/>
                   </w:rPr>
-                  <w:t>(Tcherkassova)</w:t>
-                </w:r>
-                <w:r>
-                  <w:rPr>
-                    <w:rFonts w:ascii="Times New Roman" w:hAnsi="Times New Roman" w:cs="Times New Roman"/>
-                    <w:sz w:val="24"/>
-                    <w:szCs w:val="24"/>
+                  <w:t>(Rubins)</w:t>
+                </w:r>
+                <w:r>
+                  <w:rPr>
+                    <w:rFonts w:cs="Times New Roman"/>
                   </w:rPr>
                   <w:fldChar w:fldCharType="end"/>
                 </w:r>
@@ -3624,10 +2811,7 @@
             <w:pPr>
               <w:pStyle w:val="NoSpacing"/>
               <w:rPr>
-                <w:rFonts w:ascii="Times New Roman" w:hAnsi="Times New Roman" w:cs="Times New Roman"/>
-                <w:color w:val="FF0000"/>
-                <w:sz w:val="24"/>
-                <w:szCs w:val="24"/>
+                <w:rFonts w:cs="Times New Roman"/>
               </w:rPr>
             </w:pPr>
           </w:p>
@@ -3635,63 +2819,49 @@
             <w:pPr>
               <w:pStyle w:val="NoSpacing"/>
               <w:rPr>
-                <w:rFonts w:ascii="Times New Roman" w:hAnsi="Times New Roman" w:cs="Times New Roman"/>
-                <w:sz w:val="24"/>
-                <w:szCs w:val="24"/>
+                <w:rFonts w:cs="Times New Roman"/>
               </w:rPr>
             </w:pPr>
             <w:sdt>
               <w:sdtPr>
                 <w:rPr>
-                  <w:rFonts w:ascii="Times New Roman" w:hAnsi="Times New Roman" w:cs="Times New Roman"/>
-                  <w:sz w:val="24"/>
-                  <w:szCs w:val="24"/>
+                  <w:rFonts w:cs="Times New Roman"/>
                 </w:rPr>
-                <w:id w:val="-266002404"/>
+                <w:id w:val="-664703316"/>
                 <w:citation/>
               </w:sdtPr>
               <w:sdtEndPr/>
               <w:sdtContent>
                 <w:r>
                   <w:rPr>
-                    <w:rFonts w:ascii="Times New Roman" w:hAnsi="Times New Roman" w:cs="Times New Roman"/>
-                    <w:sz w:val="24"/>
-                    <w:szCs w:val="24"/>
+                    <w:rFonts w:cs="Times New Roman"/>
                   </w:rPr>
                   <w:fldChar w:fldCharType="begin"/>
                 </w:r>
                 <w:r>
                   <w:rPr>
-                    <w:rFonts w:ascii="Times New Roman" w:hAnsi="Times New Roman" w:cs="Times New Roman"/>
-                    <w:sz w:val="24"/>
-                    <w:szCs w:val="24"/>
+                    <w:rFonts w:cs="Times New Roman"/>
                     <w:lang w:val="en-GB"/>
                   </w:rPr>
-                  <w:instrText xml:space="preserve"> CITATION Pac81 \l 2057 </w:instrText>
-                </w:r>
-                <w:r>
-                  <w:rPr>
-                    <w:rFonts w:ascii="Times New Roman" w:hAnsi="Times New Roman" w:cs="Times New Roman"/>
-                    <w:sz w:val="24"/>
-                    <w:szCs w:val="24"/>
+                  <w:instrText xml:space="preserve"> CITATION Sab88 \l 2057 </w:instrText>
+                </w:r>
+                <w:r>
+                  <w:rPr>
+                    <w:rFonts w:cs="Times New Roman"/>
                   </w:rPr>
                   <w:fldChar w:fldCharType="separate"/>
                 </w:r>
                 <w:r>
                   <w:rPr>
-                    <w:rFonts w:ascii="Times New Roman" w:hAnsi="Times New Roman" w:cs="Times New Roman"/>
+                    <w:rFonts w:cs="Times New Roman"/>
                     <w:noProof/>
-                    <w:sz w:val="24"/>
-                    <w:szCs w:val="24"/>
                     <w:lang w:val="en-GB"/>
                   </w:rPr>
-                  <w:t>(Pachmuss)</w:t>
-                </w:r>
-                <w:r>
-                  <w:rPr>
-                    <w:rFonts w:ascii="Times New Roman" w:hAnsi="Times New Roman" w:cs="Times New Roman"/>
-                    <w:sz w:val="24"/>
-                    <w:szCs w:val="24"/>
+                  <w:t>(Sabov)</w:t>
+                </w:r>
+                <w:r>
+                  <w:rPr>
+                    <w:rFonts w:cs="Times New Roman"/>
                   </w:rPr>
                   <w:fldChar w:fldCharType="end"/>
                 </w:r>
@@ -3702,9 +2872,7 @@
             <w:pPr>
               <w:pStyle w:val="NoSpacing"/>
               <w:rPr>
-                <w:rFonts w:ascii="Times New Roman" w:hAnsi="Times New Roman" w:cs="Times New Roman"/>
-                <w:sz w:val="24"/>
-                <w:szCs w:val="24"/>
+                <w:rFonts w:cs="Times New Roman"/>
               </w:rPr>
             </w:pPr>
           </w:p>
@@ -3712,248 +2880,13 @@
             <w:pPr>
               <w:pStyle w:val="NoSpacing"/>
               <w:rPr>
-                <w:rFonts w:ascii="Times New Roman" w:hAnsi="Times New Roman" w:cs="Times New Roman"/>
-                <w:sz w:val="24"/>
-                <w:szCs w:val="24"/>
+                <w:rFonts w:cs="Times New Roman"/>
               </w:rPr>
             </w:pPr>
             <w:sdt>
               <w:sdtPr>
                 <w:rPr>
-                  <w:rFonts w:ascii="Times New Roman" w:hAnsi="Times New Roman" w:cs="Times New Roman"/>
-                  <w:sz w:val="24"/>
-                  <w:szCs w:val="24"/>
-                </w:rPr>
-                <w:id w:val="196975548"/>
-                <w:citation/>
-              </w:sdtPr>
-              <w:sdtEndPr/>
-              <w:sdtContent>
-                <w:r>
-                  <w:rPr>
-                    <w:rFonts w:ascii="Times New Roman" w:hAnsi="Times New Roman" w:cs="Times New Roman"/>
-                    <w:sz w:val="24"/>
-                    <w:szCs w:val="24"/>
-                  </w:rPr>
-                  <w:fldChar w:fldCharType="begin"/>
-                </w:r>
-                <w:r>
-                  <w:rPr>
-                    <w:rFonts w:ascii="Times New Roman" w:hAnsi="Times New Roman" w:cs="Times New Roman"/>
-                    <w:sz w:val="24"/>
-                    <w:szCs w:val="24"/>
-                    <w:lang w:val="en-GB"/>
-                  </w:rPr>
-                  <w:instrText xml:space="preserve">CITATION Smi05 \l 2057 </w:instrText>
-                </w:r>
-                <w:r>
-                  <w:rPr>
-                    <w:rFonts w:ascii="Times New Roman" w:hAnsi="Times New Roman" w:cs="Times New Roman"/>
-                    <w:sz w:val="24"/>
-                    <w:szCs w:val="24"/>
-                  </w:rPr>
-                  <w:fldChar w:fldCharType="separate"/>
-                </w:r>
-                <w:r>
-                  <w:rPr>
-                    <w:rFonts w:ascii="Times New Roman" w:hAnsi="Times New Roman" w:cs="Times New Roman"/>
-                    <w:noProof/>
-                    <w:sz w:val="24"/>
-                    <w:szCs w:val="24"/>
-                    <w:lang w:val="en-GB"/>
-                  </w:rPr>
-                  <w:t>(Smith)</w:t>
-                </w:r>
-                <w:r>
-                  <w:rPr>
-                    <w:rFonts w:ascii="Times New Roman" w:hAnsi="Times New Roman" w:cs="Times New Roman"/>
-                    <w:sz w:val="24"/>
-                    <w:szCs w:val="24"/>
-                  </w:rPr>
-                  <w:fldChar w:fldCharType="end"/>
-                </w:r>
-              </w:sdtContent>
-            </w:sdt>
-          </w:p>
-          <w:p>
-            <w:pPr>
-              <w:pStyle w:val="NoSpacing"/>
-              <w:rPr>
-                <w:rFonts w:ascii="Times New Roman" w:hAnsi="Times New Roman" w:cs="Times New Roman"/>
-                <w:sz w:val="24"/>
-                <w:szCs w:val="24"/>
-              </w:rPr>
-            </w:pPr>
-          </w:p>
-          <w:p>
-            <w:pPr>
-              <w:pStyle w:val="NoSpacing"/>
-              <w:rPr>
-                <w:rFonts w:ascii="Times New Roman" w:hAnsi="Times New Roman" w:cs="Times New Roman"/>
-                <w:sz w:val="24"/>
-                <w:szCs w:val="24"/>
-              </w:rPr>
-            </w:pPr>
-            <w:sdt>
-              <w:sdtPr>
-                <w:rPr>
-                  <w:rFonts w:ascii="Times New Roman" w:hAnsi="Times New Roman" w:cs="Times New Roman"/>
-                  <w:sz w:val="24"/>
-                  <w:szCs w:val="24"/>
-                </w:rPr>
-                <w:id w:val="-964045820"/>
-                <w:citation/>
-              </w:sdtPr>
-              <w:sdtEndPr/>
-              <w:sdtContent>
-                <w:r>
-                  <w:rPr>
-                    <w:rFonts w:ascii="Times New Roman" w:hAnsi="Times New Roman" w:cs="Times New Roman"/>
-                    <w:sz w:val="24"/>
-                    <w:szCs w:val="24"/>
-                  </w:rPr>
-                  <w:fldChar w:fldCharType="begin"/>
-                </w:r>
-                <w:r>
-                  <w:rPr>
-                    <w:rFonts w:ascii="Times New Roman" w:hAnsi="Times New Roman" w:cs="Times New Roman"/>
-                    <w:sz w:val="24"/>
-                    <w:szCs w:val="24"/>
-                    <w:lang w:val="en-GB"/>
-                  </w:rPr>
-                  <w:instrText xml:space="preserve"> CITATION Rub00 \l 2057 </w:instrText>
-                </w:r>
-                <w:r>
-                  <w:rPr>
-                    <w:rFonts w:ascii="Times New Roman" w:hAnsi="Times New Roman" w:cs="Times New Roman"/>
-                    <w:sz w:val="24"/>
-                    <w:szCs w:val="24"/>
-                  </w:rPr>
-                  <w:fldChar w:fldCharType="separate"/>
-                </w:r>
-                <w:r>
-                  <w:rPr>
-                    <w:rFonts w:ascii="Times New Roman" w:hAnsi="Times New Roman" w:cs="Times New Roman"/>
-                    <w:noProof/>
-                    <w:sz w:val="24"/>
-                    <w:szCs w:val="24"/>
-                    <w:lang w:val="en-GB"/>
-                  </w:rPr>
-                  <w:t>(Rubins)</w:t>
-                </w:r>
-                <w:r>
-                  <w:rPr>
-                    <w:rFonts w:ascii="Times New Roman" w:hAnsi="Times New Roman" w:cs="Times New Roman"/>
-                    <w:sz w:val="24"/>
-                    <w:szCs w:val="24"/>
-                  </w:rPr>
-                  <w:fldChar w:fldCharType="end"/>
-                </w:r>
-              </w:sdtContent>
-            </w:sdt>
-          </w:p>
-          <w:p>
-            <w:pPr>
-              <w:pStyle w:val="NoSpacing"/>
-              <w:rPr>
-                <w:rFonts w:ascii="Times New Roman" w:hAnsi="Times New Roman" w:cs="Times New Roman"/>
-                <w:sz w:val="24"/>
-                <w:szCs w:val="24"/>
-              </w:rPr>
-            </w:pPr>
-          </w:p>
-          <w:p>
-            <w:pPr>
-              <w:pStyle w:val="NoSpacing"/>
-              <w:rPr>
-                <w:rFonts w:ascii="Times New Roman" w:hAnsi="Times New Roman" w:cs="Times New Roman"/>
-                <w:sz w:val="24"/>
-                <w:szCs w:val="24"/>
-              </w:rPr>
-            </w:pPr>
-            <w:sdt>
-              <w:sdtPr>
-                <w:rPr>
-                  <w:rFonts w:ascii="Times New Roman" w:hAnsi="Times New Roman" w:cs="Times New Roman"/>
-                  <w:sz w:val="24"/>
-                  <w:szCs w:val="24"/>
-                </w:rPr>
-                <w:id w:val="-664703316"/>
-                <w:citation/>
-              </w:sdtPr>
-              <w:sdtEndPr/>
-              <w:sdtContent>
-                <w:r>
-                  <w:rPr>
-                    <w:rFonts w:ascii="Times New Roman" w:hAnsi="Times New Roman" w:cs="Times New Roman"/>
-                    <w:sz w:val="24"/>
-                    <w:szCs w:val="24"/>
-                  </w:rPr>
-                  <w:fldChar w:fldCharType="begin"/>
-                </w:r>
-                <w:r>
-                  <w:rPr>
-                    <w:rFonts w:ascii="Times New Roman" w:hAnsi="Times New Roman" w:cs="Times New Roman"/>
-                    <w:sz w:val="24"/>
-                    <w:szCs w:val="24"/>
-                    <w:lang w:val="en-GB"/>
-                  </w:rPr>
-                  <w:instrText xml:space="preserve"> CITATION Sab88 \l 2057 </w:instrText>
-                </w:r>
-                <w:r>
-                  <w:rPr>
-                    <w:rFonts w:ascii="Times New Roman" w:hAnsi="Times New Roman" w:cs="Times New Roman"/>
-                    <w:sz w:val="24"/>
-                    <w:szCs w:val="24"/>
-                  </w:rPr>
-                  <w:fldChar w:fldCharType="separate"/>
-                </w:r>
-                <w:r>
-                  <w:rPr>
-                    <w:rFonts w:ascii="Times New Roman" w:hAnsi="Times New Roman" w:cs="Times New Roman"/>
-                    <w:noProof/>
-                    <w:sz w:val="24"/>
-                    <w:szCs w:val="24"/>
-                    <w:lang w:val="en-GB"/>
-                  </w:rPr>
-                  <w:t>(Sabov)</w:t>
-                </w:r>
-                <w:r>
-                  <w:rPr>
-                    <w:rFonts w:ascii="Times New Roman" w:hAnsi="Times New Roman" w:cs="Times New Roman"/>
-                    <w:sz w:val="24"/>
-                    <w:szCs w:val="24"/>
-                  </w:rPr>
-                  <w:fldChar w:fldCharType="end"/>
-                </w:r>
-              </w:sdtContent>
-            </w:sdt>
-          </w:p>
-          <w:p>
-            <w:pPr>
-              <w:pStyle w:val="NoSpacing"/>
-              <w:rPr>
-                <w:rFonts w:ascii="Times New Roman" w:hAnsi="Times New Roman" w:cs="Times New Roman"/>
-                <w:sz w:val="24"/>
-                <w:szCs w:val="24"/>
-              </w:rPr>
-            </w:pPr>
-          </w:p>
-          <w:p>
-            <w:pPr>
-              <w:pStyle w:val="NoSpacing"/>
-              <w:rPr>
-                <w:rFonts w:ascii="Times New Roman" w:hAnsi="Times New Roman" w:cs="Times New Roman"/>
-                <w:sz w:val="24"/>
-                <w:szCs w:val="24"/>
-              </w:rPr>
-            </w:pPr>
-            <w:sdt>
-              <w:sdtPr>
-                <w:rPr>
-                  <w:rFonts w:ascii="Times New Roman" w:hAnsi="Times New Roman" w:cs="Times New Roman"/>
-                  <w:sz w:val="24"/>
-                  <w:szCs w:val="24"/>
+                  <w:rFonts w:cs="Times New Roman"/>
                 </w:rPr>
                 <w:id w:val="-580603079"/>
                 <w:citation/>
@@ -3962,44 +2895,34 @@
               <w:sdtContent>
                 <w:r>
                   <w:rPr>
-                    <w:rFonts w:ascii="Times New Roman" w:hAnsi="Times New Roman" w:cs="Times New Roman"/>
-                    <w:sz w:val="24"/>
-                    <w:szCs w:val="24"/>
+                    <w:rFonts w:cs="Times New Roman"/>
                   </w:rPr>
                   <w:fldChar w:fldCharType="begin"/>
                 </w:r>
                 <w:r>
                   <w:rPr>
-                    <w:rFonts w:ascii="Times New Roman" w:hAnsi="Times New Roman" w:cs="Times New Roman"/>
-                    <w:sz w:val="24"/>
-                    <w:szCs w:val="24"/>
+                    <w:rFonts w:cs="Times New Roman"/>
                     <w:lang w:val="en-GB"/>
                   </w:rPr>
                   <w:instrText xml:space="preserve">CITATION Vit88 \l 2057 </w:instrText>
                 </w:r>
                 <w:r>
                   <w:rPr>
-                    <w:rFonts w:ascii="Times New Roman" w:hAnsi="Times New Roman" w:cs="Times New Roman"/>
-                    <w:sz w:val="24"/>
-                    <w:szCs w:val="24"/>
+                    <w:rFonts w:cs="Times New Roman"/>
                   </w:rPr>
                   <w:fldChar w:fldCharType="separate"/>
                 </w:r>
                 <w:r>
                   <w:rPr>
-                    <w:rFonts w:ascii="Times New Roman" w:hAnsi="Times New Roman" w:cs="Times New Roman"/>
+                    <w:rFonts w:cs="Times New Roman"/>
                     <w:noProof/>
-                    <w:sz w:val="24"/>
-                    <w:szCs w:val="24"/>
                     <w:lang w:val="en-GB"/>
                   </w:rPr>
                   <w:t>(Vitkovskii)</w:t>
                 </w:r>
                 <w:r>
                   <w:rPr>
-                    <w:rFonts w:ascii="Times New Roman" w:hAnsi="Times New Roman" w:cs="Times New Roman"/>
-                    <w:sz w:val="24"/>
-                    <w:szCs w:val="24"/>
+                    <w:rFonts w:cs="Times New Roman"/>
                   </w:rPr>
                   <w:fldChar w:fldCharType="end"/>
                 </w:r>
@@ -4029,6 +2952,9 @@
             <w:sdtEndPr/>
             <w:sdtContent>
               <w:p>
+                <w:pPr>
+                  <w:keepNext/>
+                </w:pPr>
                 <w:r>
                   <w:rPr>
                     <w:rStyle w:val="PlaceholderText"/>
@@ -4053,9 +2979,13 @@
         </w:tc>
       </w:tr>
     </w:tbl>
-    <w:p/>
+    <w:p>
+      <w:pPr>
+        <w:pStyle w:val="Caption"/>
+      </w:pPr>
+    </w:p>
     <w:sectPr>
-      <w:headerReference w:type="default" r:id="rId8"/>
+      <w:headerReference w:type="default" r:id="rId9"/>
       <w:pgSz w:w="11906" w:h="16838"/>
       <w:pgMar w:top="1440" w:right="1440" w:bottom="1440" w:left="1440" w:header="708" w:footer="708" w:gutter="0"/>
       <w:cols w:space="708"/>
@@ -4066,7 +2996,7 @@
 </file>
 
 <file path=word/endnotes.xml><?xml version="1.0" encoding="utf-8"?>
-<w:endnotes xmlns:wpc="http://schemas.microsoft.com/office/word/2010/wordprocessingCanvas" xmlns:mc="http://schemas.openxmlformats.org/markup-compatibility/2006" xmlns:o="urn:schemas-microsoft-com:office:office" xmlns:r="http://schemas.openxmlformats.org/officeDocument/2006/relationships" xmlns:m="http://schemas.openxmlformats.org/officeDocument/2006/math" xmlns:v="urn:schemas-microsoft-com:vml" xmlns:wp14="http://schemas.microsoft.com/office/word/2010/wordprocessingDrawing" xmlns:wp="http://schemas.openxmlformats.org/drawingml/2006/wordprocessingDrawing" xmlns:w10="urn:schemas-microsoft-com:office:word" xmlns:w="http://schemas.openxmlformats.org/wordprocessingml/2006/main" xmlns:w14="http://schemas.microsoft.com/office/word/2010/wordml" xmlns:w15="http://schemas.microsoft.com/office/word/2012/wordml" xmlns:wpg="http://schemas.microsoft.com/office/word/2010/wordprocessingGroup" xmlns:wpi="http://schemas.microsoft.com/office/word/2010/wordprocessingInk" xmlns:wne="http://schemas.microsoft.com/office/word/2006/wordml" xmlns:wps="http://schemas.microsoft.com/office/word/2010/wordprocessingShape" mc:Ignorable="w14 w15 wp14">
+<w:endnotes xmlns:wpc="http://schemas.microsoft.com/office/word/2010/wordprocessingCanvas" xmlns:mo="http://schemas.microsoft.com/office/mac/office/2008/main" xmlns:mc="http://schemas.openxmlformats.org/markup-compatibility/2006" xmlns:mv="urn:schemas-microsoft-com:mac:vml" xmlns:o="urn:schemas-microsoft-com:office:office" xmlns:r="http://schemas.openxmlformats.org/officeDocument/2006/relationships" xmlns:m="http://schemas.openxmlformats.org/officeDocument/2006/math" xmlns:v="urn:schemas-microsoft-com:vml" xmlns:wp14="http://schemas.microsoft.com/office/word/2010/wordprocessingDrawing" xmlns:wp="http://schemas.openxmlformats.org/drawingml/2006/wordprocessingDrawing" xmlns:w10="urn:schemas-microsoft-com:office:word" xmlns:w="http://schemas.openxmlformats.org/wordprocessingml/2006/main" xmlns:w14="http://schemas.microsoft.com/office/word/2010/wordml" xmlns:w15="http://schemas.microsoft.com/office/word/2012/wordml" xmlns:wpg="http://schemas.microsoft.com/office/word/2010/wordprocessingGroup" xmlns:wpi="http://schemas.microsoft.com/office/word/2010/wordprocessingInk" xmlns:wne="http://schemas.microsoft.com/office/word/2006/wordml" xmlns:wps="http://schemas.microsoft.com/office/word/2010/wordprocessingShape" mc:Ignorable="w14 w15 wp14">
   <w:endnote w:type="separator" w:id="-1">
     <w:p>
       <w:pPr>
@@ -4091,7 +3021,7 @@
 </file>
 
 <file path=word/footnotes.xml><?xml version="1.0" encoding="utf-8"?>
-<w:footnotes xmlns:wpc="http://schemas.microsoft.com/office/word/2010/wordprocessingCanvas" xmlns:mc="http://schemas.openxmlformats.org/markup-compatibility/2006" xmlns:o="urn:schemas-microsoft-com:office:office" xmlns:r="http://schemas.openxmlformats.org/officeDocument/2006/relationships" xmlns:m="http://schemas.openxmlformats.org/officeDocument/2006/math" xmlns:v="urn:schemas-microsoft-com:vml" xmlns:wp14="http://schemas.microsoft.com/office/word/2010/wordprocessingDrawing" xmlns:wp="http://schemas.openxmlformats.org/drawingml/2006/wordprocessingDrawing" xmlns:w10="urn:schemas-microsoft-com:office:word" xmlns:w="http://schemas.openxmlformats.org/wordprocessingml/2006/main" xmlns:w14="http://schemas.microsoft.com/office/word/2010/wordml" xmlns:w15="http://schemas.microsoft.com/office/word/2012/wordml" xmlns:wpg="http://schemas.microsoft.com/office/word/2010/wordprocessingGroup" xmlns:wpi="http://schemas.microsoft.com/office/word/2010/wordprocessingInk" xmlns:wne="http://schemas.microsoft.com/office/word/2006/wordml" xmlns:wps="http://schemas.microsoft.com/office/word/2010/wordprocessingShape" mc:Ignorable="w14 w15 wp14">
+<w:footnotes xmlns:wpc="http://schemas.microsoft.com/office/word/2010/wordprocessingCanvas" xmlns:mo="http://schemas.microsoft.com/office/mac/office/2008/main" xmlns:mc="http://schemas.openxmlformats.org/markup-compatibility/2006" xmlns:mv="urn:schemas-microsoft-com:mac:vml" xmlns:o="urn:schemas-microsoft-com:office:office" xmlns:r="http://schemas.openxmlformats.org/officeDocument/2006/relationships" xmlns:m="http://schemas.openxmlformats.org/officeDocument/2006/math" xmlns:v="urn:schemas-microsoft-com:vml" xmlns:wp14="http://schemas.microsoft.com/office/word/2010/wordprocessingDrawing" xmlns:wp="http://schemas.openxmlformats.org/drawingml/2006/wordprocessingDrawing" xmlns:w10="urn:schemas-microsoft-com:office:word" xmlns:w="http://schemas.openxmlformats.org/wordprocessingml/2006/main" xmlns:w14="http://schemas.microsoft.com/office/word/2010/wordml" xmlns:w15="http://schemas.microsoft.com/office/word/2012/wordml" xmlns:wpg="http://schemas.microsoft.com/office/word/2010/wordprocessingGroup" xmlns:wpi="http://schemas.microsoft.com/office/word/2010/wordprocessingInk" xmlns:wne="http://schemas.microsoft.com/office/word/2006/wordml" xmlns:wps="http://schemas.microsoft.com/office/word/2010/wordprocessingShape" mc:Ignorable="w14 w15 wp14">
   <w:footnote w:type="separator" w:id="-1">
     <w:p>
       <w:pPr>
@@ -4116,7 +3046,7 @@
 </file>
 
 <file path=word/header1.xml><?xml version="1.0" encoding="utf-8"?>
-<w:hdr xmlns:wpc="http://schemas.microsoft.com/office/word/2010/wordprocessingCanvas" xmlns:mc="http://schemas.openxmlformats.org/markup-compatibility/2006" xmlns:o="urn:schemas-microsoft-com:office:office" xmlns:r="http://schemas.openxmlformats.org/officeDocument/2006/relationships" xmlns:m="http://schemas.openxmlformats.org/officeDocument/2006/math" xmlns:v="urn:schemas-microsoft-com:vml" xmlns:wp14="http://schemas.microsoft.com/office/word/2010/wordprocessingDrawing" xmlns:wp="http://schemas.openxmlformats.org/drawingml/2006/wordprocessingDrawing" xmlns:w10="urn:schemas-microsoft-com:office:word" xmlns:w="http://schemas.openxmlformats.org/wordprocessingml/2006/main" xmlns:w14="http://schemas.microsoft.com/office/word/2010/wordml" xmlns:w15="http://schemas.microsoft.com/office/word/2012/wordml" xmlns:wpg="http://schemas.microsoft.com/office/word/2010/wordprocessingGroup" xmlns:wpi="http://schemas.microsoft.com/office/word/2010/wordprocessingInk" xmlns:wne="http://schemas.microsoft.com/office/word/2006/wordml" xmlns:wps="http://schemas.microsoft.com/office/word/2010/wordprocessingShape" mc:Ignorable="w14 w15 wp14">
+<w:hdr xmlns:wpc="http://schemas.microsoft.com/office/word/2010/wordprocessingCanvas" xmlns:mo="http://schemas.microsoft.com/office/mac/office/2008/main" xmlns:mc="http://schemas.openxmlformats.org/markup-compatibility/2006" xmlns:mv="urn:schemas-microsoft-com:mac:vml" xmlns:o="urn:schemas-microsoft-com:office:office" xmlns:r="http://schemas.openxmlformats.org/officeDocument/2006/relationships" xmlns:m="http://schemas.openxmlformats.org/officeDocument/2006/math" xmlns:v="urn:schemas-microsoft-com:vml" xmlns:wp14="http://schemas.microsoft.com/office/word/2010/wordprocessingDrawing" xmlns:wp="http://schemas.openxmlformats.org/drawingml/2006/wordprocessingDrawing" xmlns:w10="urn:schemas-microsoft-com:office:word" xmlns:w="http://schemas.openxmlformats.org/wordprocessingml/2006/main" xmlns:w14="http://schemas.microsoft.com/office/word/2010/wordml" xmlns:w15="http://schemas.microsoft.com/office/word/2012/wordml" xmlns:wpg="http://schemas.microsoft.com/office/word/2010/wordprocessingGroup" xmlns:wpi="http://schemas.microsoft.com/office/word/2010/wordprocessingInk" xmlns:wne="http://schemas.microsoft.com/office/word/2006/wordml" xmlns:wps="http://schemas.microsoft.com/office/word/2010/wordprocessingShape" mc:Ignorable="w14 w15 wp14">
   <w:p>
     <w:pPr>
       <w:pStyle w:val="Header"/>
@@ -4160,8 +3090,8 @@
 </file>
 
 <file path=word/numbering.xml><?xml version="1.0" encoding="utf-8"?>
-<w:numbering xmlns:wpc="http://schemas.microsoft.com/office/word/2010/wordprocessingCanvas" xmlns:mc="http://schemas.openxmlformats.org/markup-compatibility/2006" xmlns:o="urn:schemas-microsoft-com:office:office" xmlns:r="http://schemas.openxmlformats.org/officeDocument/2006/relationships" xmlns:m="http://schemas.openxmlformats.org/officeDocument/2006/math" xmlns:v="urn:schemas-microsoft-com:vml" xmlns:wp14="http://schemas.microsoft.com/office/word/2010/wordprocessingDrawing" xmlns:wp="http://schemas.openxmlformats.org/drawingml/2006/wordprocessingDrawing" xmlns:w10="urn:schemas-microsoft-com:office:word" xmlns:w="http://schemas.openxmlformats.org/wordprocessingml/2006/main" xmlns:w14="http://schemas.microsoft.com/office/word/2010/wordml" xmlns:w15="http://schemas.microsoft.com/office/word/2012/wordml" xmlns:wpg="http://schemas.microsoft.com/office/word/2010/wordprocessingGroup" xmlns:wpi="http://schemas.microsoft.com/office/word/2010/wordprocessingInk" xmlns:wne="http://schemas.microsoft.com/office/word/2006/wordml" xmlns:wps="http://schemas.microsoft.com/office/word/2010/wordprocessingShape" mc:Ignorable="w14 w15 wp14">
-  <w:abstractNum w:abstractNumId="0" w15:restartNumberingAfterBreak="0">
+<w:numbering xmlns:wpc="http://schemas.microsoft.com/office/word/2010/wordprocessingCanvas" xmlns:mo="http://schemas.microsoft.com/office/mac/office/2008/main" xmlns:mc="http://schemas.openxmlformats.org/markup-compatibility/2006" xmlns:mv="urn:schemas-microsoft-com:mac:vml" xmlns:o="urn:schemas-microsoft-com:office:office" xmlns:r="http://schemas.openxmlformats.org/officeDocument/2006/relationships" xmlns:m="http://schemas.openxmlformats.org/officeDocument/2006/math" xmlns:v="urn:schemas-microsoft-com:vml" xmlns:wp14="http://schemas.microsoft.com/office/word/2010/wordprocessingDrawing" xmlns:wp="http://schemas.openxmlformats.org/drawingml/2006/wordprocessingDrawing" xmlns:w10="urn:schemas-microsoft-com:office:word" xmlns:w="http://schemas.openxmlformats.org/wordprocessingml/2006/main" xmlns:w14="http://schemas.microsoft.com/office/word/2010/wordml" xmlns:w15="http://schemas.microsoft.com/office/word/2012/wordml" xmlns:wpg="http://schemas.microsoft.com/office/word/2010/wordprocessingGroup" xmlns:wpi="http://schemas.microsoft.com/office/word/2010/wordprocessingInk" xmlns:wne="http://schemas.microsoft.com/office/word/2006/wordml" xmlns:wps="http://schemas.microsoft.com/office/word/2010/wordprocessingShape" mc:Ignorable="w14 w15 wp14">
+  <w:abstractNum w:abstractNumId="0">
     <w:nsid w:val="FFFFFF7C"/>
     <w:multiLevelType w:val="singleLevel"/>
     <w:tmpl w:val="5CAEDC70"/>
@@ -4178,7 +3108,7 @@
       </w:pPr>
     </w:lvl>
   </w:abstractNum>
-  <w:abstractNum w:abstractNumId="1" w15:restartNumberingAfterBreak="0">
+  <w:abstractNum w:abstractNumId="1">
     <w:nsid w:val="FFFFFF7D"/>
     <w:multiLevelType w:val="singleLevel"/>
     <w:tmpl w:val="CB82AE52"/>
@@ -4195,7 +3125,7 @@
       </w:pPr>
     </w:lvl>
   </w:abstractNum>
-  <w:abstractNum w:abstractNumId="2" w15:restartNumberingAfterBreak="0">
+  <w:abstractNum w:abstractNumId="2">
     <w:nsid w:val="FFFFFF7E"/>
     <w:multiLevelType w:val="singleLevel"/>
     <w:tmpl w:val="EF18297C"/>
@@ -4212,7 +3142,7 @@
       </w:pPr>
     </w:lvl>
   </w:abstractNum>
-  <w:abstractNum w:abstractNumId="3" w15:restartNumberingAfterBreak="0">
+  <w:abstractNum w:abstractNumId="3">
     <w:nsid w:val="FFFFFF7F"/>
     <w:multiLevelType w:val="singleLevel"/>
     <w:tmpl w:val="7270D748"/>
@@ -4229,7 +3159,7 @@
       </w:pPr>
     </w:lvl>
   </w:abstractNum>
-  <w:abstractNum w:abstractNumId="4" w15:restartNumberingAfterBreak="0">
+  <w:abstractNum w:abstractNumId="4">
     <w:nsid w:val="FFFFFF80"/>
     <w:multiLevelType w:val="singleLevel"/>
     <w:tmpl w:val="BA6448E2"/>
@@ -4249,7 +3179,7 @@
       </w:rPr>
     </w:lvl>
   </w:abstractNum>
-  <w:abstractNum w:abstractNumId="5" w15:restartNumberingAfterBreak="0">
+  <w:abstractNum w:abstractNumId="5">
     <w:nsid w:val="FFFFFF81"/>
     <w:multiLevelType w:val="singleLevel"/>
     <w:tmpl w:val="AA261778"/>
@@ -4269,7 +3199,7 @@
       </w:rPr>
     </w:lvl>
   </w:abstractNum>
-  <w:abstractNum w:abstractNumId="6" w15:restartNumberingAfterBreak="0">
+  <w:abstractNum w:abstractNumId="6">
     <w:nsid w:val="FFFFFF82"/>
     <w:multiLevelType w:val="singleLevel"/>
     <w:tmpl w:val="81CAAE20"/>
@@ -4289,7 +3219,7 @@
       </w:rPr>
     </w:lvl>
   </w:abstractNum>
-  <w:abstractNum w:abstractNumId="7" w15:restartNumberingAfterBreak="0">
+  <w:abstractNum w:abstractNumId="7">
     <w:nsid w:val="FFFFFF83"/>
     <w:multiLevelType w:val="singleLevel"/>
     <w:tmpl w:val="85A80894"/>
@@ -4309,7 +3239,7 @@
       </w:rPr>
     </w:lvl>
   </w:abstractNum>
-  <w:abstractNum w:abstractNumId="8" w15:restartNumberingAfterBreak="0">
+  <w:abstractNum w:abstractNumId="8">
     <w:nsid w:val="FFFFFF88"/>
     <w:multiLevelType w:val="singleLevel"/>
     <w:tmpl w:val="41500A3A"/>
@@ -4326,7 +3256,7 @@
       </w:pPr>
     </w:lvl>
   </w:abstractNum>
-  <w:abstractNum w:abstractNumId="9" w15:restartNumberingAfterBreak="0">
+  <w:abstractNum w:abstractNumId="9">
     <w:nsid w:val="FFFFFF89"/>
     <w:multiLevelType w:val="singleLevel"/>
     <w:tmpl w:val="CEE47F98"/>
@@ -4346,7 +3276,7 @@
       </w:rPr>
     </w:lvl>
   </w:abstractNum>
-  <w:abstractNum w:abstractNumId="10" w15:restartNumberingAfterBreak="0">
+  <w:abstractNum w:abstractNumId="10">
     <w:nsid w:val="00380122"/>
     <w:multiLevelType w:val="hybridMultilevel"/>
     <w:tmpl w:val="3D4A8B66"/>
@@ -4513,7 +3443,7 @@
       </w:pPr>
     </w:pPrDefault>
   </w:docDefaults>
-  <w:latentStyles w:defLockedState="0" w:defUIPriority="99" w:defSemiHidden="0" w:defUnhideWhenUsed="0" w:defQFormat="0" w:count="371">
+  <w:latentStyles w:defLockedState="0" w:defUIPriority="99" w:defSemiHidden="0" w:defUnhideWhenUsed="0" w:defQFormat="0" w:count="380">
     <w:lsdException w:name="Normal" w:uiPriority="0" w:qFormat="1"/>
     <w:lsdException w:name="heading 1" w:uiPriority="9" w:qFormat="1"/>
     <w:lsdException w:name="heading 2" w:semiHidden="1" w:uiPriority="9" w:unhideWhenUsed="1" w:qFormat="1"/>
@@ -5001,6 +3931,7 @@
       <w:spacing w:after="0" w:line="240" w:lineRule="auto"/>
     </w:pPr>
     <w:tblPr>
+      <w:tblInd w:w="0" w:type="dxa"/>
       <w:tblBorders>
         <w:top w:val="single" w:sz="4" w:space="0" w:color="auto"/>
         <w:left w:val="single" w:sz="4" w:space="0" w:color="auto"/>
@@ -5009,6 +3940,12 @@
         <w:insideH w:val="single" w:sz="4" w:space="0" w:color="auto"/>
         <w:insideV w:val="single" w:sz="4" w:space="0" w:color="auto"/>
       </w:tblBorders>
+      <w:tblCellMar>
+        <w:top w:w="0" w:type="dxa"/>
+        <w:left w:w="108" w:type="dxa"/>
+        <w:bottom w:w="0" w:type="dxa"/>
+        <w:right w:w="108" w:type="dxa"/>
+      </w:tblCellMar>
     </w:tblPr>
   </w:style>
   <w:style w:type="paragraph" w:customStyle="1" w:styleId="Referenceslist">
@@ -5206,11 +4143,33 @@
       <w:szCs w:val="18"/>
     </w:rPr>
   </w:style>
+  <w:style w:type="character" w:styleId="Hyperlink">
+    <w:name w:val="Hyperlink"/>
+    <w:basedOn w:val="DefaultParagraphFont"/>
+    <w:uiPriority w:val="99"/>
+    <w:semiHidden/>
+    <w:rsid w:val="007D607A"/>
+    <w:rPr>
+      <w:color w:val="0563C1" w:themeColor="hyperlink"/>
+      <w:u w:val="single"/>
+    </w:rPr>
+  </w:style>
+  <w:style w:type="character" w:styleId="FollowedHyperlink">
+    <w:name w:val="FollowedHyperlink"/>
+    <w:basedOn w:val="DefaultParagraphFont"/>
+    <w:uiPriority w:val="99"/>
+    <w:semiHidden/>
+    <w:rsid w:val="007D607A"/>
+    <w:rPr>
+      <w:color w:val="954F72" w:themeColor="followedHyperlink"/>
+      <w:u w:val="single"/>
+    </w:rPr>
+  </w:style>
 </w:styles>
 </file>
 
 <file path=word/glossary/document.xml><?xml version="1.0" encoding="utf-8"?>
-<w:glossaryDocument xmlns:wpc="http://schemas.microsoft.com/office/word/2010/wordprocessingCanvas" xmlns:mc="http://schemas.openxmlformats.org/markup-compatibility/2006" xmlns:o="urn:schemas-microsoft-com:office:office" xmlns:r="http://schemas.openxmlformats.org/officeDocument/2006/relationships" xmlns:m="http://schemas.openxmlformats.org/officeDocument/2006/math" xmlns:v="urn:schemas-microsoft-com:vml" xmlns:wp14="http://schemas.microsoft.com/office/word/2010/wordprocessingDrawing" xmlns:wp="http://schemas.openxmlformats.org/drawingml/2006/wordprocessingDrawing" xmlns:w10="urn:schemas-microsoft-com:office:word" xmlns:w="http://schemas.openxmlformats.org/wordprocessingml/2006/main" xmlns:w14="http://schemas.microsoft.com/office/word/2010/wordml" xmlns:w15="http://schemas.microsoft.com/office/word/2012/wordml" xmlns:wpg="http://schemas.microsoft.com/office/word/2010/wordprocessingGroup" xmlns:wpi="http://schemas.microsoft.com/office/word/2010/wordprocessingInk" xmlns:wne="http://schemas.microsoft.com/office/word/2006/wordml" xmlns:wps="http://schemas.microsoft.com/office/word/2010/wordprocessingShape" mc:Ignorable="w14 w15 wp14">
+<w:glossaryDocument xmlns:wpc="http://schemas.microsoft.com/office/word/2010/wordprocessingCanvas" xmlns:mo="http://schemas.microsoft.com/office/mac/office/2008/main" xmlns:mc="http://schemas.openxmlformats.org/markup-compatibility/2006" xmlns:mv="urn:schemas-microsoft-com:mac:vml" xmlns:o="urn:schemas-microsoft-com:office:office" xmlns:r="http://schemas.openxmlformats.org/officeDocument/2006/relationships" xmlns:m="http://schemas.openxmlformats.org/officeDocument/2006/math" xmlns:v="urn:schemas-microsoft-com:vml" xmlns:wp14="http://schemas.microsoft.com/office/word/2010/wordprocessingDrawing" xmlns:wp="http://schemas.openxmlformats.org/drawingml/2006/wordprocessingDrawing" xmlns:w10="urn:schemas-microsoft-com:office:word" xmlns:w="http://schemas.openxmlformats.org/wordprocessingml/2006/main" xmlns:w14="http://schemas.microsoft.com/office/word/2010/wordml" xmlns:w15="http://schemas.microsoft.com/office/word/2012/wordml" xmlns:wpg="http://schemas.microsoft.com/office/word/2010/wordprocessingGroup" xmlns:wpi="http://schemas.microsoft.com/office/word/2010/wordprocessingInk" xmlns:wne="http://schemas.microsoft.com/office/word/2006/wordml" xmlns:wps="http://schemas.microsoft.com/office/word/2010/wordprocessingShape" mc:Ignorable="w14 w15 wp14">
   <w:docParts>
     <w:docPart>
       <w:docPartPr>
@@ -5547,35 +4506,6 @@
         </w:p>
       </w:docPartBody>
     </w:docPart>
-    <w:docPart>
-      <w:docPartPr>
-        <w:name w:val="A0F54C40362041559027473FDA3355D4"/>
-        <w:category>
-          <w:name w:val="General"/>
-          <w:gallery w:val="placeholder"/>
-        </w:category>
-        <w:types>
-          <w:type w:val="bbPlcHdr"/>
-        </w:types>
-        <w:behaviors>
-          <w:behavior w:val="content"/>
-        </w:behaviors>
-        <w:guid w:val="{E6C41F25-A4C1-44B6-BF98-D46486F5BFFB}"/>
-      </w:docPartPr>
-      <w:docPartBody>
-        <w:p>
-          <w:pPr>
-            <w:pStyle w:val="A0F54C40362041559027473FDA3355D4"/>
-          </w:pPr>
-          <w:r>
-            <w:rPr>
-              <w:rStyle w:val="PlaceholderText"/>
-            </w:rPr>
-            <w:t>[Enter citations for further reading here]</w:t>
-          </w:r>
-        </w:p>
-      </w:docPartBody>
-    </w:docPart>
   </w:docParts>
 </w:glossaryDocument>
 </file>
@@ -5583,24 +4513,24 @@
 <file path=word/glossary/fontTable.xml><?xml version="1.0" encoding="utf-8"?>
 <w:fonts xmlns:mc="http://schemas.openxmlformats.org/markup-compatibility/2006" xmlns:r="http://schemas.openxmlformats.org/officeDocument/2006/relationships" xmlns:w="http://schemas.openxmlformats.org/wordprocessingml/2006/main" xmlns:w14="http://schemas.microsoft.com/office/word/2010/wordml" xmlns:w15="http://schemas.microsoft.com/office/word/2012/wordml" mc:Ignorable="w14 w15">
   <w:font w:name="Symbol">
-    <w:panose1 w:val="05050102010706020507"/>
+    <w:panose1 w:val="00000000000000000000"/>
     <w:charset w:val="02"/>
-    <w:family w:val="roman"/>
+    <w:family w:val="auto"/>
     <w:pitch w:val="variable"/>
     <w:sig w:usb0="00000000" w:usb1="10000000" w:usb2="00000000" w:usb3="00000000" w:csb0="80000000" w:csb1="00000000"/>
   </w:font>
   <w:font w:name="Times New Roman">
     <w:panose1 w:val="02020603050405020304"/>
     <w:charset w:val="00"/>
-    <w:family w:val="roman"/>
+    <w:family w:val="auto"/>
     <w:pitch w:val="variable"/>
-    <w:sig w:usb0="E0002EFF" w:usb1="C0007843" w:usb2="00000009" w:usb3="00000000" w:csb0="000001FF" w:csb1="00000000"/>
+    <w:sig w:usb0="E0002AFF" w:usb1="C0007841" w:usb2="00000009" w:usb3="00000000" w:csb0="000001FF" w:csb1="00000000"/>
   </w:font>
   <w:font w:name="Courier New">
     <w:panose1 w:val="02070309020205020404"/>
     <w:charset w:val="00"/>
-    <w:family w:val="modern"/>
-    <w:pitch w:val="fixed"/>
+    <w:family w:val="auto"/>
+    <w:pitch w:val="variable"/>
     <w:sig w:usb0="E0002AFF" w:usb1="C0007843" w:usb2="00000009" w:usb3="00000000" w:csb0="000001FF" w:csb1="00000000"/>
   </w:font>
   <w:font w:name="Wingdings">
@@ -5613,16 +4543,23 @@
   <w:font w:name="Calibri">
     <w:panose1 w:val="020F0502020204030204"/>
     <w:charset w:val="00"/>
-    <w:family w:val="swiss"/>
+    <w:family w:val="auto"/>
     <w:pitch w:val="variable"/>
     <w:sig w:usb0="E00002FF" w:usb1="4000ACFF" w:usb2="00000001" w:usb3="00000000" w:csb0="0000019F" w:csb1="00000000"/>
   </w:font>
   <w:font w:name="Calibri Light">
     <w:panose1 w:val="020F0302020204030204"/>
     <w:charset w:val="00"/>
-    <w:family w:val="swiss"/>
+    <w:family w:val="auto"/>
     <w:pitch w:val="variable"/>
     <w:sig w:usb0="A00002EF" w:usb1="4000207B" w:usb2="00000000" w:usb3="00000000" w:csb0="0000019F" w:csb1="00000000"/>
+  </w:font>
+  <w:font w:name="Arial">
+    <w:panose1 w:val="020B0604020202020204"/>
+    <w:charset w:val="00"/>
+    <w:family w:val="auto"/>
+    <w:pitch w:val="variable"/>
+    <w:sig w:usb0="E0002AFF" w:usb1="C0007843" w:usb2="00000009" w:usb3="00000000" w:csb0="000001FF" w:csb1="00000000"/>
   </w:font>
 </w:fonts>
 </file>
@@ -5642,6 +4579,7 @@
   </w:compat>
   <w:rsids>
     <w:rsidRoot w:val="009B79F5"/>
+    <w:rsid w:val="00047004"/>
     <w:rsid w:val="00247A84"/>
     <w:rsid w:val="002549A2"/>
     <w:rsid w:val="009B79F5"/>
@@ -5685,7 +4623,7 @@
       </w:pPr>
     </w:pPrDefault>
   </w:docDefaults>
-  <w:latentStyles w:defLockedState="0" w:defUIPriority="99" w:defSemiHidden="0" w:defUnhideWhenUsed="0" w:defQFormat="0" w:count="371">
+  <w:latentStyles w:defLockedState="0" w:defUIPriority="99" w:defSemiHidden="0" w:defUnhideWhenUsed="0" w:defQFormat="0" w:count="380">
     <w:lsdException w:name="Normal" w:uiPriority="0" w:qFormat="1"/>
     <w:lsdException w:name="heading 1" w:uiPriority="9" w:qFormat="1"/>
     <w:lsdException w:name="heading 2" w:semiHidden="1" w:uiPriority="9" w:unhideWhenUsed="1" w:qFormat="1"/>
@@ -6138,6 +5076,7 @@
 <w:webSettings xmlns:mc="http://schemas.openxmlformats.org/markup-compatibility/2006" xmlns:r="http://schemas.openxmlformats.org/officeDocument/2006/relationships" xmlns:w="http://schemas.openxmlformats.org/wordprocessingml/2006/main" xmlns:w14="http://schemas.microsoft.com/office/word/2010/wordml" xmlns:w15="http://schemas.microsoft.com/office/word/2012/wordml" mc:Ignorable="w14 w15">
   <w:optimizeForBrowser/>
   <w:allowPNG/>
+  <w:doNotSaveAsSingleFile/>
 </w:webSettings>
 </file>
 
@@ -6584,26 +5523,6 @@
     <b:RefOrder>15</b:RefOrder>
   </b:Source>
   <b:Source>
-    <b:Tag>Pac81</b:Tag>
-    <b:SourceType>Book</b:SourceType>
-    <b:Guid>{07DB15B4-9A56-43A4-9454-2359260E9ED9}</b:Guid>
-    <b:Author>
-      <b:Author>
-        <b:NameList>
-          <b:Person>
-            <b:Last>Pachmuss</b:Last>
-            <b:First>Temira</b:First>
-          </b:Person>
-        </b:NameList>
-      </b:Author>
-    </b:Author>
-    <b:Title>A Russian cultural revival: a critical anthology of émigré literature before 1939</b:Title>
-    <b:Year>1981</b:Year>
-    <b:City>Knoxville</b:City>
-    <b:Publisher>University of Tennessee Press</b:Publisher>
-    <b:RefOrder>13</b:RefOrder>
-  </b:Source>
-  <b:Source>
     <b:Tag>Sab88</b:Tag>
     <b:SourceType>BookSection</b:SourceType>
     <b:Guid>{0700A345-92FD-4A00-9613-7A89A85F03F4}</b:Guid>
@@ -6833,9 +5752,29 @@
     <b:RefOrder>14</b:RefOrder>
   </b:Source>
   <b:Source>
+    <b:Tag>Pac81</b:Tag>
+    <b:SourceType>Book</b:SourceType>
+    <b:Guid>{AB71E14F-A305-354E-AF67-510F5A3F2546}</b:Guid>
+    <b:Author>
+      <b:Author>
+        <b:NameList>
+          <b:Person>
+            <b:Last>Pachmuss</b:Last>
+            <b:First>Temira</b:First>
+          </b:Person>
+        </b:NameList>
+      </b:Author>
+    </b:Author>
+    <b:Title>A Russian Cultural Revival: A Critical Anthology of émigré Literature before 1939</b:Title>
+    <b:Year>1981</b:Year>
+    <b:City>Knoxville</b:City>
+    <b:Publisher>University of Tennessee Press</b:Publisher>
+    <b:RefOrder>13</b:RefOrder>
+  </b:Source>
+  <b:Source>
     <b:Tag>Vit88</b:Tag>
     <b:SourceType>BookSection</b:SourceType>
-    <b:Guid>{2650A599-3EF5-4D6E-A6A3-E33FCB16923E}</b:Guid>
+    <b:Guid>{546FB701-3ED8-8543-893B-87DE84D12F24}</b:Guid>
     <b:Author>
       <b:Author>
         <b:NameList>
@@ -6854,7 +5793,7 @@
         </b:NameList>
       </b:Editor>
     </b:Author>
-    <b:Title>'Mne nraviatsia nepravil’nosti rechi…' ['I like imperfections in language']</b:Title>
+    <b:Title>'Mne nraviatsia nepravil’nosti rechi…' ('I like imperfections in language')</b:Title>
     <b:BookTitle>Irina Odoevtseva: Izbrannoe</b:BookTitle>
     <b:Year>1988</b:Year>
     <b:Pages>5-28</b:Pages>
@@ -6866,7 +5805,7 @@
 </file>
 
 <file path=customXml/itemProps1.xml><?xml version="1.0" encoding="utf-8"?>
-<ds:datastoreItem xmlns:ds="http://schemas.openxmlformats.org/officeDocument/2006/customXml" ds:itemID="{02317487-4705-41A0-9507-BED62ABDC958}">
+<ds:datastoreItem xmlns:ds="http://schemas.openxmlformats.org/officeDocument/2006/customXml" ds:itemID="{1D4442A4-B836-6D41-80D1-8E057966A8D7}">
   <ds:schemaRefs>
     <ds:schemaRef ds:uri="http://schemas.openxmlformats.org/officeDocument/2006/bibliography"/>
   </ds:schemaRefs>

</xml_diff>